<commit_message>
Factories dans le rapport
</commit_message>
<xml_diff>
--- a/documentation/work-file/R-P_040-AlexisDavidStefanRobustiano-web2.docx
+++ b/documentation/work-file/R-P_040-AlexisDavidStefanRobustiano-web2.docx
@@ -5583,9 +5583,9 @@
       <w:pPr>
         <w:pStyle w:val="Titre2"/>
       </w:pPr>
-      <w:bookmarkStart w:id="3" w:name="_Toc532179969"/>
-      <w:bookmarkStart w:id="4" w:name="_Toc165969639"/>
-      <w:bookmarkStart w:id="5" w:name="_Toc103175230"/>
+      <w:bookmarkStart w:id="3" w:name="_Toc103175230"/>
+      <w:bookmarkStart w:id="4" w:name="_Toc532179969"/>
+      <w:bookmarkStart w:id="5" w:name="_Toc165969639"/>
       <w:r>
         <w:t>T</w:t>
       </w:r>
@@ -5595,7 +5595,7 @@
       <w:r>
         <w:t>e</w:t>
       </w:r>
-      <w:bookmarkEnd w:id="5"/>
+      <w:bookmarkEnd w:id="3"/>
     </w:p>
     <w:p>
       <w:pPr>
@@ -6521,8 +6521,8 @@
         <w:lastRenderedPageBreak/>
         <w:t>Planification</w:t>
       </w:r>
-      <w:bookmarkEnd w:id="3"/>
       <w:bookmarkEnd w:id="4"/>
+      <w:bookmarkEnd w:id="5"/>
       <w:r>
         <w:t xml:space="preserve"> Initiale</w:t>
       </w:r>
@@ -6814,24 +6814,14 @@
                             <w:r>
                               <w:t xml:space="preserve">Figure </w:t>
                             </w:r>
-                            <w:r>
-                              <w:fldChar w:fldCharType="begin"/>
-                            </w:r>
-                            <w:r>
-                              <w:instrText xml:space="preserve"> SEQ Figure \* ARABIC </w:instrText>
-                            </w:r>
-                            <w:r>
-                              <w:fldChar w:fldCharType="separate"/>
-                            </w:r>
-                            <w:r>
-                              <w:rPr>
-                                <w:noProof/>
-                              </w:rPr>
-                              <w:t>1</w:t>
-                            </w:r>
-                            <w:r>
-                              <w:fldChar w:fldCharType="end"/>
-                            </w:r>
+                            <w:fldSimple w:instr=" SEQ Figure \* ARABIC ">
+                              <w:r>
+                                <w:rPr>
+                                  <w:noProof/>
+                                </w:rPr>
+                                <w:t>1</w:t>
+                              </w:r>
+                            </w:fldSimple>
                             <w:r>
                               <w:t xml:space="preserve"> : MLD - Version 1</w:t>
                             </w:r>
@@ -7014,24 +7004,14 @@
                             <w:r>
                               <w:t xml:space="preserve">Figure </w:t>
                             </w:r>
-                            <w:r>
-                              <w:fldChar w:fldCharType="begin"/>
-                            </w:r>
-                            <w:r>
-                              <w:instrText xml:space="preserve"> SEQ Figure \* ARABIC </w:instrText>
-                            </w:r>
-                            <w:r>
-                              <w:fldChar w:fldCharType="separate"/>
-                            </w:r>
-                            <w:r>
-                              <w:rPr>
-                                <w:noProof/>
-                              </w:rPr>
-                              <w:t>2</w:t>
-                            </w:r>
-                            <w:r>
-                              <w:fldChar w:fldCharType="end"/>
-                            </w:r>
+                            <w:fldSimple w:instr=" SEQ Figure \* ARABIC ">
+                              <w:r>
+                                <w:rPr>
+                                  <w:noProof/>
+                                </w:rPr>
+                                <w:t>2</w:t>
+                              </w:r>
+                            </w:fldSimple>
                             <w:r>
                               <w:t xml:space="preserve"> : MCD - Version 1</w:t>
                             </w:r>
@@ -7181,7 +7161,7 @@
       <w:pPr>
         <w:pStyle w:val="Titre3"/>
       </w:pPr>
-      <w:bookmarkStart w:id="30" w:name="_Toc103175250"/>
+      <w:bookmarkStart w:id="29" w:name="_Toc103175250"/>
       <w:r>
         <w:lastRenderedPageBreak/>
         <w:t>Mind Ma</w:t>
@@ -7189,7 +7169,7 @@
       <w:r>
         <w:t>p</w:t>
       </w:r>
-      <w:bookmarkEnd w:id="30"/>
+      <w:bookmarkEnd w:id="29"/>
     </w:p>
     <w:p>
       <w:pPr>
@@ -7255,11 +7235,11 @@
       <w:pPr>
         <w:pStyle w:val="Titre3"/>
       </w:pPr>
-      <w:bookmarkStart w:id="31" w:name="_Toc103175251"/>
+      <w:bookmarkStart w:id="30" w:name="_Toc103175251"/>
       <w:r>
         <w:t>Maquette site web</w:t>
       </w:r>
-      <w:bookmarkEnd w:id="31"/>
+      <w:bookmarkEnd w:id="30"/>
     </w:p>
     <w:p>
       <w:pPr>
@@ -7313,12 +7293,12 @@
       <w:pPr>
         <w:pStyle w:val="Titre3"/>
       </w:pPr>
-      <w:bookmarkStart w:id="32" w:name="_Toc103175252"/>
+      <w:bookmarkStart w:id="31" w:name="_Toc103175252"/>
       <w:r>
         <w:lastRenderedPageBreak/>
         <w:t>Différences maquette et site web</w:t>
       </w:r>
-      <w:bookmarkEnd w:id="32"/>
+      <w:bookmarkEnd w:id="31"/>
     </w:p>
     <w:tbl>
       <w:tblPr>
@@ -8395,29 +8375,29 @@
       <w:pPr>
         <w:pStyle w:val="Titre2"/>
       </w:pPr>
-      <w:bookmarkStart w:id="33" w:name="_Toc532179967"/>
-      <w:bookmarkStart w:id="34" w:name="_Toc165969651"/>
-      <w:bookmarkStart w:id="35" w:name="_Toc103175253"/>
+      <w:bookmarkStart w:id="32" w:name="_Toc532179967"/>
+      <w:bookmarkStart w:id="33" w:name="_Toc165969651"/>
+      <w:bookmarkStart w:id="34" w:name="_Toc103175253"/>
       <w:r>
         <w:lastRenderedPageBreak/>
         <w:t>Conception des tests</w:t>
       </w:r>
+      <w:bookmarkEnd w:id="32"/>
       <w:bookmarkEnd w:id="33"/>
       <w:bookmarkEnd w:id="34"/>
+    </w:p>
+    <w:p>
+      <w:pPr>
+        <w:pStyle w:val="Titre3"/>
+      </w:pPr>
+      <w:bookmarkStart w:id="35" w:name="_Toc103175254"/>
+      <w:r>
+        <w:t>Test</w:t>
+      </w:r>
+      <w:r>
+        <w:t>s d’intégration</w:t>
+      </w:r>
       <w:bookmarkEnd w:id="35"/>
-    </w:p>
-    <w:p>
-      <w:pPr>
-        <w:pStyle w:val="Titre3"/>
-      </w:pPr>
-      <w:bookmarkStart w:id="36" w:name="_Toc103175254"/>
-      <w:r>
-        <w:t>Test</w:t>
-      </w:r>
-      <w:r>
-        <w:t>s d’intégration</w:t>
-      </w:r>
-      <w:bookmarkEnd w:id="36"/>
     </w:p>
     <w:tbl>
       <w:tblPr>
@@ -9574,7 +9554,7 @@
       <w:pPr>
         <w:pStyle w:val="Titre3"/>
       </w:pPr>
-      <w:bookmarkStart w:id="37" w:name="_Toc103175255"/>
+      <w:bookmarkStart w:id="36" w:name="_Toc103175255"/>
       <w:r>
         <w:lastRenderedPageBreak/>
         <w:t xml:space="preserve">Tests </w:t>
@@ -9585,7 +9565,7 @@
       <w:r>
         <w:t>nitaires</w:t>
       </w:r>
-      <w:bookmarkEnd w:id="37"/>
+      <w:bookmarkEnd w:id="36"/>
     </w:p>
     <w:p>
       <w:pPr>
@@ -10668,8 +10648,8 @@
       <w:pPr>
         <w:pStyle w:val="Titre2"/>
       </w:pPr>
+      <w:bookmarkStart w:id="37" w:name="_Toc103175256"/>
       <w:bookmarkStart w:id="38" w:name="_Toc532179961"/>
-      <w:bookmarkStart w:id="39" w:name="_Toc103175256"/>
       <w:r>
         <w:lastRenderedPageBreak/>
         <w:t>Planification</w:t>
@@ -10680,54 +10660,54 @@
       <w:r>
         <w:t>e</w:t>
       </w:r>
+      <w:bookmarkEnd w:id="37"/>
+    </w:p>
+    <w:p>
+      <w:pPr>
+        <w:pStyle w:val="Retraitcorpsdetexte"/>
+      </w:pPr>
+      <w:r>
+        <w:t>Aucun journal de travail n’a été demandé par le chef du projet car cela prend trop de temps et il préfère favoriser l’apprentissage de la technique.</w:t>
+      </w:r>
+    </w:p>
+    <w:p>
+      <w:pPr>
+        <w:pStyle w:val="Titre1"/>
+      </w:pPr>
+      <w:bookmarkStart w:id="39" w:name="_Toc532179964"/>
+      <w:bookmarkStart w:id="40" w:name="_Toc165969648"/>
+      <w:bookmarkStart w:id="41" w:name="_Toc103175257"/>
+      <w:bookmarkEnd w:id="38"/>
+      <w:r>
+        <w:t>Réalisation</w:t>
+      </w:r>
       <w:bookmarkEnd w:id="39"/>
-    </w:p>
-    <w:p>
-      <w:pPr>
-        <w:pStyle w:val="Retraitcorpsdetexte"/>
-      </w:pPr>
-      <w:r>
-        <w:t>Aucun journal de travail n’a été demandé par le chef du projet car cela prend trop de temps et il préfère favoriser l’apprentissage de la technique.</w:t>
-      </w:r>
-    </w:p>
-    <w:p>
-      <w:pPr>
-        <w:pStyle w:val="Titre1"/>
-      </w:pPr>
-      <w:bookmarkStart w:id="40" w:name="_Toc532179964"/>
-      <w:bookmarkStart w:id="41" w:name="_Toc165969648"/>
-      <w:bookmarkStart w:id="42" w:name="_Toc103175257"/>
-      <w:bookmarkEnd w:id="38"/>
-      <w:r>
-        <w:t>Réalisation</w:t>
-      </w:r>
       <w:bookmarkEnd w:id="40"/>
       <w:bookmarkEnd w:id="41"/>
+    </w:p>
+    <w:p>
+      <w:pPr>
+        <w:pStyle w:val="Titre2"/>
+      </w:pPr>
+      <w:bookmarkStart w:id="42" w:name="_Toc532179965"/>
+      <w:bookmarkStart w:id="43" w:name="_Toc165969649"/>
+      <w:bookmarkStart w:id="44" w:name="_Toc103175258"/>
+      <w:r>
+        <w:t>Dossier de Réalisation</w:t>
+      </w:r>
       <w:bookmarkEnd w:id="42"/>
-    </w:p>
-    <w:p>
-      <w:pPr>
-        <w:pStyle w:val="Titre2"/>
-      </w:pPr>
-      <w:bookmarkStart w:id="43" w:name="_Toc532179965"/>
-      <w:bookmarkStart w:id="44" w:name="_Toc165969649"/>
-      <w:bookmarkStart w:id="45" w:name="_Toc103175258"/>
-      <w:r>
-        <w:t>Dossier de Réalisation</w:t>
-      </w:r>
       <w:bookmarkEnd w:id="43"/>
       <w:bookmarkEnd w:id="44"/>
+    </w:p>
+    <w:p>
+      <w:pPr>
+        <w:pStyle w:val="Titre3"/>
+      </w:pPr>
+      <w:bookmarkStart w:id="45" w:name="_Toc103175259"/>
+      <w:r>
+        <w:t>Version des outils logiciels utilisés</w:t>
+      </w:r>
       <w:bookmarkEnd w:id="45"/>
-    </w:p>
-    <w:p>
-      <w:pPr>
-        <w:pStyle w:val="Titre3"/>
-      </w:pPr>
-      <w:bookmarkStart w:id="46" w:name="_Toc103175259"/>
-      <w:r>
-        <w:t>Version des outils logiciels utilisés</w:t>
-      </w:r>
-      <w:bookmarkEnd w:id="46"/>
     </w:p>
     <w:tbl>
       <w:tblPr>
@@ -11068,14 +11048,14 @@
       <w:pPr>
         <w:pStyle w:val="Titre3"/>
       </w:pPr>
-      <w:bookmarkStart w:id="47" w:name="_Toc103175260"/>
+      <w:bookmarkStart w:id="46" w:name="_Toc103175260"/>
       <w:r>
         <w:t>Co</w:t>
       </w:r>
       <w:r>
         <w:t>nfigurations spécifiques</w:t>
       </w:r>
-      <w:bookmarkEnd w:id="47"/>
+      <w:bookmarkEnd w:id="46"/>
     </w:p>
     <w:p>
       <w:pPr>
@@ -11173,29 +11153,29 @@
       <w:pPr>
         <w:pStyle w:val="Titre3"/>
       </w:pPr>
-      <w:bookmarkStart w:id="48" w:name="_Toc103175261"/>
+      <w:bookmarkStart w:id="47" w:name="_Toc103175261"/>
       <w:r>
         <w:t>Notre utilisation de Laravel</w:t>
       </w:r>
+      <w:bookmarkEnd w:id="47"/>
+    </w:p>
+    <w:p>
+      <w:pPr>
+        <w:pStyle w:val="Retraitcorpsdetexte3"/>
+      </w:pPr>
+      <w:r>
+        <w:t>Dans cette partie nous allons expliquer les concepts de laravel que nous avons utilisé pour le projet.</w:t>
+      </w:r>
+    </w:p>
+    <w:p>
+      <w:pPr>
+        <w:pStyle w:val="Titre4"/>
+      </w:pPr>
+      <w:bookmarkStart w:id="48" w:name="_Toc103175262"/>
+      <w:r>
+        <w:t>Vues</w:t>
+      </w:r>
       <w:bookmarkEnd w:id="48"/>
-    </w:p>
-    <w:p>
-      <w:pPr>
-        <w:pStyle w:val="Retraitcorpsdetexte3"/>
-      </w:pPr>
-      <w:r>
-        <w:t>Dans cette partie nous allons expliquer les concepts de laravel que nous avons utilisé pour le projet.</w:t>
-      </w:r>
-    </w:p>
-    <w:p>
-      <w:pPr>
-        <w:pStyle w:val="Titre4"/>
-      </w:pPr>
-      <w:bookmarkStart w:id="49" w:name="_Toc103175262"/>
-      <w:r>
-        <w:t>Vues</w:t>
-      </w:r>
-      <w:bookmarkEnd w:id="49"/>
     </w:p>
     <w:p>
       <w:pPr>
@@ -11381,11 +11361,11 @@
       <w:pPr>
         <w:pStyle w:val="Titre4"/>
       </w:pPr>
-      <w:bookmarkStart w:id="50" w:name="_Toc103175263"/>
+      <w:bookmarkStart w:id="49" w:name="_Toc103175263"/>
       <w:r>
         <w:t>Controller</w:t>
       </w:r>
-      <w:bookmarkEnd w:id="50"/>
+      <w:bookmarkEnd w:id="49"/>
     </w:p>
     <w:p>
       <w:pPr>
@@ -11473,11 +11453,11 @@
       <w:pPr>
         <w:pStyle w:val="Titre4"/>
       </w:pPr>
-      <w:bookmarkStart w:id="51" w:name="_Toc103175264"/>
+      <w:bookmarkStart w:id="50" w:name="_Toc103175264"/>
       <w:r>
         <w:t>Model</w:t>
       </w:r>
-      <w:bookmarkEnd w:id="51"/>
+      <w:bookmarkEnd w:id="50"/>
     </w:p>
     <w:p>
       <w:pPr>
@@ -11753,7 +11733,15 @@
         <w:pStyle w:val="ParagrapheTitre4"/>
       </w:pPr>
       <w:r>
-        <w:t>La fonction user() permet de faire la relation entre la table t_appreciate et la table t_user.</w:t>
+        <w:t xml:space="preserve">La fonction </w:t>
+      </w:r>
+      <w:proofErr w:type="gramStart"/>
+      <w:r>
+        <w:t>user(</w:t>
+      </w:r>
+      <w:proofErr w:type="gramEnd"/>
+      <w:r>
+        <w:t>) permet de faire la relation entre la table t_appreciate et la table t_user.</w:t>
       </w:r>
       <w:r>
         <w:t xml:space="preserve"> </w:t>
@@ -11820,7 +11808,15 @@
         <w:pStyle w:val="ParagrapheTitre4"/>
       </w:pPr>
       <w:r>
-        <w:t>La fonction book() permet de faire la relation entre la table t_appreciate et la table t_book</w:t>
+        <w:t xml:space="preserve">La fonction </w:t>
+      </w:r>
+      <w:proofErr w:type="gramStart"/>
+      <w:r>
+        <w:t>book(</w:t>
+      </w:r>
+      <w:proofErr w:type="gramEnd"/>
+      <w:r>
+        <w:t>) permet de faire la relation entre la table t_appreciate et la table t_book</w:t>
       </w:r>
       <w:r>
         <w:t xml:space="preserve">. </w:t>
@@ -11977,11 +11973,11 @@
       <w:pPr>
         <w:pStyle w:val="Titre4"/>
       </w:pPr>
-      <w:bookmarkStart w:id="52" w:name="_Toc103175265"/>
+      <w:bookmarkStart w:id="51" w:name="_Toc103175265"/>
       <w:r>
         <w:t>Migrations</w:t>
       </w:r>
-      <w:bookmarkEnd w:id="52"/>
+      <w:bookmarkEnd w:id="51"/>
     </w:p>
     <w:p>
       <w:pPr>
@@ -12058,11 +12054,11 @@
       <w:pPr>
         <w:pStyle w:val="Titre4"/>
       </w:pPr>
-      <w:bookmarkStart w:id="53" w:name="_Toc103175266"/>
+      <w:bookmarkStart w:id="52" w:name="_Toc103175266"/>
       <w:r>
         <w:t>Middleware</w:t>
       </w:r>
-      <w:bookmarkEnd w:id="53"/>
+      <w:bookmarkEnd w:id="52"/>
     </w:p>
     <w:p>
       <w:pPr>
@@ -12079,6 +12075,32 @@
         </w:rPr>
         <w:t>ICI</w:t>
       </w:r>
+    </w:p>
+    <w:p>
+      <w:pPr>
+        <w:pStyle w:val="Titre4"/>
+      </w:pPr>
+      <w:r>
+        <w:t>Factories</w:t>
+      </w:r>
+    </w:p>
+    <w:p>
+      <w:pPr>
+        <w:pStyle w:val="ParagrapheTitre4"/>
+        <w:rPr>
+          <w:b/>
+          <w:color w:val="FF0000"/>
+        </w:rPr>
+      </w:pPr>
+      <w:r>
+        <w:rPr>
+          <w:b/>
+          <w:color w:val="FF0000"/>
+        </w:rPr>
+        <w:t>ICI</w:t>
+      </w:r>
+      <w:bookmarkStart w:id="53" w:name="_GoBack"/>
+      <w:bookmarkEnd w:id="53"/>
     </w:p>
     <w:p>
       <w:pPr>
@@ -12180,7 +12202,15 @@
         <w:pStyle w:val="ParagrapheTitre4"/>
       </w:pPr>
       <w:r>
-        <w:t>Le « .btnConnection » est le style pour les boutons qui concerne la connexion. Pour les inclure dans le php il faut faire cela.</w:t>
+        <w:t xml:space="preserve">Le </w:t>
+      </w:r>
+      <w:proofErr w:type="gramStart"/>
+      <w:r>
+        <w:t>« .btnConnection</w:t>
+      </w:r>
+      <w:proofErr w:type="gramEnd"/>
+      <w:r>
+        <w:t> » est le style pour les boutons qui concerne la connexion. Pour les inclure dans le php il faut faire cela.</w:t>
       </w:r>
     </w:p>
     <w:p>
@@ -13930,7 +13960,7 @@
               <w:noProof/>
               <w:szCs w:val="16"/>
             </w:rPr>
-            <w:t>3</w:t>
+            <w:t>17</w:t>
           </w:r>
           <w:r>
             <w:rPr>
@@ -14082,16 +14112,31 @@
             </w:rPr>
             <w:t xml:space="preserve">Version: </w:t>
           </w:r>
-          <w:fldSimple w:instr=" REVNUM   \* MERGEFORMAT ">
-            <w:r>
-              <w:rPr>
-                <w:rFonts w:cs="Arial"/>
-                <w:noProof/>
-                <w:szCs w:val="16"/>
-              </w:rPr>
-              <w:t>1</w:t>
-            </w:r>
-          </w:fldSimple>
+          <w:r>
+            <w:fldChar w:fldCharType="begin"/>
+          </w:r>
+          <w:r>
+            <w:instrText xml:space="preserve"> REVNUM   \* MERGEFORMAT </w:instrText>
+          </w:r>
+          <w:r>
+            <w:fldChar w:fldCharType="separate"/>
+          </w:r>
+          <w:r>
+            <w:rPr>
+              <w:rFonts w:cs="Arial"/>
+              <w:noProof/>
+              <w:szCs w:val="16"/>
+            </w:rPr>
+            <w:t>1</w:t>
+          </w:r>
+          <w:r>
+            <w:rPr>
+              <w:rFonts w:cs="Arial"/>
+              <w:noProof/>
+              <w:szCs w:val="16"/>
+            </w:rPr>
+            <w:fldChar w:fldCharType="end"/>
+          </w:r>
           <w:r>
             <w:rPr>
               <w:rFonts w:cs="Arial"/>
@@ -14126,7 +14171,7 @@
               <w:noProof/>
               <w:szCs w:val="16"/>
             </w:rPr>
-            <w:t>11.05.2022 14:04</w:t>
+            <w:t>11.05.2022 15:28</w:t>
           </w:r>
           <w:r>
             <w:rPr>
@@ -14152,26 +14197,37 @@
               <w:szCs w:val="16"/>
             </w:rPr>
           </w:pPr>
-          <w:fldSimple w:instr=" FILENAME  \* FirstCap  \* MERGEFORMAT ">
-            <w:r>
-              <w:rPr>
-                <w:rFonts w:cs="Arial"/>
-                <w:noProof/>
-                <w:szCs w:val="16"/>
-              </w:rPr>
-              <w:t>R-P</w:t>
-            </w:r>
-            <w:r>
-              <w:rPr>
-                <w:noProof/>
-              </w:rPr>
-              <w:t>_040-AlexisDavidStefanRobustiano-web2.docx</w:t>
-            </w:r>
-          </w:fldSimple>
+          <w:r>
+            <w:fldChar w:fldCharType="begin"/>
+          </w:r>
+          <w:r>
+            <w:instrText xml:space="preserve"> FILENAME  \* FirstCap  \* MERGEFORMAT </w:instrText>
+          </w:r>
+          <w:r>
+            <w:fldChar w:fldCharType="separate"/>
+          </w:r>
+          <w:r>
+            <w:rPr>
+              <w:rFonts w:cs="Arial"/>
+              <w:noProof/>
+              <w:szCs w:val="16"/>
+            </w:rPr>
+            <w:t>R-P</w:t>
+          </w:r>
+          <w:r>
+            <w:rPr>
+              <w:noProof/>
+            </w:rPr>
+            <w:t>_040-AlexisDavidStefanRobustiano-web2.docx</w:t>
+          </w:r>
+          <w:r>
+            <w:rPr>
+              <w:noProof/>
+            </w:rPr>
+            <w:fldChar w:fldCharType="end"/>
+          </w:r>
         </w:p>
       </w:tc>
-      <w:bookmarkStart w:id="29" w:name="_GoBack"/>
-      <w:bookmarkEnd w:id="29"/>
     </w:tr>
   </w:tbl>
   <w:p>
@@ -14590,16 +14646,31 @@
             </w:rPr>
             <w:t xml:space="preserve">Version: </w:t>
           </w:r>
-          <w:fldSimple w:instr=" REVNUM   \* MERGEFORMAT ">
-            <w:r>
-              <w:rPr>
-                <w:rFonts w:cs="Arial"/>
-                <w:noProof/>
-                <w:szCs w:val="16"/>
-              </w:rPr>
-              <w:t>1</w:t>
-            </w:r>
-          </w:fldSimple>
+          <w:r>
+            <w:fldChar w:fldCharType="begin"/>
+          </w:r>
+          <w:r>
+            <w:instrText xml:space="preserve"> REVNUM   \* MERGEFORMAT </w:instrText>
+          </w:r>
+          <w:r>
+            <w:fldChar w:fldCharType="separate"/>
+          </w:r>
+          <w:r>
+            <w:rPr>
+              <w:rFonts w:cs="Arial"/>
+              <w:noProof/>
+              <w:szCs w:val="16"/>
+            </w:rPr>
+            <w:t>1</w:t>
+          </w:r>
+          <w:r>
+            <w:rPr>
+              <w:rFonts w:cs="Arial"/>
+              <w:noProof/>
+              <w:szCs w:val="16"/>
+            </w:rPr>
+            <w:fldChar w:fldCharType="end"/>
+          </w:r>
           <w:r>
             <w:rPr>
               <w:rFonts w:cs="Arial"/>
@@ -14634,7 +14705,7 @@
               <w:noProof/>
               <w:szCs w:val="16"/>
             </w:rPr>
-            <w:t>11.05.2022 14:04</w:t>
+            <w:t>11.05.2022 15:28</w:t>
           </w:r>
           <w:r>
             <w:rPr>
@@ -14660,22 +14731,35 @@
               <w:szCs w:val="16"/>
             </w:rPr>
           </w:pPr>
-          <w:fldSimple w:instr=" FILENAME  \* FirstCap  \* MERGEFORMAT ">
-            <w:r>
-              <w:rPr>
-                <w:rFonts w:cs="Arial"/>
-                <w:noProof/>
-                <w:szCs w:val="16"/>
-              </w:rPr>
-              <w:t>R-P</w:t>
-            </w:r>
-            <w:r>
-              <w:rPr>
-                <w:noProof/>
-              </w:rPr>
-              <w:t>_040-AlexisDavidStefanRobustiano-web2.docx</w:t>
-            </w:r>
-          </w:fldSimple>
+          <w:r>
+            <w:fldChar w:fldCharType="begin"/>
+          </w:r>
+          <w:r>
+            <w:instrText xml:space="preserve"> FILENAME  \* FirstCap  \* MERGEFORMAT </w:instrText>
+          </w:r>
+          <w:r>
+            <w:fldChar w:fldCharType="separate"/>
+          </w:r>
+          <w:r>
+            <w:rPr>
+              <w:rFonts w:cs="Arial"/>
+              <w:noProof/>
+              <w:szCs w:val="16"/>
+            </w:rPr>
+            <w:t>R-P</w:t>
+          </w:r>
+          <w:r>
+            <w:rPr>
+              <w:noProof/>
+            </w:rPr>
+            <w:t>_040-AlexisDavidStefanRobustiano-web2.docx</w:t>
+          </w:r>
+          <w:r>
+            <w:rPr>
+              <w:noProof/>
+            </w:rPr>
+            <w:fldChar w:fldCharType="end"/>
+          </w:r>
         </w:p>
       </w:tc>
     </w:tr>
@@ -14976,7 +15060,7 @@
         <v:path o:extrusionok="f" gradientshapeok="t" o:connecttype="rect"/>
         <o:lock v:ext="edit" aspectratio="t"/>
       </v:shapetype>
-      <v:shape id="_x0000_i1239" type="#_x0000_t75" style="width:11.25pt;height:11.25pt" o:bullet="t">
+      <v:shape id="_x0000_i1029" type="#_x0000_t75" style="width:11.25pt;height:11.25pt" o:bullet="t">
         <v:imagedata r:id="rId1" o:title="BD10263_"/>
       </v:shape>
     </w:pict>
@@ -21010,7 +21094,7 @@
 </file>
 
 <file path=customXml/itemProps1.xml><?xml version="1.0" encoding="utf-8"?>
-<ds:datastoreItem xmlns:ds="http://schemas.openxmlformats.org/officeDocument/2006/customXml" ds:itemID="{6E5C2DD7-8F7B-4F3B-82D8-575614F35059}">
+<ds:datastoreItem xmlns:ds="http://schemas.openxmlformats.org/officeDocument/2006/customXml" ds:itemID="{F2CEDB54-395E-4009-8786-5725A9FCCD1B}">
   <ds:schemaRefs>
     <ds:schemaRef ds:uri="http://schemas.openxmlformats.org/officeDocument/2006/bibliography"/>
   </ds:schemaRefs>

</xml_diff>

<commit_message>
Rapport : Ajout middleware + factories et seeder
</commit_message>
<xml_diff>
--- a/documentation/work-file/R-P_040-AlexisDavidStefanRobustiano-web2.docx
+++ b/documentation/work-file/R-P_040-AlexisDavidStefanRobustiano-web2.docx
@@ -181,7 +181,7 @@
         </w:rPr>
         <w:fldChar w:fldCharType="separate"/>
       </w:r>
-      <w:hyperlink w:anchor="_Toc103175229" w:history="1">
+      <w:hyperlink w:anchor="_Toc103347352" w:history="1">
         <w:r>
           <w:rPr>
             <w:rStyle w:val="Lienhypertexte"/>
@@ -227,7 +227,7 @@
             <w:noProof/>
             <w:webHidden/>
           </w:rPr>
-          <w:instrText xml:space="preserve"> PAGEREF _Toc103175229 \h </w:instrText>
+          <w:instrText xml:space="preserve"> PAGEREF _Toc103347352 \h </w:instrText>
         </w:r>
         <w:r>
           <w:rPr>
@@ -273,7 +273,7 @@
           <w:szCs w:val="22"/>
         </w:rPr>
       </w:pPr>
-      <w:hyperlink w:anchor="_Toc103175230" w:history="1">
+      <w:hyperlink w:anchor="_Toc103347353" w:history="1">
         <w:r>
           <w:rPr>
             <w:rStyle w:val="Lienhypertexte"/>
@@ -317,7 +317,7 @@
             <w:noProof/>
             <w:webHidden/>
           </w:rPr>
-          <w:instrText xml:space="preserve"> PAGEREF _Toc103175230 \h </w:instrText>
+          <w:instrText xml:space="preserve"> PAGEREF _Toc103347353 \h </w:instrText>
         </w:r>
         <w:r>
           <w:rPr>
@@ -363,7 +363,7 @@
           <w:szCs w:val="22"/>
         </w:rPr>
       </w:pPr>
-      <w:hyperlink w:anchor="_Toc103175231" w:history="1">
+      <w:hyperlink w:anchor="_Toc103347354" w:history="1">
         <w:r>
           <w:rPr>
             <w:rStyle w:val="Lienhypertexte"/>
@@ -407,7 +407,7 @@
             <w:noProof/>
             <w:webHidden/>
           </w:rPr>
-          <w:instrText xml:space="preserve"> PAGEREF _Toc103175231 \h </w:instrText>
+          <w:instrText xml:space="preserve"> PAGEREF _Toc103347354 \h </w:instrText>
         </w:r>
         <w:r>
           <w:rPr>
@@ -453,7 +453,7 @@
           <w:szCs w:val="22"/>
         </w:rPr>
       </w:pPr>
-      <w:hyperlink w:anchor="_Toc103175232" w:history="1">
+      <w:hyperlink w:anchor="_Toc103347355" w:history="1">
         <w:r>
           <w:rPr>
             <w:rStyle w:val="Lienhypertexte"/>
@@ -497,7 +497,7 @@
             <w:noProof/>
             <w:webHidden/>
           </w:rPr>
-          <w:instrText xml:space="preserve"> PAGEREF _Toc103175232 \h </w:instrText>
+          <w:instrText xml:space="preserve"> PAGEREF _Toc103347355 \h </w:instrText>
         </w:r>
         <w:r>
           <w:rPr>
@@ -543,7 +543,7 @@
           <w:szCs w:val="22"/>
         </w:rPr>
       </w:pPr>
-      <w:hyperlink w:anchor="_Toc103175233" w:history="1">
+      <w:hyperlink w:anchor="_Toc103347356" w:history="1">
         <w:r>
           <w:rPr>
             <w:rStyle w:val="Lienhypertexte"/>
@@ -587,7 +587,7 @@
             <w:noProof/>
             <w:webHidden/>
           </w:rPr>
-          <w:instrText xml:space="preserve"> PAGEREF _Toc103175233 \h </w:instrText>
+          <w:instrText xml:space="preserve"> PAGEREF _Toc103347356 \h </w:instrText>
         </w:r>
         <w:r>
           <w:rPr>
@@ -633,7 +633,7 @@
           <w:szCs w:val="22"/>
         </w:rPr>
       </w:pPr>
-      <w:hyperlink w:anchor="_Toc103175234" w:history="1">
+      <w:hyperlink w:anchor="_Toc103347357" w:history="1">
         <w:r>
           <w:rPr>
             <w:rStyle w:val="Lienhypertexte"/>
@@ -677,7 +677,7 @@
             <w:noProof/>
             <w:webHidden/>
           </w:rPr>
-          <w:instrText xml:space="preserve"> PAGEREF _Toc103175234 \h </w:instrText>
+          <w:instrText xml:space="preserve"> PAGEREF _Toc103347357 \h </w:instrText>
         </w:r>
         <w:r>
           <w:rPr>
@@ -724,7 +724,7 @@
           <w:szCs w:val="22"/>
         </w:rPr>
       </w:pPr>
-      <w:hyperlink w:anchor="_Toc103175235" w:history="1">
+      <w:hyperlink w:anchor="_Toc103347358" w:history="1">
         <w:r>
           <w:rPr>
             <w:rStyle w:val="Lienhypertexte"/>
@@ -769,7 +769,7 @@
             <w:noProof/>
             <w:webHidden/>
           </w:rPr>
-          <w:instrText xml:space="preserve"> PAGEREF _Toc103175235 \h </w:instrText>
+          <w:instrText xml:space="preserve"> PAGEREF _Toc103347358 \h </w:instrText>
         </w:r>
         <w:r>
           <w:rPr>
@@ -816,7 +816,7 @@
           <w:szCs w:val="22"/>
         </w:rPr>
       </w:pPr>
-      <w:hyperlink w:anchor="_Toc103175236" w:history="1">
+      <w:hyperlink w:anchor="_Toc103347359" w:history="1">
         <w:r>
           <w:rPr>
             <w:rStyle w:val="Lienhypertexte"/>
@@ -861,7 +861,7 @@
             <w:noProof/>
             <w:webHidden/>
           </w:rPr>
-          <w:instrText xml:space="preserve"> PAGEREF _Toc103175236 \h </w:instrText>
+          <w:instrText xml:space="preserve"> PAGEREF _Toc103347359 \h </w:instrText>
         </w:r>
         <w:r>
           <w:rPr>
@@ -908,7 +908,7 @@
           <w:szCs w:val="22"/>
         </w:rPr>
       </w:pPr>
-      <w:hyperlink w:anchor="_Toc103175237" w:history="1">
+      <w:hyperlink w:anchor="_Toc103347360" w:history="1">
         <w:r>
           <w:rPr>
             <w:rStyle w:val="Lienhypertexte"/>
@@ -953,7 +953,7 @@
             <w:noProof/>
             <w:webHidden/>
           </w:rPr>
-          <w:instrText xml:space="preserve"> PAGEREF _Toc103175237 \h </w:instrText>
+          <w:instrText xml:space="preserve"> PAGEREF _Toc103347360 \h </w:instrText>
         </w:r>
         <w:r>
           <w:rPr>
@@ -1000,7 +1000,7 @@
           <w:szCs w:val="22"/>
         </w:rPr>
       </w:pPr>
-      <w:hyperlink w:anchor="_Toc103175238" w:history="1">
+      <w:hyperlink w:anchor="_Toc103347361" w:history="1">
         <w:r>
           <w:rPr>
             <w:rStyle w:val="Lienhypertexte"/>
@@ -1045,7 +1045,7 @@
             <w:noProof/>
             <w:webHidden/>
           </w:rPr>
-          <w:instrText xml:space="preserve"> PAGEREF _Toc103175238 \h </w:instrText>
+          <w:instrText xml:space="preserve"> PAGEREF _Toc103347361 \h </w:instrText>
         </w:r>
         <w:r>
           <w:rPr>
@@ -1092,7 +1092,7 @@
           <w:szCs w:val="22"/>
         </w:rPr>
       </w:pPr>
-      <w:hyperlink w:anchor="_Toc103175239" w:history="1">
+      <w:hyperlink w:anchor="_Toc103347362" w:history="1">
         <w:r>
           <w:rPr>
             <w:rStyle w:val="Lienhypertexte"/>
@@ -1137,7 +1137,7 @@
             <w:noProof/>
             <w:webHidden/>
           </w:rPr>
-          <w:instrText xml:space="preserve"> PAGEREF _Toc103175239 \h </w:instrText>
+          <w:instrText xml:space="preserve"> PAGEREF _Toc103347362 \h </w:instrText>
         </w:r>
         <w:r>
           <w:rPr>
@@ -1184,7 +1184,7 @@
           <w:szCs w:val="22"/>
         </w:rPr>
       </w:pPr>
-      <w:hyperlink w:anchor="_Toc103175240" w:history="1">
+      <w:hyperlink w:anchor="_Toc103347363" w:history="1">
         <w:r>
           <w:rPr>
             <w:rStyle w:val="Lienhypertexte"/>
@@ -1229,7 +1229,7 @@
             <w:noProof/>
             <w:webHidden/>
           </w:rPr>
-          <w:instrText xml:space="preserve"> PAGEREF _Toc103175240 \h </w:instrText>
+          <w:instrText xml:space="preserve"> PAGEREF _Toc103347363 \h </w:instrText>
         </w:r>
         <w:r>
           <w:rPr>
@@ -1275,7 +1275,7 @@
           <w:szCs w:val="22"/>
         </w:rPr>
       </w:pPr>
-      <w:hyperlink w:anchor="_Toc103175241" w:history="1">
+      <w:hyperlink w:anchor="_Toc103347364" w:history="1">
         <w:r>
           <w:rPr>
             <w:rStyle w:val="Lienhypertexte"/>
@@ -1319,7 +1319,7 @@
             <w:noProof/>
             <w:webHidden/>
           </w:rPr>
-          <w:instrText xml:space="preserve"> PAGEREF _Toc103175241 \h </w:instrText>
+          <w:instrText xml:space="preserve"> PAGEREF _Toc103347364 \h </w:instrText>
         </w:r>
         <w:r>
           <w:rPr>
@@ -1365,7 +1365,7 @@
           <w:szCs w:val="22"/>
         </w:rPr>
       </w:pPr>
-      <w:hyperlink w:anchor="_Toc103175242" w:history="1">
+      <w:hyperlink w:anchor="_Toc103347365" w:history="1">
         <w:r>
           <w:rPr>
             <w:rStyle w:val="Lienhypertexte"/>
@@ -1409,7 +1409,7 @@
             <w:noProof/>
             <w:webHidden/>
           </w:rPr>
-          <w:instrText xml:space="preserve"> PAGEREF _Toc103175242 \h </w:instrText>
+          <w:instrText xml:space="preserve"> PAGEREF _Toc103347365 \h </w:instrText>
         </w:r>
         <w:r>
           <w:rPr>
@@ -1457,7 +1457,7 @@
           <w:szCs w:val="22"/>
         </w:rPr>
       </w:pPr>
-      <w:hyperlink w:anchor="_Toc103175243" w:history="1">
+      <w:hyperlink w:anchor="_Toc103347366" w:history="1">
         <w:r>
           <w:rPr>
             <w:rStyle w:val="Lienhypertexte"/>
@@ -1503,7 +1503,7 @@
             <w:noProof/>
             <w:webHidden/>
           </w:rPr>
-          <w:instrText xml:space="preserve"> PAGEREF _Toc103175243 \h </w:instrText>
+          <w:instrText xml:space="preserve"> PAGEREF _Toc103347366 \h </w:instrText>
         </w:r>
         <w:r>
           <w:rPr>
@@ -1551,7 +1551,7 @@
           <w:szCs w:val="22"/>
         </w:rPr>
       </w:pPr>
-      <w:hyperlink w:anchor="_Toc103175244" w:history="1">
+      <w:hyperlink w:anchor="_Toc103347367" w:history="1">
         <w:r>
           <w:rPr>
             <w:rStyle w:val="Lienhypertexte"/>
@@ -1597,7 +1597,7 @@
             <w:noProof/>
             <w:webHidden/>
           </w:rPr>
-          <w:instrText xml:space="preserve"> PAGEREF _Toc103175244 \h </w:instrText>
+          <w:instrText xml:space="preserve"> PAGEREF _Toc103347367 \h </w:instrText>
         </w:r>
         <w:r>
           <w:rPr>
@@ -1643,7 +1643,7 @@
           <w:szCs w:val="22"/>
         </w:rPr>
       </w:pPr>
-      <w:hyperlink w:anchor="_Toc103175245" w:history="1">
+      <w:hyperlink w:anchor="_Toc103347368" w:history="1">
         <w:r>
           <w:rPr>
             <w:rStyle w:val="Lienhypertexte"/>
@@ -1687,7 +1687,7 @@
             <w:noProof/>
             <w:webHidden/>
           </w:rPr>
-          <w:instrText xml:space="preserve"> PAGEREF _Toc103175245 \h </w:instrText>
+          <w:instrText xml:space="preserve"> PAGEREF _Toc103347368 \h </w:instrText>
         </w:r>
         <w:r>
           <w:rPr>
@@ -1734,7 +1734,7 @@
           <w:szCs w:val="22"/>
         </w:rPr>
       </w:pPr>
-      <w:hyperlink w:anchor="_Toc103175246" w:history="1">
+      <w:hyperlink w:anchor="_Toc103347369" w:history="1">
         <w:r>
           <w:rPr>
             <w:rStyle w:val="Lienhypertexte"/>
@@ -1779,7 +1779,7 @@
             <w:noProof/>
             <w:webHidden/>
           </w:rPr>
-          <w:instrText xml:space="preserve"> PAGEREF _Toc103175246 \h </w:instrText>
+          <w:instrText xml:space="preserve"> PAGEREF _Toc103347369 \h </w:instrText>
         </w:r>
         <w:r>
           <w:rPr>
@@ -1826,7 +1826,7 @@
           <w:szCs w:val="22"/>
         </w:rPr>
       </w:pPr>
-      <w:hyperlink w:anchor="_Toc103175247" w:history="1">
+      <w:hyperlink w:anchor="_Toc103347370" w:history="1">
         <w:r>
           <w:rPr>
             <w:rStyle w:val="Lienhypertexte"/>
@@ -1871,7 +1871,7 @@
             <w:noProof/>
             <w:webHidden/>
           </w:rPr>
-          <w:instrText xml:space="preserve"> PAGEREF _Toc103175247 \h </w:instrText>
+          <w:instrText xml:space="preserve"> PAGEREF _Toc103347370 \h </w:instrText>
         </w:r>
         <w:r>
           <w:rPr>
@@ -1917,7 +1917,7 @@
           <w:szCs w:val="22"/>
         </w:rPr>
       </w:pPr>
-      <w:hyperlink w:anchor="_Toc103175248" w:history="1">
+      <w:hyperlink w:anchor="_Toc103347371" w:history="1">
         <w:r>
           <w:rPr>
             <w:rStyle w:val="Lienhypertexte"/>
@@ -1961,7 +1961,7 @@
             <w:noProof/>
             <w:webHidden/>
           </w:rPr>
-          <w:instrText xml:space="preserve"> PAGEREF _Toc103175248 \h </w:instrText>
+          <w:instrText xml:space="preserve"> PAGEREF _Toc103347371 \h </w:instrText>
         </w:r>
         <w:r>
           <w:rPr>
@@ -2008,7 +2008,7 @@
           <w:szCs w:val="22"/>
         </w:rPr>
       </w:pPr>
-      <w:hyperlink w:anchor="_Toc103175249" w:history="1">
+      <w:hyperlink w:anchor="_Toc103347372" w:history="1">
         <w:r>
           <w:rPr>
             <w:rStyle w:val="Lienhypertexte"/>
@@ -2053,7 +2053,7 @@
             <w:noProof/>
             <w:webHidden/>
           </w:rPr>
-          <w:instrText xml:space="preserve"> PAGEREF _Toc103175249 \h </w:instrText>
+          <w:instrText xml:space="preserve"> PAGEREF _Toc103347372 \h </w:instrText>
         </w:r>
         <w:r>
           <w:rPr>
@@ -2100,7 +2100,7 @@
           <w:szCs w:val="22"/>
         </w:rPr>
       </w:pPr>
-      <w:hyperlink w:anchor="_Toc103175250" w:history="1">
+      <w:hyperlink w:anchor="_Toc103347373" w:history="1">
         <w:r>
           <w:rPr>
             <w:rStyle w:val="Lienhypertexte"/>
@@ -2145,7 +2145,7 @@
             <w:noProof/>
             <w:webHidden/>
           </w:rPr>
-          <w:instrText xml:space="preserve"> PAGEREF _Toc103175250 \h </w:instrText>
+          <w:instrText xml:space="preserve"> PAGEREF _Toc103347373 \h </w:instrText>
         </w:r>
         <w:r>
           <w:rPr>
@@ -2192,7 +2192,7 @@
           <w:szCs w:val="22"/>
         </w:rPr>
       </w:pPr>
-      <w:hyperlink w:anchor="_Toc103175251" w:history="1">
+      <w:hyperlink w:anchor="_Toc103347374" w:history="1">
         <w:r>
           <w:rPr>
             <w:rStyle w:val="Lienhypertexte"/>
@@ -2237,7 +2237,7 @@
             <w:noProof/>
             <w:webHidden/>
           </w:rPr>
-          <w:instrText xml:space="preserve"> PAGEREF _Toc103175251 \h </w:instrText>
+          <w:instrText xml:space="preserve"> PAGEREF _Toc103347374 \h </w:instrText>
         </w:r>
         <w:r>
           <w:rPr>
@@ -2284,7 +2284,7 @@
           <w:szCs w:val="22"/>
         </w:rPr>
       </w:pPr>
-      <w:hyperlink w:anchor="_Toc103175252" w:history="1">
+      <w:hyperlink w:anchor="_Toc103347375" w:history="1">
         <w:r>
           <w:rPr>
             <w:rStyle w:val="Lienhypertexte"/>
@@ -2329,7 +2329,7 @@
             <w:noProof/>
             <w:webHidden/>
           </w:rPr>
-          <w:instrText xml:space="preserve"> PAGEREF _Toc103175252 \h </w:instrText>
+          <w:instrText xml:space="preserve"> PAGEREF _Toc103347375 \h </w:instrText>
         </w:r>
         <w:r>
           <w:rPr>
@@ -2375,7 +2375,7 @@
           <w:szCs w:val="22"/>
         </w:rPr>
       </w:pPr>
-      <w:hyperlink w:anchor="_Toc103175253" w:history="1">
+      <w:hyperlink w:anchor="_Toc103347376" w:history="1">
         <w:r>
           <w:rPr>
             <w:rStyle w:val="Lienhypertexte"/>
@@ -2419,7 +2419,7 @@
             <w:noProof/>
             <w:webHidden/>
           </w:rPr>
-          <w:instrText xml:space="preserve"> PAGEREF _Toc103175253 \h </w:instrText>
+          <w:instrText xml:space="preserve"> PAGEREF _Toc103347376 \h </w:instrText>
         </w:r>
         <w:r>
           <w:rPr>
@@ -2466,7 +2466,7 @@
           <w:szCs w:val="22"/>
         </w:rPr>
       </w:pPr>
-      <w:hyperlink w:anchor="_Toc103175254" w:history="1">
+      <w:hyperlink w:anchor="_Toc103347377" w:history="1">
         <w:r>
           <w:rPr>
             <w:rStyle w:val="Lienhypertexte"/>
@@ -2511,7 +2511,7 @@
             <w:noProof/>
             <w:webHidden/>
           </w:rPr>
-          <w:instrText xml:space="preserve"> PAGEREF _Toc103175254 \h </w:instrText>
+          <w:instrText xml:space="preserve"> PAGEREF _Toc103347377 \h </w:instrText>
         </w:r>
         <w:r>
           <w:rPr>
@@ -2558,7 +2558,7 @@
           <w:szCs w:val="22"/>
         </w:rPr>
       </w:pPr>
-      <w:hyperlink w:anchor="_Toc103175255" w:history="1">
+      <w:hyperlink w:anchor="_Toc103347378" w:history="1">
         <w:r>
           <w:rPr>
             <w:rStyle w:val="Lienhypertexte"/>
@@ -2603,7 +2603,7 @@
             <w:noProof/>
             <w:webHidden/>
           </w:rPr>
-          <w:instrText xml:space="preserve"> PAGEREF _Toc103175255 \h </w:instrText>
+          <w:instrText xml:space="preserve"> PAGEREF _Toc103347378 \h </w:instrText>
         </w:r>
         <w:r>
           <w:rPr>
@@ -2649,7 +2649,7 @@
           <w:szCs w:val="22"/>
         </w:rPr>
       </w:pPr>
-      <w:hyperlink w:anchor="_Toc103175256" w:history="1">
+      <w:hyperlink w:anchor="_Toc103347379" w:history="1">
         <w:r>
           <w:rPr>
             <w:rStyle w:val="Lienhypertexte"/>
@@ -2693,7 +2693,7 @@
             <w:noProof/>
             <w:webHidden/>
           </w:rPr>
-          <w:instrText xml:space="preserve"> PAGEREF _Toc103175256 \h </w:instrText>
+          <w:instrText xml:space="preserve"> PAGEREF _Toc103347379 \h </w:instrText>
         </w:r>
         <w:r>
           <w:rPr>
@@ -2741,7 +2741,7 @@
           <w:szCs w:val="22"/>
         </w:rPr>
       </w:pPr>
-      <w:hyperlink w:anchor="_Toc103175257" w:history="1">
+      <w:hyperlink w:anchor="_Toc103347380" w:history="1">
         <w:r>
           <w:rPr>
             <w:rStyle w:val="Lienhypertexte"/>
@@ -2787,7 +2787,7 @@
             <w:noProof/>
             <w:webHidden/>
           </w:rPr>
-          <w:instrText xml:space="preserve"> PAGEREF _Toc103175257 \h </w:instrText>
+          <w:instrText xml:space="preserve"> PAGEREF _Toc103347380 \h </w:instrText>
         </w:r>
         <w:r>
           <w:rPr>
@@ -2833,7 +2833,7 @@
           <w:szCs w:val="22"/>
         </w:rPr>
       </w:pPr>
-      <w:hyperlink w:anchor="_Toc103175258" w:history="1">
+      <w:hyperlink w:anchor="_Toc103347381" w:history="1">
         <w:r>
           <w:rPr>
             <w:rStyle w:val="Lienhypertexte"/>
@@ -2877,7 +2877,7 @@
             <w:noProof/>
             <w:webHidden/>
           </w:rPr>
-          <w:instrText xml:space="preserve"> PAGEREF _Toc103175258 \h </w:instrText>
+          <w:instrText xml:space="preserve"> PAGEREF _Toc103347381 \h </w:instrText>
         </w:r>
         <w:r>
           <w:rPr>
@@ -2924,7 +2924,7 @@
           <w:szCs w:val="22"/>
         </w:rPr>
       </w:pPr>
-      <w:hyperlink w:anchor="_Toc103175259" w:history="1">
+      <w:hyperlink w:anchor="_Toc103347382" w:history="1">
         <w:r>
           <w:rPr>
             <w:rStyle w:val="Lienhypertexte"/>
@@ -2969,7 +2969,7 @@
             <w:noProof/>
             <w:webHidden/>
           </w:rPr>
-          <w:instrText xml:space="preserve"> PAGEREF _Toc103175259 \h </w:instrText>
+          <w:instrText xml:space="preserve"> PAGEREF _Toc103347382 \h </w:instrText>
         </w:r>
         <w:r>
           <w:rPr>
@@ -3016,7 +3016,7 @@
           <w:szCs w:val="22"/>
         </w:rPr>
       </w:pPr>
-      <w:hyperlink w:anchor="_Toc103175260" w:history="1">
+      <w:hyperlink w:anchor="_Toc103347383" w:history="1">
         <w:r>
           <w:rPr>
             <w:rStyle w:val="Lienhypertexte"/>
@@ -3061,7 +3061,7 @@
             <w:noProof/>
             <w:webHidden/>
           </w:rPr>
-          <w:instrText xml:space="preserve"> PAGEREF _Toc103175260 \h </w:instrText>
+          <w:instrText xml:space="preserve"> PAGEREF _Toc103347383 \h </w:instrText>
         </w:r>
         <w:r>
           <w:rPr>
@@ -3108,7 +3108,7 @@
           <w:szCs w:val="22"/>
         </w:rPr>
       </w:pPr>
-      <w:hyperlink w:anchor="_Toc103175261" w:history="1">
+      <w:hyperlink w:anchor="_Toc103347384" w:history="1">
         <w:r>
           <w:rPr>
             <w:rStyle w:val="Lienhypertexte"/>
@@ -3153,7 +3153,7 @@
             <w:noProof/>
             <w:webHidden/>
           </w:rPr>
-          <w:instrText xml:space="preserve"> PAGEREF _Toc103175261 \h </w:instrText>
+          <w:instrText xml:space="preserve"> PAGEREF _Toc103347384 \h </w:instrText>
         </w:r>
         <w:r>
           <w:rPr>
@@ -3198,11 +3198,17 @@
           <w:szCs w:val="22"/>
         </w:rPr>
       </w:pPr>
-      <w:hyperlink w:anchor="_Toc103175262" w:history="1">
+      <w:hyperlink w:anchor="_Toc103347385" w:history="1">
         <w:r>
           <w:rPr>
             <w:rStyle w:val="Lienhypertexte"/>
             <w:noProof/>
+            <w14:scene3d>
+              <w14:camera w14:prst="orthographicFront"/>
+              <w14:lightRig w14:rig="threePt" w14:dir="t">
+                <w14:rot w14:lat="0" w14:lon="0" w14:rev="0"/>
+              </w14:lightRig>
+            </w14:scene3d>
           </w:rPr>
           <w:t>4.1.3.1</w:t>
         </w:r>
@@ -3241,7 +3247,7 @@
             <w:noProof/>
             <w:webHidden/>
           </w:rPr>
-          <w:instrText xml:space="preserve"> PAGEREF _Toc103175262 \h </w:instrText>
+          <w:instrText xml:space="preserve"> PAGEREF _Toc103347385 \h </w:instrText>
         </w:r>
         <w:r>
           <w:rPr>
@@ -3286,11 +3292,17 @@
           <w:szCs w:val="22"/>
         </w:rPr>
       </w:pPr>
-      <w:hyperlink w:anchor="_Toc103175263" w:history="1">
+      <w:hyperlink w:anchor="_Toc103347386" w:history="1">
         <w:r>
           <w:rPr>
             <w:rStyle w:val="Lienhypertexte"/>
             <w:noProof/>
+            <w14:scene3d>
+              <w14:camera w14:prst="orthographicFront"/>
+              <w14:lightRig w14:rig="threePt" w14:dir="t">
+                <w14:rot w14:lat="0" w14:lon="0" w14:rev="0"/>
+              </w14:lightRig>
+            </w14:scene3d>
           </w:rPr>
           <w:t>4.1.3.2</w:t>
         </w:r>
@@ -3329,7 +3341,7 @@
             <w:noProof/>
             <w:webHidden/>
           </w:rPr>
-          <w:instrText xml:space="preserve"> PAGEREF _Toc103175263 \h </w:instrText>
+          <w:instrText xml:space="preserve"> PAGEREF _Toc103347386 \h </w:instrText>
         </w:r>
         <w:r>
           <w:rPr>
@@ -3374,11 +3386,17 @@
           <w:szCs w:val="22"/>
         </w:rPr>
       </w:pPr>
-      <w:hyperlink w:anchor="_Toc103175264" w:history="1">
+      <w:hyperlink w:anchor="_Toc103347387" w:history="1">
         <w:r>
           <w:rPr>
             <w:rStyle w:val="Lienhypertexte"/>
             <w:noProof/>
+            <w14:scene3d>
+              <w14:camera w14:prst="orthographicFront"/>
+              <w14:lightRig w14:rig="threePt" w14:dir="t">
+                <w14:rot w14:lat="0" w14:lon="0" w14:rev="0"/>
+              </w14:lightRig>
+            </w14:scene3d>
           </w:rPr>
           <w:t>4.1.3.3</w:t>
         </w:r>
@@ -3417,7 +3435,7 @@
             <w:noProof/>
             <w:webHidden/>
           </w:rPr>
-          <w:instrText xml:space="preserve"> PAGEREF _Toc103175264 \h </w:instrText>
+          <w:instrText xml:space="preserve"> PAGEREF _Toc103347387 \h </w:instrText>
         </w:r>
         <w:r>
           <w:rPr>
@@ -3462,11 +3480,17 @@
           <w:szCs w:val="22"/>
         </w:rPr>
       </w:pPr>
-      <w:hyperlink w:anchor="_Toc103175265" w:history="1">
+      <w:hyperlink w:anchor="_Toc103347388" w:history="1">
         <w:r>
           <w:rPr>
             <w:rStyle w:val="Lienhypertexte"/>
             <w:noProof/>
+            <w14:scene3d>
+              <w14:camera w14:prst="orthographicFront"/>
+              <w14:lightRig w14:rig="threePt" w14:dir="t">
+                <w14:rot w14:lat="0" w14:lon="0" w14:rev="0"/>
+              </w14:lightRig>
+            </w14:scene3d>
           </w:rPr>
           <w:t>4.1.3.4</w:t>
         </w:r>
@@ -3505,7 +3529,7 @@
             <w:noProof/>
             <w:webHidden/>
           </w:rPr>
-          <w:instrText xml:space="preserve"> PAGEREF _Toc103175265 \h </w:instrText>
+          <w:instrText xml:space="preserve"> PAGEREF _Toc103347388 \h </w:instrText>
         </w:r>
         <w:r>
           <w:rPr>
@@ -3550,11 +3574,17 @@
           <w:szCs w:val="22"/>
         </w:rPr>
       </w:pPr>
-      <w:hyperlink w:anchor="_Toc103175266" w:history="1">
+      <w:hyperlink w:anchor="_Toc103347389" w:history="1">
         <w:r>
           <w:rPr>
             <w:rStyle w:val="Lienhypertexte"/>
             <w:noProof/>
+            <w14:scene3d>
+              <w14:camera w14:prst="orthographicFront"/>
+              <w14:lightRig w14:rig="threePt" w14:dir="t">
+                <w14:rot w14:lat="0" w14:lon="0" w14:rev="0"/>
+              </w14:lightRig>
+            </w14:scene3d>
           </w:rPr>
           <w:t>4.1.3.5</w:t>
         </w:r>
@@ -3593,7 +3623,7 @@
             <w:noProof/>
             <w:webHidden/>
           </w:rPr>
-          <w:instrText xml:space="preserve"> PAGEREF _Toc103175266 \h </w:instrText>
+          <w:instrText xml:space="preserve"> PAGEREF _Toc103347389 \h </w:instrText>
         </w:r>
         <w:r>
           <w:rPr>
@@ -3614,6 +3644,100 @@
             <w:webHidden/>
           </w:rPr>
           <w:t>16</w:t>
+        </w:r>
+        <w:r>
+          <w:rPr>
+            <w:noProof/>
+            <w:webHidden/>
+          </w:rPr>
+          <w:fldChar w:fldCharType="end"/>
+        </w:r>
+      </w:hyperlink>
+    </w:p>
+    <w:p>
+      <w:pPr>
+        <w:pStyle w:val="TM4"/>
+        <w:tabs>
+          <w:tab w:val="left" w:pos="1400"/>
+          <w:tab w:val="right" w:leader="dot" w:pos="9060"/>
+        </w:tabs>
+        <w:rPr>
+          <w:rFonts w:eastAsiaTheme="minorEastAsia" w:cstheme="minorBidi"/>
+          <w:noProof/>
+          <w:sz w:val="22"/>
+          <w:szCs w:val="22"/>
+        </w:rPr>
+      </w:pPr>
+      <w:hyperlink w:anchor="_Toc103347390" w:history="1">
+        <w:r>
+          <w:rPr>
+            <w:rStyle w:val="Lienhypertexte"/>
+            <w:noProof/>
+            <w14:scene3d>
+              <w14:camera w14:prst="orthographicFront"/>
+              <w14:lightRig w14:rig="threePt" w14:dir="t">
+                <w14:rot w14:lat="0" w14:lon="0" w14:rev="0"/>
+              </w14:lightRig>
+            </w14:scene3d>
+          </w:rPr>
+          <w:t>4.1.3.6</w:t>
+        </w:r>
+        <w:r>
+          <w:rPr>
+            <w:rFonts w:eastAsiaTheme="minorEastAsia" w:cstheme="minorBidi"/>
+            <w:noProof/>
+            <w:sz w:val="22"/>
+            <w:szCs w:val="22"/>
+          </w:rPr>
+          <w:tab/>
+        </w:r>
+        <w:r>
+          <w:rPr>
+            <w:rStyle w:val="Lienhypertexte"/>
+            <w:noProof/>
+          </w:rPr>
+          <w:t>Factories / Seeds</w:t>
+        </w:r>
+        <w:r>
+          <w:rPr>
+            <w:noProof/>
+            <w:webHidden/>
+          </w:rPr>
+          <w:tab/>
+        </w:r>
+        <w:r>
+          <w:rPr>
+            <w:noProof/>
+            <w:webHidden/>
+          </w:rPr>
+          <w:fldChar w:fldCharType="begin"/>
+        </w:r>
+        <w:r>
+          <w:rPr>
+            <w:noProof/>
+            <w:webHidden/>
+          </w:rPr>
+          <w:instrText xml:space="preserve"> PAGEREF _Toc103347390 \h </w:instrText>
+        </w:r>
+        <w:r>
+          <w:rPr>
+            <w:noProof/>
+            <w:webHidden/>
+          </w:rPr>
+        </w:r>
+        <w:r>
+          <w:rPr>
+            <w:noProof/>
+            <w:webHidden/>
+          </w:rPr>
+          <w:fldChar w:fldCharType="separate"/>
+        </w:r>
+        <w:r>
+          <w:rPr>
+            <w:noProof/>
+            <w:webHidden/>
+          </w:rPr>
+          <w:t>17</w:t>
         </w:r>
         <w:r>
           <w:rPr>
@@ -3640,7 +3764,7 @@
           <w:szCs w:val="22"/>
         </w:rPr>
       </w:pPr>
-      <w:hyperlink w:anchor="_Toc103175267" w:history="1">
+      <w:hyperlink w:anchor="_Toc103347391" w:history="1">
         <w:r>
           <w:rPr>
             <w:rStyle w:val="Lienhypertexte"/>
@@ -3685,7 +3809,7 @@
             <w:noProof/>
             <w:webHidden/>
           </w:rPr>
-          <w:instrText xml:space="preserve"> PAGEREF _Toc103175267 \h </w:instrText>
+          <w:instrText xml:space="preserve"> PAGEREF _Toc103347391 \h </w:instrText>
         </w:r>
         <w:r>
           <w:rPr>
@@ -3705,7 +3829,7 @@
             <w:noProof/>
             <w:webHidden/>
           </w:rPr>
-          <w:t>16</w:t>
+          <w:t>17</w:t>
         </w:r>
         <w:r>
           <w:rPr>
@@ -3730,11 +3854,17 @@
           <w:szCs w:val="22"/>
         </w:rPr>
       </w:pPr>
-      <w:hyperlink w:anchor="_Toc103175268" w:history="1">
+      <w:hyperlink w:anchor="_Toc103347392" w:history="1">
         <w:r>
           <w:rPr>
             <w:rStyle w:val="Lienhypertexte"/>
             <w:noProof/>
+            <w14:scene3d>
+              <w14:camera w14:prst="orthographicFront"/>
+              <w14:lightRig w14:rig="threePt" w14:dir="t">
+                <w14:rot w14:lat="0" w14:lon="0" w14:rev="0"/>
+              </w14:lightRig>
+            </w14:scene3d>
           </w:rPr>
           <w:t>4.1.4.1</w:t>
         </w:r>
@@ -3773,7 +3903,7 @@
             <w:noProof/>
             <w:webHidden/>
           </w:rPr>
-          <w:instrText xml:space="preserve"> PAGEREF _Toc103175268 \h </w:instrText>
+          <w:instrText xml:space="preserve"> PAGEREF _Toc103347392 \h </w:instrText>
         </w:r>
         <w:r>
           <w:rPr>
@@ -3818,11 +3948,17 @@
           <w:szCs w:val="22"/>
         </w:rPr>
       </w:pPr>
-      <w:hyperlink w:anchor="_Toc103175269" w:history="1">
+      <w:hyperlink w:anchor="_Toc103347393" w:history="1">
         <w:r>
           <w:rPr>
             <w:rStyle w:val="Lienhypertexte"/>
             <w:noProof/>
+            <w14:scene3d>
+              <w14:camera w14:prst="orthographicFront"/>
+              <w14:lightRig w14:rig="threePt" w14:dir="t">
+                <w14:rot w14:lat="0" w14:lon="0" w14:rev="0"/>
+              </w14:lightRig>
+            </w14:scene3d>
           </w:rPr>
           <w:t>4.1.4.2</w:t>
         </w:r>
@@ -3861,7 +3997,7 @@
             <w:noProof/>
             <w:webHidden/>
           </w:rPr>
-          <w:instrText xml:space="preserve"> PAGEREF _Toc103175269 \h </w:instrText>
+          <w:instrText xml:space="preserve"> PAGEREF _Toc103347393 \h </w:instrText>
         </w:r>
         <w:r>
           <w:rPr>
@@ -3908,7 +4044,7 @@
           <w:szCs w:val="22"/>
         </w:rPr>
       </w:pPr>
-      <w:hyperlink w:anchor="_Toc103175270" w:history="1">
+      <w:hyperlink w:anchor="_Toc103347394" w:history="1">
         <w:r>
           <w:rPr>
             <w:rStyle w:val="Lienhypertexte"/>
@@ -3953,7 +4089,7 @@
             <w:noProof/>
             <w:webHidden/>
           </w:rPr>
-          <w:instrText xml:space="preserve"> PAGEREF _Toc103175270 \h </w:instrText>
+          <w:instrText xml:space="preserve"> PAGEREF _Toc103347394 \h </w:instrText>
         </w:r>
         <w:r>
           <w:rPr>
@@ -3973,7 +4109,7 @@
             <w:noProof/>
             <w:webHidden/>
           </w:rPr>
-          <w:t>17</w:t>
+          <w:t>18</w:t>
         </w:r>
         <w:r>
           <w:rPr>
@@ -3999,7 +4135,7 @@
           <w:szCs w:val="22"/>
         </w:rPr>
       </w:pPr>
-      <w:hyperlink w:anchor="_Toc103175271" w:history="1">
+      <w:hyperlink w:anchor="_Toc103347395" w:history="1">
         <w:r>
           <w:rPr>
             <w:rStyle w:val="Lienhypertexte"/>
@@ -4043,7 +4179,7 @@
             <w:noProof/>
             <w:webHidden/>
           </w:rPr>
-          <w:instrText xml:space="preserve"> PAGEREF _Toc103175271 \h </w:instrText>
+          <w:instrText xml:space="preserve"> PAGEREF _Toc103347395 \h </w:instrText>
         </w:r>
         <w:r>
           <w:rPr>
@@ -4091,7 +4227,7 @@
           <w:szCs w:val="22"/>
         </w:rPr>
       </w:pPr>
-      <w:hyperlink w:anchor="_Toc103175272" w:history="1">
+      <w:hyperlink w:anchor="_Toc103347396" w:history="1">
         <w:r>
           <w:rPr>
             <w:rStyle w:val="Lienhypertexte"/>
@@ -4137,7 +4273,7 @@
             <w:noProof/>
             <w:webHidden/>
           </w:rPr>
-          <w:instrText xml:space="preserve"> PAGEREF _Toc103175272 \h </w:instrText>
+          <w:instrText xml:space="preserve"> PAGEREF _Toc103347396 \h </w:instrText>
         </w:r>
         <w:r>
           <w:rPr>
@@ -4183,7 +4319,7 @@
           <w:szCs w:val="22"/>
         </w:rPr>
       </w:pPr>
-      <w:hyperlink w:anchor="_Toc103175273" w:history="1">
+      <w:hyperlink w:anchor="_Toc103347397" w:history="1">
         <w:r>
           <w:rPr>
             <w:rStyle w:val="Lienhypertexte"/>
@@ -4227,7 +4363,7 @@
             <w:noProof/>
             <w:webHidden/>
           </w:rPr>
-          <w:instrText xml:space="preserve"> PAGEREF _Toc103175273 \h </w:instrText>
+          <w:instrText xml:space="preserve"> PAGEREF _Toc103347397 \h </w:instrText>
         </w:r>
         <w:r>
           <w:rPr>
@@ -4274,7 +4410,7 @@
           <w:szCs w:val="22"/>
         </w:rPr>
       </w:pPr>
-      <w:hyperlink w:anchor="_Toc103175274" w:history="1">
+      <w:hyperlink w:anchor="_Toc103347398" w:history="1">
         <w:r>
           <w:rPr>
             <w:rStyle w:val="Lienhypertexte"/>
@@ -4319,7 +4455,7 @@
             <w:noProof/>
             <w:webHidden/>
           </w:rPr>
-          <w:instrText xml:space="preserve"> PAGEREF _Toc103175274 \h </w:instrText>
+          <w:instrText xml:space="preserve"> PAGEREF _Toc103347398 \h </w:instrText>
         </w:r>
         <w:r>
           <w:rPr>
@@ -4367,7 +4503,7 @@
           <w:szCs w:val="22"/>
         </w:rPr>
       </w:pPr>
-      <w:hyperlink w:anchor="_Toc103175275" w:history="1">
+      <w:hyperlink w:anchor="_Toc103347399" w:history="1">
         <w:r>
           <w:rPr>
             <w:rStyle w:val="Lienhypertexte"/>
@@ -4413,7 +4549,7 @@
             <w:noProof/>
             <w:webHidden/>
           </w:rPr>
-          <w:instrText xml:space="preserve"> PAGEREF _Toc103175275 \h </w:instrText>
+          <w:instrText xml:space="preserve"> PAGEREF _Toc103347399 \h </w:instrText>
         </w:r>
         <w:r>
           <w:rPr>
@@ -4459,7 +4595,7 @@
           <w:szCs w:val="22"/>
         </w:rPr>
       </w:pPr>
-      <w:hyperlink w:anchor="_Toc103175276" w:history="1">
+      <w:hyperlink w:anchor="_Toc103347400" w:history="1">
         <w:r>
           <w:rPr>
             <w:rStyle w:val="Lienhypertexte"/>
@@ -4503,7 +4639,7 @@
             <w:noProof/>
             <w:webHidden/>
           </w:rPr>
-          <w:instrText xml:space="preserve"> PAGEREF _Toc103175276 \h </w:instrText>
+          <w:instrText xml:space="preserve"> PAGEREF _Toc103347400 \h </w:instrText>
         </w:r>
         <w:r>
           <w:rPr>
@@ -4550,7 +4686,7 @@
           <w:szCs w:val="22"/>
         </w:rPr>
       </w:pPr>
-      <w:hyperlink w:anchor="_Toc103175277" w:history="1">
+      <w:hyperlink w:anchor="_Toc103347401" w:history="1">
         <w:r>
           <w:rPr>
             <w:rStyle w:val="Lienhypertexte"/>
@@ -4595,7 +4731,7 @@
             <w:noProof/>
             <w:webHidden/>
           </w:rPr>
-          <w:instrText xml:space="preserve"> PAGEREF _Toc103175277 \h </w:instrText>
+          <w:instrText xml:space="preserve"> PAGEREF _Toc103347401 \h </w:instrText>
         </w:r>
         <w:r>
           <w:rPr>
@@ -4641,7 +4777,7 @@
           <w:szCs w:val="22"/>
         </w:rPr>
       </w:pPr>
-      <w:hyperlink w:anchor="_Toc103175278" w:history="1">
+      <w:hyperlink w:anchor="_Toc103347402" w:history="1">
         <w:r>
           <w:rPr>
             <w:rStyle w:val="Lienhypertexte"/>
@@ -4685,7 +4821,7 @@
             <w:noProof/>
             <w:webHidden/>
           </w:rPr>
-          <w:instrText xml:space="preserve"> PAGEREF _Toc103175278 \h </w:instrText>
+          <w:instrText xml:space="preserve"> PAGEREF _Toc103347402 \h </w:instrText>
         </w:r>
         <w:r>
           <w:rPr>
@@ -4731,7 +4867,7 @@
           <w:szCs w:val="22"/>
         </w:rPr>
       </w:pPr>
-      <w:hyperlink w:anchor="_Toc103175279" w:history="1">
+      <w:hyperlink w:anchor="_Toc103347403" w:history="1">
         <w:r>
           <w:rPr>
             <w:rStyle w:val="Lienhypertexte"/>
@@ -4775,7 +4911,7 @@
             <w:noProof/>
             <w:webHidden/>
           </w:rPr>
-          <w:instrText xml:space="preserve"> PAGEREF _Toc103175279 \h </w:instrText>
+          <w:instrText xml:space="preserve"> PAGEREF _Toc103347403 \h </w:instrText>
         </w:r>
         <w:r>
           <w:rPr>
@@ -4822,7 +4958,7 @@
           <w:szCs w:val="22"/>
         </w:rPr>
       </w:pPr>
-      <w:hyperlink w:anchor="_Toc103175280" w:history="1">
+      <w:hyperlink w:anchor="_Toc103347404" w:history="1">
         <w:r>
           <w:rPr>
             <w:rStyle w:val="Lienhypertexte"/>
@@ -4867,7 +5003,7 @@
             <w:noProof/>
             <w:webHidden/>
           </w:rPr>
-          <w:instrText xml:space="preserve"> PAGEREF _Toc103175280 \h </w:instrText>
+          <w:instrText xml:space="preserve"> PAGEREF _Toc103347404 \h </w:instrText>
         </w:r>
         <w:r>
           <w:rPr>
@@ -4914,7 +5050,7 @@
           <w:szCs w:val="22"/>
         </w:rPr>
       </w:pPr>
-      <w:hyperlink w:anchor="_Toc103175281" w:history="1">
+      <w:hyperlink w:anchor="_Toc103347405" w:history="1">
         <w:r>
           <w:rPr>
             <w:rStyle w:val="Lienhypertexte"/>
@@ -4959,7 +5095,7 @@
             <w:noProof/>
             <w:webHidden/>
           </w:rPr>
-          <w:instrText xml:space="preserve"> PAGEREF _Toc103175281 \h </w:instrText>
+          <w:instrText xml:space="preserve"> PAGEREF _Toc103347405 \h </w:instrText>
         </w:r>
         <w:r>
           <w:rPr>
@@ -4979,7 +5115,7 @@
             <w:noProof/>
             <w:webHidden/>
           </w:rPr>
-          <w:t>19</w:t>
+          <w:t>20</w:t>
         </w:r>
         <w:r>
           <w:rPr>
@@ -5006,7 +5142,7 @@
           <w:szCs w:val="22"/>
         </w:rPr>
       </w:pPr>
-      <w:hyperlink w:anchor="_Toc103175282" w:history="1">
+      <w:hyperlink w:anchor="_Toc103347406" w:history="1">
         <w:r>
           <w:rPr>
             <w:rStyle w:val="Lienhypertexte"/>
@@ -5051,7 +5187,7 @@
             <w:noProof/>
             <w:webHidden/>
           </w:rPr>
-          <w:instrText xml:space="preserve"> PAGEREF _Toc103175282 \h </w:instrText>
+          <w:instrText xml:space="preserve"> PAGEREF _Toc103347406 \h </w:instrText>
         </w:r>
         <w:r>
           <w:rPr>
@@ -5071,7 +5207,7 @@
             <w:noProof/>
             <w:webHidden/>
           </w:rPr>
-          <w:t>19</w:t>
+          <w:t>20</w:t>
         </w:r>
         <w:r>
           <w:rPr>
@@ -5098,7 +5234,7 @@
           <w:szCs w:val="22"/>
         </w:rPr>
       </w:pPr>
-      <w:hyperlink w:anchor="_Toc103175283" w:history="1">
+      <w:hyperlink w:anchor="_Toc103347407" w:history="1">
         <w:r>
           <w:rPr>
             <w:rStyle w:val="Lienhypertexte"/>
@@ -5143,7 +5279,7 @@
             <w:noProof/>
             <w:webHidden/>
           </w:rPr>
-          <w:instrText xml:space="preserve"> PAGEREF _Toc103175283 \h </w:instrText>
+          <w:instrText xml:space="preserve"> PAGEREF _Toc103347407 \h </w:instrText>
         </w:r>
         <w:r>
           <w:rPr>
@@ -5163,7 +5299,7 @@
             <w:noProof/>
             <w:webHidden/>
           </w:rPr>
-          <w:t>19</w:t>
+          <w:t>20</w:t>
         </w:r>
         <w:r>
           <w:rPr>
@@ -5191,7 +5327,7 @@
           <w:szCs w:val="22"/>
         </w:rPr>
       </w:pPr>
-      <w:hyperlink w:anchor="_Toc103175284" w:history="1">
+      <w:hyperlink w:anchor="_Toc103347408" w:history="1">
         <w:r>
           <w:rPr>
             <w:rStyle w:val="Lienhypertexte"/>
@@ -5237,7 +5373,7 @@
             <w:noProof/>
             <w:webHidden/>
           </w:rPr>
-          <w:instrText xml:space="preserve"> PAGEREF _Toc103175284 \h </w:instrText>
+          <w:instrText xml:space="preserve"> PAGEREF _Toc103347408 \h </w:instrText>
         </w:r>
         <w:r>
           <w:rPr>
@@ -5283,7 +5419,7 @@
           <w:szCs w:val="22"/>
         </w:rPr>
       </w:pPr>
-      <w:hyperlink w:anchor="_Toc103175285" w:history="1">
+      <w:hyperlink w:anchor="_Toc103347409" w:history="1">
         <w:r>
           <w:rPr>
             <w:rStyle w:val="Lienhypertexte"/>
@@ -5327,7 +5463,7 @@
             <w:noProof/>
             <w:webHidden/>
           </w:rPr>
-          <w:instrText xml:space="preserve"> PAGEREF _Toc103175285 \h </w:instrText>
+          <w:instrText xml:space="preserve"> PAGEREF _Toc103347409 \h </w:instrText>
         </w:r>
         <w:r>
           <w:rPr>
@@ -5373,7 +5509,7 @@
           <w:szCs w:val="22"/>
         </w:rPr>
       </w:pPr>
-      <w:hyperlink w:anchor="_Toc103175286" w:history="1">
+      <w:hyperlink w:anchor="_Toc103347410" w:history="1">
         <w:r>
           <w:rPr>
             <w:rStyle w:val="Lienhypertexte"/>
@@ -5417,7 +5553,7 @@
             <w:noProof/>
             <w:webHidden/>
           </w:rPr>
-          <w:instrText xml:space="preserve"> PAGEREF _Toc103175286 \h </w:instrText>
+          <w:instrText xml:space="preserve"> PAGEREF _Toc103347410 \h </w:instrText>
         </w:r>
         <w:r>
           <w:rPr>
@@ -5465,7 +5601,7 @@
           <w:szCs w:val="22"/>
         </w:rPr>
       </w:pPr>
-      <w:hyperlink w:anchor="_Toc103175287" w:history="1">
+      <w:hyperlink w:anchor="_Toc103347411" w:history="1">
         <w:r>
           <w:rPr>
             <w:rStyle w:val="Lienhypertexte"/>
@@ -5511,7 +5647,7 @@
             <w:noProof/>
             <w:webHidden/>
           </w:rPr>
-          <w:instrText xml:space="preserve"> PAGEREF _Toc103175287 \h </w:instrText>
+          <w:instrText xml:space="preserve"> PAGEREF _Toc103347411 \h </w:instrText>
         </w:r>
         <w:r>
           <w:rPr>
@@ -5558,21 +5694,23 @@
       <w:r>
         <w:br w:type="page"/>
       </w:r>
+      <w:bookmarkStart w:id="0" w:name="_GoBack"/>
+      <w:bookmarkEnd w:id="0"/>
     </w:p>
     <w:p>
       <w:pPr>
         <w:pStyle w:val="Titre1"/>
       </w:pPr>
-      <w:bookmarkStart w:id="0" w:name="_Toc532179955"/>
-      <w:bookmarkStart w:id="1" w:name="_Toc165969637"/>
-      <w:bookmarkStart w:id="2" w:name="_Toc103175229"/>
+      <w:bookmarkStart w:id="1" w:name="_Toc532179955"/>
+      <w:bookmarkStart w:id="2" w:name="_Toc165969637"/>
+      <w:bookmarkStart w:id="3" w:name="_Toc103347352"/>
       <w:r>
         <w:lastRenderedPageBreak/>
         <w:t>Spécifications</w:t>
       </w:r>
-      <w:bookmarkEnd w:id="0"/>
       <w:bookmarkEnd w:id="1"/>
       <w:bookmarkEnd w:id="2"/>
+      <w:bookmarkEnd w:id="3"/>
     </w:p>
     <w:p>
       <w:pPr>
@@ -5583,9 +5721,9 @@
       <w:pPr>
         <w:pStyle w:val="Titre2"/>
       </w:pPr>
-      <w:bookmarkStart w:id="3" w:name="_Toc103175230"/>
       <w:bookmarkStart w:id="4" w:name="_Toc532179969"/>
       <w:bookmarkStart w:id="5" w:name="_Toc165969639"/>
+      <w:bookmarkStart w:id="6" w:name="_Toc103347353"/>
       <w:r>
         <w:t>T</w:t>
       </w:r>
@@ -5595,7 +5733,7 @@
       <w:r>
         <w:t>e</w:t>
       </w:r>
-      <w:bookmarkEnd w:id="3"/>
+      <w:bookmarkEnd w:id="6"/>
     </w:p>
     <w:p>
       <w:pPr>
@@ -5615,11 +5753,11 @@
       <w:pPr>
         <w:pStyle w:val="Titre2"/>
       </w:pPr>
-      <w:bookmarkStart w:id="6" w:name="_Toc103175231"/>
+      <w:bookmarkStart w:id="7" w:name="_Toc103347354"/>
       <w:r>
         <w:t>Description</w:t>
       </w:r>
-      <w:bookmarkEnd w:id="6"/>
+      <w:bookmarkEnd w:id="7"/>
     </w:p>
     <w:p>
       <w:pPr>
@@ -5647,11 +5785,11 @@
       <w:pPr>
         <w:pStyle w:val="Titre2"/>
       </w:pPr>
-      <w:bookmarkStart w:id="7" w:name="_Toc103175232"/>
+      <w:bookmarkStart w:id="8" w:name="_Toc103347355"/>
       <w:r>
         <w:t>Matériel et logiciels à disposition</w:t>
       </w:r>
-      <w:bookmarkEnd w:id="7"/>
+      <w:bookmarkEnd w:id="8"/>
     </w:p>
     <w:p>
       <w:pPr>
@@ -5722,14 +5860,14 @@
       <w:pPr>
         <w:pStyle w:val="Titre2"/>
       </w:pPr>
-      <w:bookmarkStart w:id="8" w:name="_Toc103175233"/>
+      <w:bookmarkStart w:id="9" w:name="_Toc103347356"/>
       <w:r>
         <w:t>P</w:t>
       </w:r>
       <w:r>
         <w:t>rérequis</w:t>
       </w:r>
-      <w:bookmarkEnd w:id="8"/>
+      <w:bookmarkEnd w:id="9"/>
     </w:p>
     <w:p>
       <w:pPr>
@@ -5749,24 +5887,24 @@
       <w:pPr>
         <w:pStyle w:val="Titre2"/>
       </w:pPr>
-      <w:bookmarkStart w:id="9" w:name="_Toc103175234"/>
+      <w:bookmarkStart w:id="10" w:name="_Toc103347357"/>
       <w:r>
         <w:t>Cahier des charges</w:t>
       </w:r>
-      <w:bookmarkEnd w:id="9"/>
+      <w:bookmarkEnd w:id="10"/>
     </w:p>
     <w:p>
       <w:pPr>
         <w:pStyle w:val="Titre3"/>
       </w:pPr>
-      <w:bookmarkStart w:id="10" w:name="_Toc103175235"/>
+      <w:bookmarkStart w:id="11" w:name="_Toc103347358"/>
       <w:r>
         <w:t>Objectifs et portée du projet (objectifs SMART</w:t>
       </w:r>
       <w:r>
         <w:t>)</w:t>
       </w:r>
-      <w:bookmarkEnd w:id="10"/>
+      <w:bookmarkEnd w:id="11"/>
     </w:p>
     <w:p>
       <w:pPr>
@@ -5780,11 +5918,11 @@
       <w:pPr>
         <w:pStyle w:val="Titre3"/>
       </w:pPr>
-      <w:bookmarkStart w:id="11" w:name="_Toc103175236"/>
+      <w:bookmarkStart w:id="12" w:name="_Toc103347359"/>
       <w:r>
         <w:t>Fonctionnalités requises (du point de vue de l’utilisateur)</w:t>
       </w:r>
-      <w:bookmarkEnd w:id="11"/>
+      <w:bookmarkEnd w:id="12"/>
     </w:p>
     <w:p>
       <w:pPr>
@@ -5864,12 +6002,12 @@
       <w:pPr>
         <w:pStyle w:val="Titre3"/>
       </w:pPr>
-      <w:bookmarkStart w:id="12" w:name="_Toc103175237"/>
+      <w:bookmarkStart w:id="13" w:name="_Toc103347360"/>
       <w:r>
         <w:lastRenderedPageBreak/>
         <w:t>Travail à réaliser par l'apprenti</w:t>
       </w:r>
-      <w:bookmarkEnd w:id="12"/>
+      <w:bookmarkEnd w:id="13"/>
     </w:p>
     <w:p>
       <w:pPr>
@@ -6178,12 +6316,12 @@
       <w:pPr>
         <w:pStyle w:val="Titre3"/>
       </w:pPr>
-      <w:bookmarkStart w:id="13" w:name="_Toc103175238"/>
+      <w:bookmarkStart w:id="14" w:name="_Toc103347361"/>
       <w:r>
         <w:lastRenderedPageBreak/>
         <w:t>Points supplémentaires</w:t>
       </w:r>
-      <w:bookmarkEnd w:id="13"/>
+      <w:bookmarkEnd w:id="14"/>
     </w:p>
     <w:p>
       <w:pPr>
@@ -6267,11 +6405,11 @@
       <w:pPr>
         <w:pStyle w:val="Titre3"/>
       </w:pPr>
-      <w:bookmarkStart w:id="14" w:name="_Toc103175239"/>
+      <w:bookmarkStart w:id="15" w:name="_Toc103347362"/>
       <w:r>
         <w:t>Si le temps le permet …</w:t>
       </w:r>
-      <w:bookmarkEnd w:id="14"/>
+      <w:bookmarkEnd w:id="15"/>
     </w:p>
     <w:p>
       <w:pPr>
@@ -6342,11 +6480,11 @@
       <w:pPr>
         <w:pStyle w:val="Titre3"/>
       </w:pPr>
-      <w:bookmarkStart w:id="15" w:name="_Toc103175240"/>
+      <w:bookmarkStart w:id="16" w:name="_Toc103347363"/>
       <w:r>
         <w:t>Méthodes de validation des solutions</w:t>
       </w:r>
-      <w:bookmarkEnd w:id="15"/>
+      <w:bookmarkEnd w:id="16"/>
     </w:p>
     <w:p>
       <w:pPr>
@@ -6372,11 +6510,11 @@
       <w:pPr>
         <w:pStyle w:val="Titre2"/>
       </w:pPr>
-      <w:bookmarkStart w:id="16" w:name="_Toc103175241"/>
+      <w:bookmarkStart w:id="17" w:name="_Toc103347364"/>
       <w:r>
         <w:t>Les points suivants seront évalués</w:t>
       </w:r>
-      <w:bookmarkEnd w:id="16"/>
+      <w:bookmarkEnd w:id="17"/>
     </w:p>
     <w:p>
       <w:pPr>
@@ -6462,11 +6600,11 @@
       <w:pPr>
         <w:pStyle w:val="Titre2"/>
       </w:pPr>
-      <w:bookmarkStart w:id="17" w:name="_Toc103175242"/>
+      <w:bookmarkStart w:id="18" w:name="_Toc103347365"/>
       <w:r>
         <w:t>Validation et conditions de réussite</w:t>
       </w:r>
-      <w:bookmarkEnd w:id="17"/>
+      <w:bookmarkEnd w:id="18"/>
     </w:p>
     <w:p>
       <w:pPr>
@@ -6516,7 +6654,7 @@
       <w:pPr>
         <w:pStyle w:val="Titre1"/>
       </w:pPr>
-      <w:bookmarkStart w:id="18" w:name="_Toc103175243"/>
+      <w:bookmarkStart w:id="19" w:name="_Toc103347366"/>
       <w:r>
         <w:lastRenderedPageBreak/>
         <w:t>Planification</w:t>
@@ -6526,7 +6664,7 @@
       <w:r>
         <w:t xml:space="preserve"> Initiale</w:t>
       </w:r>
-      <w:bookmarkEnd w:id="18"/>
+      <w:bookmarkEnd w:id="19"/>
     </w:p>
     <w:p>
       <w:pPr>
@@ -6577,35 +6715,35 @@
       <w:pPr>
         <w:pStyle w:val="Titre1"/>
       </w:pPr>
-      <w:bookmarkStart w:id="19" w:name="_Toc532179957"/>
-      <w:bookmarkStart w:id="20" w:name="_Toc165969641"/>
-      <w:bookmarkStart w:id="21" w:name="_Toc103175244"/>
+      <w:bookmarkStart w:id="20" w:name="_Toc532179957"/>
+      <w:bookmarkStart w:id="21" w:name="_Toc165969641"/>
+      <w:bookmarkStart w:id="22" w:name="_Toc103347367"/>
       <w:r>
         <w:t>Analyse</w:t>
       </w:r>
-      <w:bookmarkEnd w:id="19"/>
       <w:bookmarkEnd w:id="20"/>
       <w:bookmarkEnd w:id="21"/>
+      <w:bookmarkEnd w:id="22"/>
     </w:p>
     <w:p>
       <w:pPr>
         <w:pStyle w:val="Titre2"/>
       </w:pPr>
-      <w:bookmarkStart w:id="22" w:name="_Toc103175245"/>
+      <w:bookmarkStart w:id="23" w:name="_Toc103347368"/>
       <w:r>
         <w:t>Opportunités</w:t>
       </w:r>
-      <w:bookmarkEnd w:id="22"/>
+      <w:bookmarkEnd w:id="23"/>
     </w:p>
     <w:p>
       <w:pPr>
         <w:pStyle w:val="Titre3"/>
       </w:pPr>
-      <w:bookmarkStart w:id="23" w:name="_Toc103175246"/>
+      <w:bookmarkStart w:id="24" w:name="_Toc103347369"/>
       <w:r>
         <w:t>Difficultés potentielles</w:t>
       </w:r>
-      <w:bookmarkEnd w:id="23"/>
+      <w:bookmarkEnd w:id="24"/>
     </w:p>
     <w:p>
       <w:pPr>
@@ -6653,11 +6791,11 @@
       <w:pPr>
         <w:pStyle w:val="Titre3"/>
       </w:pPr>
-      <w:bookmarkStart w:id="24" w:name="_Toc103175247"/>
+      <w:bookmarkStart w:id="25" w:name="_Toc103347370"/>
       <w:r>
         <w:t>Solutions éventuelles</w:t>
       </w:r>
-      <w:bookmarkEnd w:id="24"/>
+      <w:bookmarkEnd w:id="25"/>
     </w:p>
     <w:p>
       <w:pPr>
@@ -6705,28 +6843,28 @@
       <w:pPr>
         <w:pStyle w:val="Titre2"/>
       </w:pPr>
-      <w:bookmarkStart w:id="25" w:name="_Toc532179959"/>
-      <w:bookmarkStart w:id="26" w:name="_Toc165969643"/>
-      <w:bookmarkStart w:id="27" w:name="_Toc103175248"/>
+      <w:bookmarkStart w:id="26" w:name="_Toc532179959"/>
+      <w:bookmarkStart w:id="27" w:name="_Toc165969643"/>
+      <w:bookmarkStart w:id="28" w:name="_Toc103347371"/>
       <w:r>
         <w:t>Document d’analyse</w:t>
       </w:r>
-      <w:bookmarkEnd w:id="25"/>
       <w:bookmarkEnd w:id="26"/>
+      <w:bookmarkEnd w:id="27"/>
       <w:r>
         <w:t xml:space="preserve"> et conception</w:t>
       </w:r>
-      <w:bookmarkEnd w:id="27"/>
+      <w:bookmarkEnd w:id="28"/>
     </w:p>
     <w:p>
       <w:pPr>
         <w:pStyle w:val="Titre3"/>
       </w:pPr>
-      <w:bookmarkStart w:id="28" w:name="_Toc103175249"/>
+      <w:bookmarkStart w:id="29" w:name="_Toc103347372"/>
       <w:r>
         <w:t>Base de données</w:t>
       </w:r>
-      <w:bookmarkEnd w:id="28"/>
+      <w:bookmarkEnd w:id="29"/>
     </w:p>
     <w:p>
       <w:pPr>
@@ -6861,24 +6999,14 @@
                       <w:r>
                         <w:t xml:space="preserve">Figure </w:t>
                       </w:r>
-                      <w:r>
-                        <w:fldChar w:fldCharType="begin"/>
-                      </w:r>
-                      <w:r>
-                        <w:instrText xml:space="preserve"> SEQ Figure \* ARABIC </w:instrText>
-                      </w:r>
-                      <w:r>
-                        <w:fldChar w:fldCharType="separate"/>
-                      </w:r>
-                      <w:r>
-                        <w:rPr>
-                          <w:noProof/>
-                        </w:rPr>
-                        <w:t>1</w:t>
-                      </w:r>
-                      <w:r>
-                        <w:fldChar w:fldCharType="end"/>
-                      </w:r>
+                      <w:fldSimple w:instr=" SEQ Figure \* ARABIC ">
+                        <w:r>
+                          <w:rPr>
+                            <w:noProof/>
+                          </w:rPr>
+                          <w:t>1</w:t>
+                        </w:r>
+                      </w:fldSimple>
                       <w:r>
                         <w:t xml:space="preserve"> : MLD - Version 1</w:t>
                       </w:r>
@@ -7047,24 +7175,14 @@
                       <w:r>
                         <w:t xml:space="preserve">Figure </w:t>
                       </w:r>
-                      <w:r>
-                        <w:fldChar w:fldCharType="begin"/>
-                      </w:r>
-                      <w:r>
-                        <w:instrText xml:space="preserve"> SEQ Figure \* ARABIC </w:instrText>
-                      </w:r>
-                      <w:r>
-                        <w:fldChar w:fldCharType="separate"/>
-                      </w:r>
-                      <w:r>
-                        <w:rPr>
-                          <w:noProof/>
-                        </w:rPr>
-                        <w:t>2</w:t>
-                      </w:r>
-                      <w:r>
-                        <w:fldChar w:fldCharType="end"/>
-                      </w:r>
+                      <w:fldSimple w:instr=" SEQ Figure \* ARABIC ">
+                        <w:r>
+                          <w:rPr>
+                            <w:noProof/>
+                          </w:rPr>
+                          <w:t>2</w:t>
+                        </w:r>
+                      </w:fldSimple>
                       <w:r>
                         <w:t xml:space="preserve"> : MCD - Version 1</w:t>
                       </w:r>
@@ -7161,7 +7279,7 @@
       <w:pPr>
         <w:pStyle w:val="Titre3"/>
       </w:pPr>
-      <w:bookmarkStart w:id="29" w:name="_Toc103175250"/>
+      <w:bookmarkStart w:id="30" w:name="_Toc103347373"/>
       <w:r>
         <w:lastRenderedPageBreak/>
         <w:t>Mind Ma</w:t>
@@ -7169,7 +7287,7 @@
       <w:r>
         <w:t>p</w:t>
       </w:r>
-      <w:bookmarkEnd w:id="29"/>
+      <w:bookmarkEnd w:id="30"/>
     </w:p>
     <w:p>
       <w:pPr>
@@ -7235,11 +7353,11 @@
       <w:pPr>
         <w:pStyle w:val="Titre3"/>
       </w:pPr>
-      <w:bookmarkStart w:id="30" w:name="_Toc103175251"/>
+      <w:bookmarkStart w:id="31" w:name="_Toc103347374"/>
       <w:r>
         <w:t>Maquette site web</w:t>
       </w:r>
-      <w:bookmarkEnd w:id="30"/>
+      <w:bookmarkEnd w:id="31"/>
     </w:p>
     <w:p>
       <w:pPr>
@@ -7293,12 +7411,12 @@
       <w:pPr>
         <w:pStyle w:val="Titre3"/>
       </w:pPr>
-      <w:bookmarkStart w:id="31" w:name="_Toc103175252"/>
+      <w:bookmarkStart w:id="32" w:name="_Toc103347375"/>
       <w:r>
         <w:lastRenderedPageBreak/>
         <w:t>Différences maquette et site web</w:t>
       </w:r>
-      <w:bookmarkEnd w:id="31"/>
+      <w:bookmarkEnd w:id="32"/>
     </w:p>
     <w:tbl>
       <w:tblPr>
@@ -8375,29 +8493,29 @@
       <w:pPr>
         <w:pStyle w:val="Titre2"/>
       </w:pPr>
-      <w:bookmarkStart w:id="32" w:name="_Toc532179967"/>
-      <w:bookmarkStart w:id="33" w:name="_Toc165969651"/>
-      <w:bookmarkStart w:id="34" w:name="_Toc103175253"/>
+      <w:bookmarkStart w:id="33" w:name="_Toc532179967"/>
+      <w:bookmarkStart w:id="34" w:name="_Toc165969651"/>
+      <w:bookmarkStart w:id="35" w:name="_Toc103347376"/>
       <w:r>
         <w:lastRenderedPageBreak/>
         <w:t>Conception des tests</w:t>
       </w:r>
-      <w:bookmarkEnd w:id="32"/>
       <w:bookmarkEnd w:id="33"/>
       <w:bookmarkEnd w:id="34"/>
+      <w:bookmarkEnd w:id="35"/>
     </w:p>
     <w:p>
       <w:pPr>
         <w:pStyle w:val="Titre3"/>
       </w:pPr>
-      <w:bookmarkStart w:id="35" w:name="_Toc103175254"/>
+      <w:bookmarkStart w:id="36" w:name="_Toc103347377"/>
       <w:r>
         <w:t>Test</w:t>
       </w:r>
       <w:r>
         <w:t>s d’intégration</w:t>
       </w:r>
-      <w:bookmarkEnd w:id="35"/>
+      <w:bookmarkEnd w:id="36"/>
     </w:p>
     <w:tbl>
       <w:tblPr>
@@ -9554,7 +9672,7 @@
       <w:pPr>
         <w:pStyle w:val="Titre3"/>
       </w:pPr>
-      <w:bookmarkStart w:id="36" w:name="_Toc103175255"/>
+      <w:bookmarkStart w:id="37" w:name="_Toc103347378"/>
       <w:r>
         <w:lastRenderedPageBreak/>
         <w:t xml:space="preserve">Tests </w:t>
@@ -9565,7 +9683,7 @@
       <w:r>
         <w:t>nitaires</w:t>
       </w:r>
-      <w:bookmarkEnd w:id="36"/>
+      <w:bookmarkEnd w:id="37"/>
     </w:p>
     <w:p>
       <w:pPr>
@@ -10648,8 +10766,8 @@
       <w:pPr>
         <w:pStyle w:val="Titre2"/>
       </w:pPr>
-      <w:bookmarkStart w:id="37" w:name="_Toc103175256"/>
       <w:bookmarkStart w:id="38" w:name="_Toc532179961"/>
+      <w:bookmarkStart w:id="39" w:name="_Toc103347379"/>
       <w:r>
         <w:lastRenderedPageBreak/>
         <w:t>Planification</w:t>
@@ -10660,7 +10778,7 @@
       <w:r>
         <w:t>e</w:t>
       </w:r>
-      <w:bookmarkEnd w:id="37"/>
+      <w:bookmarkEnd w:id="39"/>
     </w:p>
     <w:p>
       <w:pPr>
@@ -10674,40 +10792,40 @@
       <w:pPr>
         <w:pStyle w:val="Titre1"/>
       </w:pPr>
-      <w:bookmarkStart w:id="39" w:name="_Toc532179964"/>
-      <w:bookmarkStart w:id="40" w:name="_Toc165969648"/>
-      <w:bookmarkStart w:id="41" w:name="_Toc103175257"/>
+      <w:bookmarkStart w:id="40" w:name="_Toc532179964"/>
+      <w:bookmarkStart w:id="41" w:name="_Toc165969648"/>
+      <w:bookmarkStart w:id="42" w:name="_Toc103347380"/>
       <w:bookmarkEnd w:id="38"/>
       <w:r>
         <w:t>Réalisation</w:t>
       </w:r>
-      <w:bookmarkEnd w:id="39"/>
       <w:bookmarkEnd w:id="40"/>
       <w:bookmarkEnd w:id="41"/>
+      <w:bookmarkEnd w:id="42"/>
     </w:p>
     <w:p>
       <w:pPr>
         <w:pStyle w:val="Titre2"/>
       </w:pPr>
-      <w:bookmarkStart w:id="42" w:name="_Toc532179965"/>
-      <w:bookmarkStart w:id="43" w:name="_Toc165969649"/>
-      <w:bookmarkStart w:id="44" w:name="_Toc103175258"/>
+      <w:bookmarkStart w:id="43" w:name="_Toc532179965"/>
+      <w:bookmarkStart w:id="44" w:name="_Toc165969649"/>
+      <w:bookmarkStart w:id="45" w:name="_Toc103347381"/>
       <w:r>
         <w:t>Dossier de Réalisation</w:t>
       </w:r>
-      <w:bookmarkEnd w:id="42"/>
       <w:bookmarkEnd w:id="43"/>
       <w:bookmarkEnd w:id="44"/>
+      <w:bookmarkEnd w:id="45"/>
     </w:p>
     <w:p>
       <w:pPr>
         <w:pStyle w:val="Titre3"/>
       </w:pPr>
-      <w:bookmarkStart w:id="45" w:name="_Toc103175259"/>
+      <w:bookmarkStart w:id="46" w:name="_Toc103347382"/>
       <w:r>
         <w:t>Version des outils logiciels utilisés</w:t>
       </w:r>
-      <w:bookmarkEnd w:id="45"/>
+      <w:bookmarkEnd w:id="46"/>
     </w:p>
     <w:tbl>
       <w:tblPr>
@@ -11048,14 +11166,14 @@
       <w:pPr>
         <w:pStyle w:val="Titre3"/>
       </w:pPr>
-      <w:bookmarkStart w:id="46" w:name="_Toc103175260"/>
+      <w:bookmarkStart w:id="47" w:name="_Toc103347383"/>
       <w:r>
         <w:t>Co</w:t>
       </w:r>
       <w:r>
         <w:t>nfigurations spécifiques</w:t>
       </w:r>
-      <w:bookmarkEnd w:id="46"/>
+      <w:bookmarkEnd w:id="47"/>
     </w:p>
     <w:p>
       <w:pPr>
@@ -11153,11 +11271,11 @@
       <w:pPr>
         <w:pStyle w:val="Titre3"/>
       </w:pPr>
-      <w:bookmarkStart w:id="47" w:name="_Toc103175261"/>
+      <w:bookmarkStart w:id="48" w:name="_Toc103347384"/>
       <w:r>
         <w:t>Notre utilisation de Laravel</w:t>
       </w:r>
-      <w:bookmarkEnd w:id="47"/>
+      <w:bookmarkEnd w:id="48"/>
     </w:p>
     <w:p>
       <w:pPr>
@@ -11171,11 +11289,11 @@
       <w:pPr>
         <w:pStyle w:val="Titre4"/>
       </w:pPr>
-      <w:bookmarkStart w:id="48" w:name="_Toc103175262"/>
+      <w:bookmarkStart w:id="49" w:name="_Toc103347385"/>
       <w:r>
         <w:t>Vues</w:t>
       </w:r>
-      <w:bookmarkEnd w:id="48"/>
+      <w:bookmarkEnd w:id="49"/>
     </w:p>
     <w:p>
       <w:pPr>
@@ -11361,11 +11479,11 @@
       <w:pPr>
         <w:pStyle w:val="Titre4"/>
       </w:pPr>
-      <w:bookmarkStart w:id="49" w:name="_Toc103175263"/>
+      <w:bookmarkStart w:id="50" w:name="_Toc103347386"/>
       <w:r>
         <w:t>Controller</w:t>
       </w:r>
-      <w:bookmarkEnd w:id="49"/>
+      <w:bookmarkEnd w:id="50"/>
     </w:p>
     <w:p>
       <w:pPr>
@@ -11453,11 +11571,11 @@
       <w:pPr>
         <w:pStyle w:val="Titre4"/>
       </w:pPr>
-      <w:bookmarkStart w:id="50" w:name="_Toc103175264"/>
+      <w:bookmarkStart w:id="51" w:name="_Toc103347387"/>
       <w:r>
         <w:t>Model</w:t>
       </w:r>
-      <w:bookmarkEnd w:id="50"/>
+      <w:bookmarkEnd w:id="51"/>
     </w:p>
     <w:p>
       <w:pPr>
@@ -11733,15 +11851,7 @@
         <w:pStyle w:val="ParagrapheTitre4"/>
       </w:pPr>
       <w:r>
-        <w:t xml:space="preserve">La fonction </w:t>
-      </w:r>
-      <w:proofErr w:type="gramStart"/>
-      <w:r>
-        <w:t>user(</w:t>
-      </w:r>
-      <w:proofErr w:type="gramEnd"/>
-      <w:r>
-        <w:t>) permet de faire la relation entre la table t_appreciate et la table t_user.</w:t>
+        <w:t>La fonction user() permet de faire la relation entre la table t_appreciate et la table t_user.</w:t>
       </w:r>
       <w:r>
         <w:t xml:space="preserve"> </w:t>
@@ -11808,15 +11918,7 @@
         <w:pStyle w:val="ParagrapheTitre4"/>
       </w:pPr>
       <w:r>
-        <w:t xml:space="preserve">La fonction </w:t>
-      </w:r>
-      <w:proofErr w:type="gramStart"/>
-      <w:r>
-        <w:t>book(</w:t>
-      </w:r>
-      <w:proofErr w:type="gramEnd"/>
-      <w:r>
-        <w:t>) permet de faire la relation entre la table t_appreciate et la table t_book</w:t>
+        <w:t>La fonction book() permet de faire la relation entre la table t_appreciate et la table t_book</w:t>
       </w:r>
       <w:r>
         <w:t xml:space="preserve">. </w:t>
@@ -11923,8 +12025,8 @@
         </w:rPr>
         <w:drawing>
           <wp:inline distT="0" distB="0" distL="0" distR="0" wp14:anchorId="427AD951" wp14:editId="71F8482D">
-            <wp:extent cx="5562600" cy="742950"/>
-            <wp:effectExtent l="0" t="0" r="0" b="0"/>
+            <wp:extent cx="4667416" cy="623387"/>
+            <wp:effectExtent l="0" t="0" r="0" b="5715"/>
             <wp:docPr id="19" name="Image 19"/>
             <wp:cNvGraphicFramePr>
               <a:graphicFrameLocks xmlns:a="http://schemas.openxmlformats.org/drawingml/2006/main" noChangeAspect="1"/>
@@ -11945,7 +12047,7 @@
                   <pic:spPr>
                     <a:xfrm>
                       <a:off x="0" y="0"/>
-                      <a:ext cx="5562600" cy="742950"/>
+                      <a:ext cx="4808195" cy="642190"/>
                     </a:xfrm>
                     <a:prstGeom prst="rect">
                       <a:avLst/>
@@ -11973,11 +12075,11 @@
       <w:pPr>
         <w:pStyle w:val="Titre4"/>
       </w:pPr>
-      <w:bookmarkStart w:id="51" w:name="_Toc103175265"/>
+      <w:bookmarkStart w:id="52" w:name="_Toc103347388"/>
       <w:r>
         <w:t>Migrations</w:t>
       </w:r>
-      <w:bookmarkEnd w:id="51"/>
+      <w:bookmarkEnd w:id="52"/>
     </w:p>
     <w:p>
       <w:pPr>
@@ -11998,8 +12100,8 @@
         </w:rPr>
         <w:drawing>
           <wp:inline distT="0" distB="0" distL="0" distR="0" wp14:anchorId="296A0ED3" wp14:editId="2D0C8432">
-            <wp:extent cx="5759450" cy="2329180"/>
-            <wp:effectExtent l="0" t="0" r="0" b="0"/>
+            <wp:extent cx="5080884" cy="2054761"/>
+            <wp:effectExtent l="0" t="0" r="5715" b="3175"/>
             <wp:docPr id="38" name="Image 38"/>
             <wp:cNvGraphicFramePr>
               <a:graphicFrameLocks xmlns:a="http://schemas.openxmlformats.org/drawingml/2006/main" noChangeAspect="1"/>
@@ -12020,7 +12122,7 @@
                   <pic:spPr>
                     <a:xfrm>
                       <a:off x="0" y="0"/>
-                      <a:ext cx="5759450" cy="2329180"/>
+                      <a:ext cx="5121848" cy="2071327"/>
                     </a:xfrm>
                     <a:prstGeom prst="rect">
                       <a:avLst/>
@@ -12047,18 +12149,167 @@
         <w:t xml:space="preserve"> ainsi que les valeurs par défaut</w:t>
       </w:r>
       <w:r>
-        <w:t xml:space="preserve">. </w:t>
+        <w:t>.</w:t>
       </w:r>
     </w:p>
     <w:p>
       <w:pPr>
         <w:pStyle w:val="Titre4"/>
       </w:pPr>
-      <w:bookmarkStart w:id="52" w:name="_Toc103175266"/>
+      <w:bookmarkStart w:id="53" w:name="_Toc103347389"/>
       <w:r>
         <w:t>Middleware</w:t>
       </w:r>
-      <w:bookmarkEnd w:id="52"/>
+      <w:bookmarkEnd w:id="53"/>
+    </w:p>
+    <w:p>
+      <w:pPr>
+        <w:ind w:left="2268"/>
+        <w:jc w:val="both"/>
+      </w:pPr>
+      <w:r>
+        <w:t>Un middleware a été cré</w:t>
+      </w:r>
+      <w:r>
+        <w:t>é</w:t>
+      </w:r>
+      <w:r>
+        <w:t xml:space="preserve">e </w:t>
+      </w:r>
+      <w:r>
+        <w:t xml:space="preserve">pour sécuriser les routes du site web auxquelles seulement les utilisateurs </w:t>
+      </w:r>
+      <w:r>
+        <w:t xml:space="preserve">connectés </w:t>
+      </w:r>
+      <w:r>
+        <w:t>peuvent accéder.</w:t>
+      </w:r>
+    </w:p>
+    <w:p>
+      <w:pPr>
+        <w:ind w:left="2268"/>
+        <w:jc w:val="both"/>
+        <w:rPr>
+          <w:b/>
+          <w:color w:val="FF0000"/>
+        </w:rPr>
+      </w:pPr>
+      <w:r>
+        <w:t>S’il y a un utilisateur connecté, le middleware renvoie la page recherchée ; sinon, il le renvoie vers la page d’accueil et affiche le formulaire de connexion.</w:t>
+      </w:r>
+    </w:p>
+    <w:p>
+      <w:pPr>
+        <w:ind w:left="696" w:firstLine="708"/>
+        <w:jc w:val="both"/>
+      </w:pPr>
+      <w:r>
+        <w:rPr>
+          <w:b/>
+          <w:color w:val="FF0000"/>
+        </w:rPr>
+        <w:drawing>
+          <wp:inline distT="0" distB="0" distL="0" distR="0" wp14:anchorId="2C34EE5C" wp14:editId="05A90B07">
+            <wp:extent cx="4023360" cy="1422149"/>
+            <wp:effectExtent l="0" t="0" r="0" b="6985"/>
+            <wp:docPr id="3" name="Image 3"/>
+            <wp:cNvGraphicFramePr>
+              <a:graphicFrameLocks xmlns:a="http://schemas.openxmlformats.org/drawingml/2006/main" noChangeAspect="1"/>
+            </wp:cNvGraphicFramePr>
+            <a:graphic xmlns:a="http://schemas.openxmlformats.org/drawingml/2006/main">
+              <a:graphicData uri="http://schemas.openxmlformats.org/drawingml/2006/picture">
+                <pic:pic xmlns:pic="http://schemas.openxmlformats.org/drawingml/2006/picture">
+                  <pic:nvPicPr>
+                    <pic:cNvPr id="1" name=""/>
+                    <pic:cNvPicPr/>
+                  </pic:nvPicPr>
+                  <pic:blipFill>
+                    <a:blip r:embed="rId45"/>
+                    <a:stretch>
+                      <a:fillRect/>
+                    </a:stretch>
+                  </pic:blipFill>
+                  <pic:spPr>
+                    <a:xfrm>
+                      <a:off x="0" y="0"/>
+                      <a:ext cx="4138837" cy="1462967"/>
+                    </a:xfrm>
+                    <a:prstGeom prst="rect">
+                      <a:avLst/>
+                    </a:prstGeom>
+                  </pic:spPr>
+                </pic:pic>
+              </a:graphicData>
+            </a:graphic>
+          </wp:inline>
+        </w:drawing>
+      </w:r>
+    </w:p>
+    <w:p>
+      <w:pPr>
+        <w:pStyle w:val="ParagrapheTitre4"/>
+        <w:ind w:left="1404"/>
+        <w:rPr>
+          <w:b/>
+          <w:color w:val="FF0000"/>
+        </w:rPr>
+      </w:pPr>
+      <w:r>
+        <w:rPr>
+          <w:b/>
+          <w:color w:val="FF0000"/>
+        </w:rPr>
+        <w:lastRenderedPageBreak/>
+        <w:tab/>
+      </w:r>
+    </w:p>
+    <w:p>
+      <w:pPr>
+        <w:pStyle w:val="Titre4"/>
+      </w:pPr>
+      <w:bookmarkStart w:id="54" w:name="_Toc103347390"/>
+      <w:r>
+        <w:t>Factories</w:t>
+      </w:r>
+      <w:r>
+        <w:t xml:space="preserve"> / Seeds</w:t>
+      </w:r>
+      <w:bookmarkEnd w:id="54"/>
+    </w:p>
+    <w:p>
+      <w:pPr>
+        <w:ind w:left="2124"/>
+      </w:pPr>
+      <w:r>
+        <w:t>Des factories ont été créées pour insérer des données aléatoires dans la ba</w:t>
+      </w:r>
+      <w:r>
+        <w:t>se de données afin de la tester.</w:t>
+      </w:r>
+    </w:p>
+    <w:p>
+      <w:pPr>
+        <w:ind w:left="2124"/>
+      </w:pPr>
+      <w:r>
+        <w:t>On utilise également le DatabaseSeeder pour insérer un tas de données dans chaque table à chaque fois qu’on fait une migration.</w:t>
+      </w:r>
+    </w:p>
+    <w:p>
+      <w:pPr>
+        <w:pStyle w:val="Sous-titre"/>
+        <w:jc w:val="center"/>
+        <w:rPr>
+          <w:sz w:val="20"/>
+        </w:rPr>
+      </w:pPr>
+      <w:r>
+        <w:rPr>
+          <w:sz w:val="20"/>
+        </w:rPr>
+        <w:t>Php artisan migrate:refresh --seed</w:t>
+      </w:r>
     </w:p>
     <w:p>
       <w:pPr>
@@ -12073,75 +12324,82 @@
           <w:b/>
           <w:color w:val="FF0000"/>
         </w:rPr>
-        <w:t>ICI</w:t>
+        <w:drawing>
+          <wp:inline distT="0" distB="0" distL="0" distR="0" wp14:anchorId="33DDB33A" wp14:editId="7B77464D">
+            <wp:extent cx="2305372" cy="1495634"/>
+            <wp:effectExtent l="0" t="0" r="0" b="9525"/>
+            <wp:docPr id="11" name="Image 11"/>
+            <wp:cNvGraphicFramePr>
+              <a:graphicFrameLocks xmlns:a="http://schemas.openxmlformats.org/drawingml/2006/main" noChangeAspect="1"/>
+            </wp:cNvGraphicFramePr>
+            <a:graphic xmlns:a="http://schemas.openxmlformats.org/drawingml/2006/main">
+              <a:graphicData uri="http://schemas.openxmlformats.org/drawingml/2006/picture">
+                <pic:pic xmlns:pic="http://schemas.openxmlformats.org/drawingml/2006/picture">
+                  <pic:nvPicPr>
+                    <pic:cNvPr id="1" name=""/>
+                    <pic:cNvPicPr/>
+                  </pic:nvPicPr>
+                  <pic:blipFill>
+                    <a:blip r:embed="rId46"/>
+                    <a:stretch>
+                      <a:fillRect/>
+                    </a:stretch>
+                  </pic:blipFill>
+                  <pic:spPr>
+                    <a:xfrm>
+                      <a:off x="0" y="0"/>
+                      <a:ext cx="2305372" cy="1495634"/>
+                    </a:xfrm>
+                    <a:prstGeom prst="rect">
+                      <a:avLst/>
+                    </a:prstGeom>
+                  </pic:spPr>
+                </pic:pic>
+              </a:graphicData>
+            </a:graphic>
+          </wp:inline>
+        </w:drawing>
+      </w:r>
+    </w:p>
+    <w:p>
+      <w:pPr>
+        <w:pStyle w:val="Titre3"/>
+      </w:pPr>
+      <w:bookmarkStart w:id="55" w:name="_Toc103347391"/>
+      <w:r>
+        <w:t>Notre utilisation</w:t>
+      </w:r>
+      <w:r>
+        <w:t xml:space="preserve"> de Tailwind</w:t>
+      </w:r>
+      <w:bookmarkEnd w:id="55"/>
+    </w:p>
+    <w:p>
+      <w:pPr>
+        <w:pStyle w:val="Retraitcorpsdetexte3"/>
+      </w:pPr>
+      <w:r>
+        <w:t>Nous avons utilisé tailwind pour le css. Tailwind a été installé sur un PC pour pouvoir créer des composants.</w:t>
+      </w:r>
+      <w:r>
+        <w:t xml:space="preserve"> Le CDN</w:t>
+      </w:r>
+      <w:r>
+        <w:t xml:space="preserve"> a</w:t>
+      </w:r>
+      <w:r>
+        <w:t xml:space="preserve"> également été utilisé car nous n’avons pas eu le temps pour créer tous les composants.</w:t>
       </w:r>
     </w:p>
     <w:p>
       <w:pPr>
         <w:pStyle w:val="Titre4"/>
       </w:pPr>
-      <w:r>
-        <w:t>Factories</w:t>
-      </w:r>
-    </w:p>
-    <w:p>
-      <w:pPr>
-        <w:pStyle w:val="ParagrapheTitre4"/>
-        <w:rPr>
-          <w:b/>
-          <w:color w:val="FF0000"/>
-        </w:rPr>
-      </w:pPr>
-      <w:r>
-        <w:rPr>
-          <w:b/>
-          <w:color w:val="FF0000"/>
-        </w:rPr>
-        <w:t>ICI</w:t>
-      </w:r>
-      <w:bookmarkStart w:id="53" w:name="_GoBack"/>
-      <w:bookmarkEnd w:id="53"/>
-    </w:p>
-    <w:p>
-      <w:pPr>
-        <w:pStyle w:val="Titre3"/>
-      </w:pPr>
-      <w:bookmarkStart w:id="54" w:name="_Toc103175267"/>
-      <w:r>
-        <w:t>Notre utilisation</w:t>
-      </w:r>
-      <w:r>
-        <w:t xml:space="preserve"> de Tailwind</w:t>
-      </w:r>
-      <w:bookmarkEnd w:id="54"/>
-    </w:p>
-    <w:p>
-      <w:pPr>
-        <w:pStyle w:val="Retraitcorpsdetexte3"/>
-      </w:pPr>
-      <w:r>
-        <w:t>Nous avons utilisé tailwind pour le css. Tailwind a été installé sur un PC pour pouvoir créer des composants.</w:t>
-      </w:r>
-      <w:r>
-        <w:t xml:space="preserve"> Le CDN</w:t>
-      </w:r>
-      <w:r>
-        <w:t xml:space="preserve"> a</w:t>
-      </w:r>
-      <w:r>
-        <w:t xml:space="preserve"> également été utilisé car nous n’avons pas eu le temps pour créer tous les composants.</w:t>
-      </w:r>
-    </w:p>
-    <w:p>
-      <w:pPr>
-        <w:pStyle w:val="Titre4"/>
-      </w:pPr>
-      <w:bookmarkStart w:id="55" w:name="_Toc103175268"/>
-      <w:r>
-        <w:lastRenderedPageBreak/>
+      <w:bookmarkStart w:id="56" w:name="_Toc103347392"/>
+      <w:r>
         <w:t>Composants</w:t>
       </w:r>
-      <w:bookmarkEnd w:id="55"/>
+      <w:bookmarkEnd w:id="56"/>
     </w:p>
     <w:p>
       <w:pPr>
@@ -12176,7 +12434,7 @@
                     <pic:cNvPicPr/>
                   </pic:nvPicPr>
                   <pic:blipFill>
-                    <a:blip r:embed="rId45"/>
+                    <a:blip r:embed="rId47"/>
                     <a:stretch>
                       <a:fillRect/>
                     </a:stretch>
@@ -12202,15 +12460,7 @@
         <w:pStyle w:val="ParagrapheTitre4"/>
       </w:pPr>
       <w:r>
-        <w:t xml:space="preserve">Le </w:t>
-      </w:r>
-      <w:proofErr w:type="gramStart"/>
-      <w:r>
-        <w:t>« .btnConnection</w:t>
-      </w:r>
-      <w:proofErr w:type="gramEnd"/>
-      <w:r>
-        <w:t> » est le style pour les boutons qui concerne la connexion. Pour les inclure dans le php il faut faire cela.</w:t>
+        <w:t>Le « .btnConnection » est le style pour les boutons qui concerne la connexion. Pour les inclure dans le php il faut faire cela.</w:t>
       </w:r>
     </w:p>
     <w:p>
@@ -12238,7 +12488,7 @@
                     <pic:cNvPicPr/>
                   </pic:nvPicPr>
                   <pic:blipFill>
-                    <a:blip r:embed="rId46"/>
+                    <a:blip r:embed="rId48"/>
                     <a:stretch>
                       <a:fillRect/>
                     </a:stretch>
@@ -12271,11 +12521,11 @@
       <w:pPr>
         <w:pStyle w:val="Titre4"/>
       </w:pPr>
-      <w:bookmarkStart w:id="56" w:name="_Toc103175269"/>
+      <w:bookmarkStart w:id="57" w:name="_Toc103347393"/>
       <w:r>
         <w:t>CDN</w:t>
       </w:r>
-      <w:bookmarkEnd w:id="56"/>
+      <w:bookmarkEnd w:id="57"/>
     </w:p>
     <w:p>
       <w:pPr>
@@ -12310,7 +12560,7 @@
                     <pic:cNvPicPr/>
                   </pic:nvPicPr>
                   <pic:blipFill>
-                    <a:blip r:embed="rId47"/>
+                    <a:blip r:embed="rId49"/>
                     <a:stretch>
                       <a:fillRect/>
                     </a:stretch>
@@ -12343,11 +12593,12 @@
       <w:pPr>
         <w:pStyle w:val="Titre3"/>
       </w:pPr>
-      <w:bookmarkStart w:id="57" w:name="_Toc103175270"/>
-      <w:r>
+      <w:bookmarkStart w:id="58" w:name="_Toc103347394"/>
+      <w:r>
+        <w:lastRenderedPageBreak/>
         <w:t>Organisation – Répartition des tâches</w:t>
       </w:r>
-      <w:bookmarkEnd w:id="57"/>
+      <w:bookmarkEnd w:id="58"/>
     </w:p>
     <w:p>
       <w:pPr>
@@ -12382,7 +12633,6 @@
         <w:rPr>
           <w:noProof/>
         </w:rPr>
-        <w:lastRenderedPageBreak/>
         <w:drawing>
           <wp:inline distT="0" distB="0" distL="0" distR="0" wp14:anchorId="323443B1" wp14:editId="44936650">
             <wp:extent cx="4658264" cy="3192478"/>
@@ -12399,7 +12649,7 @@
                     <pic:cNvPicPr/>
                   </pic:nvPicPr>
                   <pic:blipFill>
-                    <a:blip r:embed="rId48"/>
+                    <a:blip r:embed="rId50"/>
                     <a:stretch>
                       <a:fillRect/>
                     </a:stretch>
@@ -12429,15 +12679,15 @@
       <w:pPr>
         <w:pStyle w:val="Titre2"/>
       </w:pPr>
-      <w:bookmarkStart w:id="58" w:name="_Toc532179960"/>
-      <w:bookmarkStart w:id="59" w:name="_Toc165969644"/>
-      <w:bookmarkStart w:id="60" w:name="_Toc103175271"/>
+      <w:bookmarkStart w:id="59" w:name="_Toc532179960"/>
+      <w:bookmarkStart w:id="60" w:name="_Toc165969644"/>
+      <w:bookmarkStart w:id="61" w:name="_Toc103347395"/>
       <w:r>
         <w:t>Modifications</w:t>
       </w:r>
-      <w:bookmarkEnd w:id="58"/>
       <w:bookmarkEnd w:id="59"/>
       <w:bookmarkEnd w:id="60"/>
+      <w:bookmarkEnd w:id="61"/>
     </w:p>
     <w:p>
       <w:pPr>
@@ -12463,41 +12713,41 @@
       <w:pPr>
         <w:pStyle w:val="Titre1"/>
       </w:pPr>
-      <w:bookmarkStart w:id="61" w:name="_Toc532179966"/>
-      <w:bookmarkStart w:id="62" w:name="_Toc165969650"/>
-      <w:bookmarkStart w:id="63" w:name="_Toc103175272"/>
+      <w:bookmarkStart w:id="62" w:name="_Toc532179966"/>
+      <w:bookmarkStart w:id="63" w:name="_Toc165969650"/>
+      <w:bookmarkStart w:id="64" w:name="_Toc103347396"/>
       <w:r>
         <w:t>Tests</w:t>
       </w:r>
-      <w:bookmarkEnd w:id="61"/>
       <w:bookmarkEnd w:id="62"/>
       <w:bookmarkEnd w:id="63"/>
+      <w:bookmarkEnd w:id="64"/>
     </w:p>
     <w:p>
       <w:pPr>
         <w:pStyle w:val="Titre2"/>
       </w:pPr>
-      <w:bookmarkStart w:id="64" w:name="_Toc532179968"/>
-      <w:bookmarkStart w:id="65" w:name="_Toc165969652"/>
-      <w:bookmarkStart w:id="66" w:name="_Ref308525868"/>
-      <w:bookmarkStart w:id="67" w:name="_Toc103175273"/>
+      <w:bookmarkStart w:id="65" w:name="_Toc532179968"/>
+      <w:bookmarkStart w:id="66" w:name="_Toc165969652"/>
+      <w:bookmarkStart w:id="67" w:name="_Ref308525868"/>
+      <w:bookmarkStart w:id="68" w:name="_Toc103347397"/>
       <w:r>
         <w:t>Dossier des tests</w:t>
       </w:r>
-      <w:bookmarkEnd w:id="64"/>
       <w:bookmarkEnd w:id="65"/>
       <w:bookmarkEnd w:id="66"/>
       <w:bookmarkEnd w:id="67"/>
+      <w:bookmarkEnd w:id="68"/>
     </w:p>
     <w:p>
       <w:pPr>
         <w:pStyle w:val="Titre3"/>
       </w:pPr>
-      <w:bookmarkStart w:id="68" w:name="_Toc103175274"/>
+      <w:bookmarkStart w:id="69" w:name="_Toc103347398"/>
       <w:r>
         <w:t>Tests d’intégrations</w:t>
       </w:r>
-      <w:bookmarkEnd w:id="68"/>
+      <w:bookmarkEnd w:id="69"/>
     </w:p>
     <w:tbl>
       <w:tblPr>
@@ -12898,7 +13148,14 @@
               <w:rPr>
                 <w:sz w:val="16"/>
               </w:rPr>
-              <w:t>Les livres de la catégories ne s’affichent pas car aucun livre n’est dans la catégorie.</w:t>
+              <w:t xml:space="preserve">Les livres de la catégories ne s’affichent pas car </w:t>
+            </w:r>
+            <w:r>
+              <w:rPr>
+                <w:sz w:val="16"/>
+              </w:rPr>
+              <w:lastRenderedPageBreak/>
+              <w:t>aucun livre n’est dans la catégorie.</w:t>
             </w:r>
           </w:p>
         </w:tc>
@@ -13168,7 +13425,6 @@
               <w:rPr>
                 <w:sz w:val="16"/>
               </w:rPr>
-              <w:lastRenderedPageBreak/>
               <w:t>Redirection sur la page détail du livre</w:t>
             </w:r>
           </w:p>
@@ -13256,28 +13512,28 @@
       <w:pPr>
         <w:pStyle w:val="Titre1"/>
       </w:pPr>
-      <w:bookmarkStart w:id="69" w:name="_Toc165969653"/>
-      <w:bookmarkStart w:id="70" w:name="_Toc103175275"/>
+      <w:bookmarkStart w:id="70" w:name="_Toc165969653"/>
+      <w:bookmarkStart w:id="71" w:name="_Toc103347399"/>
       <w:r>
         <w:t>Conclusion</w:t>
       </w:r>
-      <w:bookmarkEnd w:id="69"/>
       <w:bookmarkEnd w:id="70"/>
+      <w:bookmarkEnd w:id="71"/>
     </w:p>
     <w:p>
       <w:pPr>
         <w:pStyle w:val="Titre2"/>
       </w:pPr>
-      <w:bookmarkStart w:id="71" w:name="_Toc165969654"/>
-      <w:bookmarkStart w:id="72" w:name="_Toc103175276"/>
+      <w:bookmarkStart w:id="72" w:name="_Toc165969654"/>
+      <w:bookmarkStart w:id="73" w:name="_Toc103347400"/>
       <w:r>
         <w:t xml:space="preserve">Bilan des </w:t>
       </w:r>
-      <w:bookmarkEnd w:id="71"/>
+      <w:bookmarkEnd w:id="72"/>
       <w:r>
         <w:t>fonctionnalités demandées</w:t>
       </w:r>
-      <w:bookmarkEnd w:id="72"/>
+      <w:bookmarkEnd w:id="73"/>
     </w:p>
     <w:p>
       <w:pPr>
@@ -13297,11 +13553,11 @@
       <w:pPr>
         <w:pStyle w:val="Titre3"/>
       </w:pPr>
-      <w:bookmarkStart w:id="73" w:name="_Toc103175277"/>
+      <w:bookmarkStart w:id="74" w:name="_Toc103347401"/>
       <w:r>
         <w:t>Fonctionnalités requises</w:t>
       </w:r>
-      <w:bookmarkEnd w:id="73"/>
+      <w:bookmarkEnd w:id="74"/>
     </w:p>
     <w:p>
       <w:pPr>
@@ -13439,13 +13695,13 @@
       <w:pPr>
         <w:pStyle w:val="Titre2"/>
       </w:pPr>
-      <w:bookmarkStart w:id="74" w:name="_Toc165969655"/>
-      <w:bookmarkStart w:id="75" w:name="_Toc103175278"/>
+      <w:bookmarkStart w:id="75" w:name="_Toc165969655"/>
+      <w:bookmarkStart w:id="76" w:name="_Toc103347402"/>
       <w:r>
         <w:t>Bilan de la planification</w:t>
       </w:r>
-      <w:bookmarkEnd w:id="74"/>
       <w:bookmarkEnd w:id="75"/>
+      <w:bookmarkEnd w:id="76"/>
     </w:p>
     <w:p>
       <w:pPr>
@@ -13459,26 +13715,26 @@
       <w:pPr>
         <w:pStyle w:val="Titre2"/>
       </w:pPr>
-      <w:bookmarkStart w:id="76" w:name="_Toc165969656"/>
-      <w:bookmarkStart w:id="77" w:name="_Toc103175279"/>
+      <w:bookmarkStart w:id="77" w:name="_Toc165969656"/>
+      <w:bookmarkStart w:id="78" w:name="_Toc103347403"/>
       <w:r>
         <w:t>Bilan personnel</w:t>
       </w:r>
-      <w:bookmarkEnd w:id="76"/>
       <w:bookmarkEnd w:id="77"/>
+      <w:bookmarkEnd w:id="78"/>
     </w:p>
     <w:p>
       <w:pPr>
         <w:pStyle w:val="Titre3"/>
       </w:pPr>
-      <w:bookmarkStart w:id="78" w:name="_Toc103175280"/>
+      <w:bookmarkStart w:id="79" w:name="_Toc103347404"/>
       <w:r>
         <w:t xml:space="preserve">Avis </w:t>
       </w:r>
       <w:r>
         <w:t>David</w:t>
       </w:r>
-      <w:bookmarkEnd w:id="78"/>
+      <w:bookmarkEnd w:id="79"/>
     </w:p>
     <w:p>
       <w:pPr>
@@ -13492,31 +13748,32 @@
       <w:pPr>
         <w:pStyle w:val="Titre3"/>
       </w:pPr>
-      <w:bookmarkStart w:id="79" w:name="_Toc103175281"/>
-      <w:r>
+      <w:bookmarkStart w:id="80" w:name="_Toc103347405"/>
+      <w:r>
+        <w:lastRenderedPageBreak/>
         <w:t>Avis Alexis</w:t>
       </w:r>
-      <w:bookmarkEnd w:id="79"/>
+      <w:bookmarkEnd w:id="80"/>
     </w:p>
     <w:p>
       <w:pPr>
         <w:pStyle w:val="Titre3"/>
       </w:pPr>
-      <w:bookmarkStart w:id="80" w:name="_Toc103175282"/>
+      <w:bookmarkStart w:id="81" w:name="_Toc103347406"/>
       <w:r>
         <w:t>Avis Stefan</w:t>
       </w:r>
-      <w:bookmarkEnd w:id="80"/>
+      <w:bookmarkEnd w:id="81"/>
     </w:p>
     <w:p>
       <w:pPr>
         <w:pStyle w:val="Titre3"/>
       </w:pPr>
-      <w:bookmarkStart w:id="81" w:name="_Toc103175283"/>
+      <w:bookmarkStart w:id="82" w:name="_Toc103347407"/>
       <w:r>
         <w:t>Avis Robustiano</w:t>
       </w:r>
-      <w:bookmarkEnd w:id="81"/>
+      <w:bookmarkEnd w:id="82"/>
     </w:p>
     <w:p>
       <w:pPr>
@@ -13527,30 +13784,29 @@
       <w:pPr>
         <w:pStyle w:val="Titre1"/>
       </w:pPr>
-      <w:bookmarkStart w:id="82" w:name="_Toc532179971"/>
-      <w:bookmarkStart w:id="83" w:name="_Toc165969657"/>
-      <w:bookmarkStart w:id="84" w:name="_Toc103175284"/>
-      <w:r>
-        <w:lastRenderedPageBreak/>
+      <w:bookmarkStart w:id="83" w:name="_Toc532179971"/>
+      <w:bookmarkStart w:id="84" w:name="_Toc165969657"/>
+      <w:bookmarkStart w:id="85" w:name="_Toc103347408"/>
+      <w:r>
         <w:t>Divers</w:t>
       </w:r>
-      <w:bookmarkEnd w:id="82"/>
       <w:bookmarkEnd w:id="83"/>
       <w:bookmarkEnd w:id="84"/>
+      <w:bookmarkEnd w:id="85"/>
     </w:p>
     <w:p>
       <w:pPr>
         <w:pStyle w:val="Titre2"/>
       </w:pPr>
-      <w:bookmarkStart w:id="85" w:name="_Toc532179972"/>
-      <w:bookmarkStart w:id="86" w:name="_Toc165969658"/>
-      <w:bookmarkStart w:id="87" w:name="_Toc103175285"/>
+      <w:bookmarkStart w:id="86" w:name="_Toc532179972"/>
+      <w:bookmarkStart w:id="87" w:name="_Toc165969658"/>
+      <w:bookmarkStart w:id="88" w:name="_Toc103347409"/>
       <w:r>
         <w:t>Journal de travail</w:t>
       </w:r>
-      <w:bookmarkEnd w:id="85"/>
       <w:bookmarkEnd w:id="86"/>
       <w:bookmarkEnd w:id="87"/>
+      <w:bookmarkEnd w:id="88"/>
     </w:p>
     <w:p>
       <w:pPr>
@@ -13559,7 +13815,7 @@
       <w:r>
         <w:t xml:space="preserve">Le journal de travail se trouve sur </w:t>
       </w:r>
-      <w:hyperlink r:id="rId49" w:history="1">
+      <w:hyperlink r:id="rId51" w:history="1">
         <w:r>
           <w:rPr>
             <w:rStyle w:val="Lienhypertexte"/>
@@ -13575,11 +13831,11 @@
       <w:pPr>
         <w:pStyle w:val="Titre2"/>
       </w:pPr>
-      <w:bookmarkStart w:id="88" w:name="_Toc103175286"/>
+      <w:bookmarkStart w:id="89" w:name="_Toc103347410"/>
       <w:r>
         <w:t>Webographie</w:t>
       </w:r>
-      <w:bookmarkEnd w:id="88"/>
+      <w:bookmarkEnd w:id="89"/>
     </w:p>
     <w:p>
       <w:pPr>
@@ -13588,7 +13844,7 @@
       <w:r>
         <w:t xml:space="preserve">Laravel : </w:t>
       </w:r>
-      <w:hyperlink r:id="rId50" w:history="1">
+      <w:hyperlink r:id="rId52" w:history="1">
         <w:r>
           <w:rPr>
             <w:rStyle w:val="Lienhypertexte"/>
@@ -13610,7 +13866,7 @@
         </w:rPr>
         <w:t xml:space="preserve">Tailwind : </w:t>
       </w:r>
-      <w:hyperlink r:id="rId51" w:history="1">
+      <w:hyperlink r:id="rId53" w:history="1">
         <w:r>
           <w:rPr>
             <w:rStyle w:val="Lienhypertexte"/>
@@ -13639,7 +13895,7 @@
         </w:rPr>
         <w:t xml:space="preserve"> </w:t>
       </w:r>
-      <w:hyperlink r:id="rId52" w:history="1">
+      <w:hyperlink r:id="rId54" w:history="1">
         <w:r>
           <w:rPr>
             <w:rStyle w:val="Lienhypertexte"/>
@@ -13653,11 +13909,11 @@
       <w:pPr>
         <w:pStyle w:val="Titre1"/>
       </w:pPr>
-      <w:bookmarkStart w:id="89" w:name="_Toc103175287"/>
+      <w:bookmarkStart w:id="90" w:name="_Toc103347411"/>
       <w:r>
         <w:t>Annexes</w:t>
       </w:r>
-      <w:bookmarkEnd w:id="89"/>
+      <w:bookmarkEnd w:id="90"/>
     </w:p>
     <w:p>
       <w:pPr>
@@ -13666,7 +13922,7 @@
       <w:r>
         <w:t xml:space="preserve">Laraguide : </w:t>
       </w:r>
-      <w:hyperlink r:id="rId53" w:history="1">
+      <w:hyperlink r:id="rId55" w:history="1">
         <w:r>
           <w:rPr>
             <w:rStyle w:val="Lienhypertexte"/>
@@ -13960,7 +14216,7 @@
               <w:noProof/>
               <w:szCs w:val="16"/>
             </w:rPr>
-            <w:t>17</w:t>
+            <w:t>3</w:t>
           </w:r>
           <w:r>
             <w:rPr>
@@ -14112,31 +14368,16 @@
             </w:rPr>
             <w:t xml:space="preserve">Version: </w:t>
           </w:r>
-          <w:r>
-            <w:fldChar w:fldCharType="begin"/>
-          </w:r>
-          <w:r>
-            <w:instrText xml:space="preserve"> REVNUM   \* MERGEFORMAT </w:instrText>
-          </w:r>
-          <w:r>
-            <w:fldChar w:fldCharType="separate"/>
-          </w:r>
-          <w:r>
-            <w:rPr>
-              <w:rFonts w:cs="Arial"/>
-              <w:noProof/>
-              <w:szCs w:val="16"/>
-            </w:rPr>
-            <w:t>1</w:t>
-          </w:r>
-          <w:r>
-            <w:rPr>
-              <w:rFonts w:cs="Arial"/>
-              <w:noProof/>
-              <w:szCs w:val="16"/>
-            </w:rPr>
-            <w:fldChar w:fldCharType="end"/>
-          </w:r>
+          <w:fldSimple w:instr=" REVNUM   \* MERGEFORMAT ">
+            <w:r>
+              <w:rPr>
+                <w:rFonts w:cs="Arial"/>
+                <w:noProof/>
+                <w:szCs w:val="16"/>
+              </w:rPr>
+              <w:t>1</w:t>
+            </w:r>
+          </w:fldSimple>
           <w:r>
             <w:rPr>
               <w:rFonts w:cs="Arial"/>
@@ -14171,7 +14412,7 @@
               <w:noProof/>
               <w:szCs w:val="16"/>
             </w:rPr>
-            <w:t>11.05.2022 15:28</w:t>
+            <w:t>13.05.2022 13:09</w:t>
           </w:r>
           <w:r>
             <w:rPr>
@@ -14197,35 +14438,22 @@
               <w:szCs w:val="16"/>
             </w:rPr>
           </w:pPr>
-          <w:r>
-            <w:fldChar w:fldCharType="begin"/>
-          </w:r>
-          <w:r>
-            <w:instrText xml:space="preserve"> FILENAME  \* FirstCap  \* MERGEFORMAT </w:instrText>
-          </w:r>
-          <w:r>
-            <w:fldChar w:fldCharType="separate"/>
-          </w:r>
-          <w:r>
-            <w:rPr>
-              <w:rFonts w:cs="Arial"/>
-              <w:noProof/>
-              <w:szCs w:val="16"/>
-            </w:rPr>
-            <w:t>R-P</w:t>
-          </w:r>
-          <w:r>
-            <w:rPr>
-              <w:noProof/>
-            </w:rPr>
-            <w:t>_040-AlexisDavidStefanRobustiano-web2.docx</w:t>
-          </w:r>
-          <w:r>
-            <w:rPr>
-              <w:noProof/>
-            </w:rPr>
-            <w:fldChar w:fldCharType="end"/>
-          </w:r>
+          <w:fldSimple w:instr=" FILENAME  \* FirstCap  \* MERGEFORMAT ">
+            <w:r>
+              <w:rPr>
+                <w:rFonts w:cs="Arial"/>
+                <w:noProof/>
+                <w:szCs w:val="16"/>
+              </w:rPr>
+              <w:t>R-P</w:t>
+            </w:r>
+            <w:r>
+              <w:rPr>
+                <w:noProof/>
+              </w:rPr>
+              <w:t>_040-AlexisDavidStefanRobustiano-web2.docx</w:t>
+            </w:r>
+          </w:fldSimple>
         </w:p>
       </w:tc>
     </w:tr>
@@ -14494,7 +14722,7 @@
               <w:noProof/>
               <w:szCs w:val="16"/>
             </w:rPr>
-            <w:t>9</w:t>
+            <w:t>1</w:t>
           </w:r>
           <w:r>
             <w:rPr>
@@ -14646,31 +14874,16 @@
             </w:rPr>
             <w:t xml:space="preserve">Version: </w:t>
           </w:r>
-          <w:r>
-            <w:fldChar w:fldCharType="begin"/>
-          </w:r>
-          <w:r>
-            <w:instrText xml:space="preserve"> REVNUM   \* MERGEFORMAT </w:instrText>
-          </w:r>
-          <w:r>
-            <w:fldChar w:fldCharType="separate"/>
-          </w:r>
-          <w:r>
-            <w:rPr>
-              <w:rFonts w:cs="Arial"/>
-              <w:noProof/>
-              <w:szCs w:val="16"/>
-            </w:rPr>
-            <w:t>1</w:t>
-          </w:r>
-          <w:r>
-            <w:rPr>
-              <w:rFonts w:cs="Arial"/>
-              <w:noProof/>
-              <w:szCs w:val="16"/>
-            </w:rPr>
-            <w:fldChar w:fldCharType="end"/>
-          </w:r>
+          <w:fldSimple w:instr=" REVNUM   \* MERGEFORMAT ">
+            <w:r>
+              <w:rPr>
+                <w:rFonts w:cs="Arial"/>
+                <w:noProof/>
+                <w:szCs w:val="16"/>
+              </w:rPr>
+              <w:t>1</w:t>
+            </w:r>
+          </w:fldSimple>
           <w:r>
             <w:rPr>
               <w:rFonts w:cs="Arial"/>
@@ -14705,7 +14918,7 @@
               <w:noProof/>
               <w:szCs w:val="16"/>
             </w:rPr>
-            <w:t>11.05.2022 15:28</w:t>
+            <w:t>13.05.2022 13:09</w:t>
           </w:r>
           <w:r>
             <w:rPr>
@@ -14731,35 +14944,22 @@
               <w:szCs w:val="16"/>
             </w:rPr>
           </w:pPr>
-          <w:r>
-            <w:fldChar w:fldCharType="begin"/>
-          </w:r>
-          <w:r>
-            <w:instrText xml:space="preserve"> FILENAME  \* FirstCap  \* MERGEFORMAT </w:instrText>
-          </w:r>
-          <w:r>
-            <w:fldChar w:fldCharType="separate"/>
-          </w:r>
-          <w:r>
-            <w:rPr>
-              <w:rFonts w:cs="Arial"/>
-              <w:noProof/>
-              <w:szCs w:val="16"/>
-            </w:rPr>
-            <w:t>R-P</w:t>
-          </w:r>
-          <w:r>
-            <w:rPr>
-              <w:noProof/>
-            </w:rPr>
-            <w:t>_040-AlexisDavidStefanRobustiano-web2.docx</w:t>
-          </w:r>
-          <w:r>
-            <w:rPr>
-              <w:noProof/>
-            </w:rPr>
-            <w:fldChar w:fldCharType="end"/>
-          </w:r>
+          <w:fldSimple w:instr=" FILENAME  \* FirstCap  \* MERGEFORMAT ">
+            <w:r>
+              <w:rPr>
+                <w:rFonts w:cs="Arial"/>
+                <w:noProof/>
+                <w:szCs w:val="16"/>
+              </w:rPr>
+              <w:t>R-P</w:t>
+            </w:r>
+            <w:r>
+              <w:rPr>
+                <w:noProof/>
+              </w:rPr>
+              <w:t>_040-AlexisDavidStefanRobustiano-web2.docx</w:t>
+            </w:r>
+          </w:fldSimple>
         </w:p>
       </w:tc>
     </w:tr>
@@ -15060,7 +15260,7 @@
         <v:path o:extrusionok="f" gradientshapeok="t" o:connecttype="rect"/>
         <o:lock v:ext="edit" aspectratio="t"/>
       </v:shapetype>
-      <v:shape id="_x0000_i1029" type="#_x0000_t75" style="width:11.25pt;height:11.25pt" o:bullet="t">
+      <v:shape id="_x0000_i1041" type="#_x0000_t75" style="width:11.25pt;height:11.25pt" o:bullet="t">
         <v:imagedata r:id="rId1" o:title="BD10263_"/>
       </v:shape>
     </w:pict>
@@ -20800,6 +21000,40 @@
       <w:szCs w:val="16"/>
     </w:rPr>
   </w:style>
+  <w:style w:type="paragraph" w:styleId="Sous-titre">
+    <w:name w:val="Subtitle"/>
+    <w:basedOn w:val="Normal"/>
+    <w:next w:val="Normal"/>
+    <w:link w:val="Sous-titreCar"/>
+    <w:qFormat/>
+    <w:rsid w:val="00F9243B"/>
+    <w:pPr>
+      <w:numPr>
+        <w:ilvl w:val="1"/>
+      </w:numPr>
+      <w:spacing w:after="160"/>
+    </w:pPr>
+    <w:rPr>
+      <w:rFonts w:eastAsiaTheme="minorEastAsia" w:cstheme="minorBidi"/>
+      <w:color w:val="5A5A5A" w:themeColor="text1" w:themeTint="A5"/>
+      <w:spacing w:val="15"/>
+      <w:sz w:val="22"/>
+      <w:szCs w:val="22"/>
+    </w:rPr>
+  </w:style>
+  <w:style w:type="character" w:customStyle="1" w:styleId="Sous-titreCar">
+    <w:name w:val="Sous-titre Car"/>
+    <w:basedOn w:val="Policepardfaut"/>
+    <w:link w:val="Sous-titre"/>
+    <w:rsid w:val="00F9243B"/>
+    <w:rPr>
+      <w:rFonts w:eastAsiaTheme="minorEastAsia" w:cstheme="minorBidi"/>
+      <w:color w:val="5A5A5A" w:themeColor="text1" w:themeTint="A5"/>
+      <w:spacing w:val="15"/>
+      <w:sz w:val="22"/>
+      <w:szCs w:val="22"/>
+    </w:rPr>
+  </w:style>
 </w:styles>
 </file>
 
@@ -21094,7 +21328,7 @@
 </file>
 
 <file path=customXml/itemProps1.xml><?xml version="1.0" encoding="utf-8"?>
-<ds:datastoreItem xmlns:ds="http://schemas.openxmlformats.org/officeDocument/2006/customXml" ds:itemID="{F2CEDB54-395E-4009-8786-5725A9FCCD1B}">
+<ds:datastoreItem xmlns:ds="http://schemas.openxmlformats.org/officeDocument/2006/customXml" ds:itemID="{6B679895-D097-4711-AF73-DBF3D4BBBFF7}">
   <ds:schemaRefs>
     <ds:schemaRef ds:uri="http://schemas.openxmlformats.org/officeDocument/2006/bibliography"/>
   </ds:schemaRefs>

</xml_diff>

<commit_message>
Avis Alexis sur le rapport
</commit_message>
<xml_diff>
--- a/documentation/work-file/R-P_040-AlexisDavidStefanRobustiano-web2.docx
+++ b/documentation/work-file/R-P_040-AlexisDavidStefanRobustiano-web2.docx
@@ -5694,23 +5694,21 @@
       <w:r>
         <w:br w:type="page"/>
       </w:r>
-      <w:bookmarkStart w:id="0" w:name="_GoBack"/>
-      <w:bookmarkEnd w:id="0"/>
     </w:p>
     <w:p>
       <w:pPr>
         <w:pStyle w:val="Titre1"/>
       </w:pPr>
-      <w:bookmarkStart w:id="1" w:name="_Toc532179955"/>
-      <w:bookmarkStart w:id="2" w:name="_Toc165969637"/>
-      <w:bookmarkStart w:id="3" w:name="_Toc103347352"/>
+      <w:bookmarkStart w:id="0" w:name="_Toc532179955"/>
+      <w:bookmarkStart w:id="1" w:name="_Toc165969637"/>
+      <w:bookmarkStart w:id="2" w:name="_Toc103347352"/>
       <w:r>
         <w:lastRenderedPageBreak/>
         <w:t>Spécifications</w:t>
       </w:r>
+      <w:bookmarkEnd w:id="0"/>
       <w:bookmarkEnd w:id="1"/>
       <w:bookmarkEnd w:id="2"/>
-      <w:bookmarkEnd w:id="3"/>
     </w:p>
     <w:p>
       <w:pPr>
@@ -5721,9 +5719,9 @@
       <w:pPr>
         <w:pStyle w:val="Titre2"/>
       </w:pPr>
+      <w:bookmarkStart w:id="3" w:name="_Toc103347353"/>
       <w:bookmarkStart w:id="4" w:name="_Toc532179969"/>
       <w:bookmarkStart w:id="5" w:name="_Toc165969639"/>
-      <w:bookmarkStart w:id="6" w:name="_Toc103347353"/>
       <w:r>
         <w:t>T</w:t>
       </w:r>
@@ -5733,7 +5731,7 @@
       <w:r>
         <w:t>e</w:t>
       </w:r>
-      <w:bookmarkEnd w:id="6"/>
+      <w:bookmarkEnd w:id="3"/>
     </w:p>
     <w:p>
       <w:pPr>
@@ -5753,11 +5751,11 @@
       <w:pPr>
         <w:pStyle w:val="Titre2"/>
       </w:pPr>
-      <w:bookmarkStart w:id="7" w:name="_Toc103347354"/>
+      <w:bookmarkStart w:id="6" w:name="_Toc103347354"/>
       <w:r>
         <w:t>Description</w:t>
       </w:r>
-      <w:bookmarkEnd w:id="7"/>
+      <w:bookmarkEnd w:id="6"/>
     </w:p>
     <w:p>
       <w:pPr>
@@ -5785,11 +5783,11 @@
       <w:pPr>
         <w:pStyle w:val="Titre2"/>
       </w:pPr>
-      <w:bookmarkStart w:id="8" w:name="_Toc103347355"/>
+      <w:bookmarkStart w:id="7" w:name="_Toc103347355"/>
       <w:r>
         <w:t>Matériel et logiciels à disposition</w:t>
       </w:r>
-      <w:bookmarkEnd w:id="8"/>
+      <w:bookmarkEnd w:id="7"/>
     </w:p>
     <w:p>
       <w:pPr>
@@ -5860,14 +5858,14 @@
       <w:pPr>
         <w:pStyle w:val="Titre2"/>
       </w:pPr>
-      <w:bookmarkStart w:id="9" w:name="_Toc103347356"/>
+      <w:bookmarkStart w:id="8" w:name="_Toc103347356"/>
       <w:r>
         <w:t>P</w:t>
       </w:r>
       <w:r>
         <w:t>rérequis</w:t>
       </w:r>
-      <w:bookmarkEnd w:id="9"/>
+      <w:bookmarkEnd w:id="8"/>
     </w:p>
     <w:p>
       <w:pPr>
@@ -5887,42 +5885,42 @@
       <w:pPr>
         <w:pStyle w:val="Titre2"/>
       </w:pPr>
-      <w:bookmarkStart w:id="10" w:name="_Toc103347357"/>
+      <w:bookmarkStart w:id="9" w:name="_Toc103347357"/>
       <w:r>
         <w:t>Cahier des charges</w:t>
       </w:r>
+      <w:bookmarkEnd w:id="9"/>
+    </w:p>
+    <w:p>
+      <w:pPr>
+        <w:pStyle w:val="Titre3"/>
+      </w:pPr>
+      <w:bookmarkStart w:id="10" w:name="_Toc103347358"/>
+      <w:r>
+        <w:t>Objectifs et portée du projet (objectifs SMART</w:t>
+      </w:r>
+      <w:r>
+        <w:t>)</w:t>
+      </w:r>
       <w:bookmarkEnd w:id="10"/>
     </w:p>
     <w:p>
       <w:pPr>
+        <w:pStyle w:val="Retraitcorpsdetexte3"/>
+      </w:pPr>
+      <w:r>
+        <w:t>Ce projet vise à mettre en œuvre les connaissances apprises dans les modules 133 et 151, qui se déroulent en parallèle au projet. Au final, l’application réalisée devra être exploitable et livrable. Dès lors, on attend un rendu professionnel et un soin particulier dans la documentation du projet.</w:t>
+      </w:r>
+    </w:p>
+    <w:p>
+      <w:pPr>
         <w:pStyle w:val="Titre3"/>
       </w:pPr>
-      <w:bookmarkStart w:id="11" w:name="_Toc103347358"/>
-      <w:r>
-        <w:t>Objectifs et portée du projet (objectifs SMART</w:t>
-      </w:r>
-      <w:r>
-        <w:t>)</w:t>
+      <w:bookmarkStart w:id="11" w:name="_Toc103347359"/>
+      <w:r>
+        <w:t>Fonctionnalités requises (du point de vue de l’utilisateur)</w:t>
       </w:r>
       <w:bookmarkEnd w:id="11"/>
-    </w:p>
-    <w:p>
-      <w:pPr>
-        <w:pStyle w:val="Retraitcorpsdetexte3"/>
-      </w:pPr>
-      <w:r>
-        <w:t>Ce projet vise à mettre en œuvre les connaissances apprises dans les modules 133 et 151, qui se déroulent en parallèle au projet. Au final, l’application réalisée devra être exploitable et livrable. Dès lors, on attend un rendu professionnel et un soin particulier dans la documentation du projet.</w:t>
-      </w:r>
-    </w:p>
-    <w:p>
-      <w:pPr>
-        <w:pStyle w:val="Titre3"/>
-      </w:pPr>
-      <w:bookmarkStart w:id="12" w:name="_Toc103347359"/>
-      <w:r>
-        <w:t>Fonctionnalités requises (du point de vue de l’utilisateur)</w:t>
-      </w:r>
-      <w:bookmarkEnd w:id="12"/>
     </w:p>
     <w:p>
       <w:pPr>
@@ -6002,12 +6000,12 @@
       <w:pPr>
         <w:pStyle w:val="Titre3"/>
       </w:pPr>
-      <w:bookmarkStart w:id="13" w:name="_Toc103347360"/>
+      <w:bookmarkStart w:id="12" w:name="_Toc103347360"/>
       <w:r>
         <w:lastRenderedPageBreak/>
         <w:t>Travail à réaliser par l'apprenti</w:t>
       </w:r>
-      <w:bookmarkEnd w:id="13"/>
+      <w:bookmarkEnd w:id="12"/>
     </w:p>
     <w:p>
       <w:pPr>
@@ -6316,12 +6314,12 @@
       <w:pPr>
         <w:pStyle w:val="Titre3"/>
       </w:pPr>
-      <w:bookmarkStart w:id="14" w:name="_Toc103347361"/>
+      <w:bookmarkStart w:id="13" w:name="_Toc103347361"/>
       <w:r>
         <w:lastRenderedPageBreak/>
         <w:t>Points supplémentaires</w:t>
       </w:r>
-      <w:bookmarkEnd w:id="14"/>
+      <w:bookmarkEnd w:id="13"/>
     </w:p>
     <w:p>
       <w:pPr>
@@ -6405,11 +6403,11 @@
       <w:pPr>
         <w:pStyle w:val="Titre3"/>
       </w:pPr>
-      <w:bookmarkStart w:id="15" w:name="_Toc103347362"/>
+      <w:bookmarkStart w:id="14" w:name="_Toc103347362"/>
       <w:r>
         <w:t>Si le temps le permet …</w:t>
       </w:r>
-      <w:bookmarkEnd w:id="15"/>
+      <w:bookmarkEnd w:id="14"/>
     </w:p>
     <w:p>
       <w:pPr>
@@ -6480,11 +6478,11 @@
       <w:pPr>
         <w:pStyle w:val="Titre3"/>
       </w:pPr>
-      <w:bookmarkStart w:id="16" w:name="_Toc103347363"/>
+      <w:bookmarkStart w:id="15" w:name="_Toc103347363"/>
       <w:r>
         <w:t>Méthodes de validation des solutions</w:t>
       </w:r>
-      <w:bookmarkEnd w:id="16"/>
+      <w:bookmarkEnd w:id="15"/>
     </w:p>
     <w:p>
       <w:pPr>
@@ -6510,11 +6508,11 @@
       <w:pPr>
         <w:pStyle w:val="Titre2"/>
       </w:pPr>
-      <w:bookmarkStart w:id="17" w:name="_Toc103347364"/>
+      <w:bookmarkStart w:id="16" w:name="_Toc103347364"/>
       <w:r>
         <w:t>Les points suivants seront évalués</w:t>
       </w:r>
-      <w:bookmarkEnd w:id="17"/>
+      <w:bookmarkEnd w:id="16"/>
     </w:p>
     <w:p>
       <w:pPr>
@@ -6600,11 +6598,11 @@
       <w:pPr>
         <w:pStyle w:val="Titre2"/>
       </w:pPr>
-      <w:bookmarkStart w:id="18" w:name="_Toc103347365"/>
+      <w:bookmarkStart w:id="17" w:name="_Toc103347365"/>
       <w:r>
         <w:t>Validation et conditions de réussite</w:t>
       </w:r>
-      <w:bookmarkEnd w:id="18"/>
+      <w:bookmarkEnd w:id="17"/>
     </w:p>
     <w:p>
       <w:pPr>
@@ -6654,7 +6652,7 @@
       <w:pPr>
         <w:pStyle w:val="Titre1"/>
       </w:pPr>
-      <w:bookmarkStart w:id="19" w:name="_Toc103347366"/>
+      <w:bookmarkStart w:id="18" w:name="_Toc103347366"/>
       <w:r>
         <w:lastRenderedPageBreak/>
         <w:t>Planification</w:t>
@@ -6664,7 +6662,7 @@
       <w:r>
         <w:t xml:space="preserve"> Initiale</w:t>
       </w:r>
-      <w:bookmarkEnd w:id="19"/>
+      <w:bookmarkEnd w:id="18"/>
     </w:p>
     <w:p>
       <w:pPr>
@@ -6715,35 +6713,35 @@
       <w:pPr>
         <w:pStyle w:val="Titre1"/>
       </w:pPr>
-      <w:bookmarkStart w:id="20" w:name="_Toc532179957"/>
-      <w:bookmarkStart w:id="21" w:name="_Toc165969641"/>
-      <w:bookmarkStart w:id="22" w:name="_Toc103347367"/>
+      <w:bookmarkStart w:id="19" w:name="_Toc532179957"/>
+      <w:bookmarkStart w:id="20" w:name="_Toc165969641"/>
+      <w:bookmarkStart w:id="21" w:name="_Toc103347367"/>
       <w:r>
         <w:t>Analyse</w:t>
       </w:r>
+      <w:bookmarkEnd w:id="19"/>
       <w:bookmarkEnd w:id="20"/>
       <w:bookmarkEnd w:id="21"/>
+    </w:p>
+    <w:p>
+      <w:pPr>
+        <w:pStyle w:val="Titre2"/>
+      </w:pPr>
+      <w:bookmarkStart w:id="22" w:name="_Toc103347368"/>
+      <w:r>
+        <w:t>Opportunités</w:t>
+      </w:r>
       <w:bookmarkEnd w:id="22"/>
     </w:p>
     <w:p>
       <w:pPr>
-        <w:pStyle w:val="Titre2"/>
-      </w:pPr>
-      <w:bookmarkStart w:id="23" w:name="_Toc103347368"/>
-      <w:r>
-        <w:t>Opportunités</w:t>
+        <w:pStyle w:val="Titre3"/>
+      </w:pPr>
+      <w:bookmarkStart w:id="23" w:name="_Toc103347369"/>
+      <w:r>
+        <w:t>Difficultés potentielles</w:t>
       </w:r>
       <w:bookmarkEnd w:id="23"/>
-    </w:p>
-    <w:p>
-      <w:pPr>
-        <w:pStyle w:val="Titre3"/>
-      </w:pPr>
-      <w:bookmarkStart w:id="24" w:name="_Toc103347369"/>
-      <w:r>
-        <w:t>Difficultés potentielles</w:t>
-      </w:r>
-      <w:bookmarkEnd w:id="24"/>
     </w:p>
     <w:p>
       <w:pPr>
@@ -6791,11 +6789,11 @@
       <w:pPr>
         <w:pStyle w:val="Titre3"/>
       </w:pPr>
-      <w:bookmarkStart w:id="25" w:name="_Toc103347370"/>
+      <w:bookmarkStart w:id="24" w:name="_Toc103347370"/>
       <w:r>
         <w:t>Solutions éventuelles</w:t>
       </w:r>
-      <w:bookmarkEnd w:id="25"/>
+      <w:bookmarkEnd w:id="24"/>
     </w:p>
     <w:p>
       <w:pPr>
@@ -6843,28 +6841,28 @@
       <w:pPr>
         <w:pStyle w:val="Titre2"/>
       </w:pPr>
-      <w:bookmarkStart w:id="26" w:name="_Toc532179959"/>
-      <w:bookmarkStart w:id="27" w:name="_Toc165969643"/>
-      <w:bookmarkStart w:id="28" w:name="_Toc103347371"/>
+      <w:bookmarkStart w:id="25" w:name="_Toc532179959"/>
+      <w:bookmarkStart w:id="26" w:name="_Toc165969643"/>
+      <w:bookmarkStart w:id="27" w:name="_Toc103347371"/>
       <w:r>
         <w:t>Document d’analyse</w:t>
       </w:r>
+      <w:bookmarkEnd w:id="25"/>
       <w:bookmarkEnd w:id="26"/>
+      <w:r>
+        <w:t xml:space="preserve"> et conception</w:t>
+      </w:r>
       <w:bookmarkEnd w:id="27"/>
-      <w:r>
-        <w:t xml:space="preserve"> et conception</w:t>
+    </w:p>
+    <w:p>
+      <w:pPr>
+        <w:pStyle w:val="Titre3"/>
+      </w:pPr>
+      <w:bookmarkStart w:id="28" w:name="_Toc103347372"/>
+      <w:r>
+        <w:t>Base de données</w:t>
       </w:r>
       <w:bookmarkEnd w:id="28"/>
-    </w:p>
-    <w:p>
-      <w:pPr>
-        <w:pStyle w:val="Titre3"/>
-      </w:pPr>
-      <w:bookmarkStart w:id="29" w:name="_Toc103347372"/>
-      <w:r>
-        <w:t>Base de données</w:t>
-      </w:r>
-      <w:bookmarkEnd w:id="29"/>
     </w:p>
     <w:p>
       <w:pPr>
@@ -7279,7 +7277,7 @@
       <w:pPr>
         <w:pStyle w:val="Titre3"/>
       </w:pPr>
-      <w:bookmarkStart w:id="30" w:name="_Toc103347373"/>
+      <w:bookmarkStart w:id="29" w:name="_Toc103347373"/>
       <w:r>
         <w:lastRenderedPageBreak/>
         <w:t>Mind Ma</w:t>
@@ -7287,7 +7285,7 @@
       <w:r>
         <w:t>p</w:t>
       </w:r>
-      <w:bookmarkEnd w:id="30"/>
+      <w:bookmarkEnd w:id="29"/>
     </w:p>
     <w:p>
       <w:pPr>
@@ -7353,11 +7351,11 @@
       <w:pPr>
         <w:pStyle w:val="Titre3"/>
       </w:pPr>
-      <w:bookmarkStart w:id="31" w:name="_Toc103347374"/>
+      <w:bookmarkStart w:id="30" w:name="_Toc103347374"/>
       <w:r>
         <w:t>Maquette site web</w:t>
       </w:r>
-      <w:bookmarkEnd w:id="31"/>
+      <w:bookmarkEnd w:id="30"/>
     </w:p>
     <w:p>
       <w:pPr>
@@ -7411,12 +7409,12 @@
       <w:pPr>
         <w:pStyle w:val="Titre3"/>
       </w:pPr>
-      <w:bookmarkStart w:id="32" w:name="_Toc103347375"/>
+      <w:bookmarkStart w:id="31" w:name="_Toc103347375"/>
       <w:r>
         <w:lastRenderedPageBreak/>
         <w:t>Différences maquette et site web</w:t>
       </w:r>
-      <w:bookmarkEnd w:id="32"/>
+      <w:bookmarkEnd w:id="31"/>
     </w:p>
     <w:tbl>
       <w:tblPr>
@@ -8493,29 +8491,29 @@
       <w:pPr>
         <w:pStyle w:val="Titre2"/>
       </w:pPr>
-      <w:bookmarkStart w:id="33" w:name="_Toc532179967"/>
-      <w:bookmarkStart w:id="34" w:name="_Toc165969651"/>
-      <w:bookmarkStart w:id="35" w:name="_Toc103347376"/>
+      <w:bookmarkStart w:id="32" w:name="_Toc532179967"/>
+      <w:bookmarkStart w:id="33" w:name="_Toc165969651"/>
+      <w:bookmarkStart w:id="34" w:name="_Toc103347376"/>
       <w:r>
         <w:lastRenderedPageBreak/>
         <w:t>Conception des tests</w:t>
       </w:r>
+      <w:bookmarkEnd w:id="32"/>
       <w:bookmarkEnd w:id="33"/>
       <w:bookmarkEnd w:id="34"/>
+    </w:p>
+    <w:p>
+      <w:pPr>
+        <w:pStyle w:val="Titre3"/>
+      </w:pPr>
+      <w:bookmarkStart w:id="35" w:name="_Toc103347377"/>
+      <w:r>
+        <w:t>Test</w:t>
+      </w:r>
+      <w:r>
+        <w:t>s d’intégration</w:t>
+      </w:r>
       <w:bookmarkEnd w:id="35"/>
-    </w:p>
-    <w:p>
-      <w:pPr>
-        <w:pStyle w:val="Titre3"/>
-      </w:pPr>
-      <w:bookmarkStart w:id="36" w:name="_Toc103347377"/>
-      <w:r>
-        <w:t>Test</w:t>
-      </w:r>
-      <w:r>
-        <w:t>s d’intégration</w:t>
-      </w:r>
-      <w:bookmarkEnd w:id="36"/>
     </w:p>
     <w:tbl>
       <w:tblPr>
@@ -9672,7 +9670,7 @@
       <w:pPr>
         <w:pStyle w:val="Titre3"/>
       </w:pPr>
-      <w:bookmarkStart w:id="37" w:name="_Toc103347378"/>
+      <w:bookmarkStart w:id="36" w:name="_Toc103347378"/>
       <w:r>
         <w:lastRenderedPageBreak/>
         <w:t xml:space="preserve">Tests </w:t>
@@ -9683,7 +9681,7 @@
       <w:r>
         <w:t>nitaires</w:t>
       </w:r>
-      <w:bookmarkEnd w:id="37"/>
+      <w:bookmarkEnd w:id="36"/>
     </w:p>
     <w:p>
       <w:pPr>
@@ -10766,8 +10764,8 @@
       <w:pPr>
         <w:pStyle w:val="Titre2"/>
       </w:pPr>
+      <w:bookmarkStart w:id="37" w:name="_Toc103347379"/>
       <w:bookmarkStart w:id="38" w:name="_Toc532179961"/>
-      <w:bookmarkStart w:id="39" w:name="_Toc103347379"/>
       <w:r>
         <w:lastRenderedPageBreak/>
         <w:t>Planification</w:t>
@@ -10778,54 +10776,54 @@
       <w:r>
         <w:t>e</w:t>
       </w:r>
+      <w:bookmarkEnd w:id="37"/>
+    </w:p>
+    <w:p>
+      <w:pPr>
+        <w:pStyle w:val="Retraitcorpsdetexte"/>
+      </w:pPr>
+      <w:r>
+        <w:t>Aucun journal de travail n’a été demandé par le chef du projet car cela prend trop de temps et il préfère favoriser l’apprentissage de la technique.</w:t>
+      </w:r>
+    </w:p>
+    <w:p>
+      <w:pPr>
+        <w:pStyle w:val="Titre1"/>
+      </w:pPr>
+      <w:bookmarkStart w:id="39" w:name="_Toc532179964"/>
+      <w:bookmarkStart w:id="40" w:name="_Toc165969648"/>
+      <w:bookmarkStart w:id="41" w:name="_Toc103347380"/>
+      <w:bookmarkEnd w:id="38"/>
+      <w:r>
+        <w:t>Réalisation</w:t>
+      </w:r>
       <w:bookmarkEnd w:id="39"/>
-    </w:p>
-    <w:p>
-      <w:pPr>
-        <w:pStyle w:val="Retraitcorpsdetexte"/>
-      </w:pPr>
-      <w:r>
-        <w:t>Aucun journal de travail n’a été demandé par le chef du projet car cela prend trop de temps et il préfère favoriser l’apprentissage de la technique.</w:t>
-      </w:r>
-    </w:p>
-    <w:p>
-      <w:pPr>
-        <w:pStyle w:val="Titre1"/>
-      </w:pPr>
-      <w:bookmarkStart w:id="40" w:name="_Toc532179964"/>
-      <w:bookmarkStart w:id="41" w:name="_Toc165969648"/>
-      <w:bookmarkStart w:id="42" w:name="_Toc103347380"/>
-      <w:bookmarkEnd w:id="38"/>
-      <w:r>
-        <w:t>Réalisation</w:t>
-      </w:r>
       <w:bookmarkEnd w:id="40"/>
       <w:bookmarkEnd w:id="41"/>
+    </w:p>
+    <w:p>
+      <w:pPr>
+        <w:pStyle w:val="Titre2"/>
+      </w:pPr>
+      <w:bookmarkStart w:id="42" w:name="_Toc532179965"/>
+      <w:bookmarkStart w:id="43" w:name="_Toc165969649"/>
+      <w:bookmarkStart w:id="44" w:name="_Toc103347381"/>
+      <w:r>
+        <w:t>Dossier de Réalisation</w:t>
+      </w:r>
       <w:bookmarkEnd w:id="42"/>
-    </w:p>
-    <w:p>
-      <w:pPr>
-        <w:pStyle w:val="Titre2"/>
-      </w:pPr>
-      <w:bookmarkStart w:id="43" w:name="_Toc532179965"/>
-      <w:bookmarkStart w:id="44" w:name="_Toc165969649"/>
-      <w:bookmarkStart w:id="45" w:name="_Toc103347381"/>
-      <w:r>
-        <w:t>Dossier de Réalisation</w:t>
-      </w:r>
       <w:bookmarkEnd w:id="43"/>
       <w:bookmarkEnd w:id="44"/>
+    </w:p>
+    <w:p>
+      <w:pPr>
+        <w:pStyle w:val="Titre3"/>
+      </w:pPr>
+      <w:bookmarkStart w:id="45" w:name="_Toc103347382"/>
+      <w:r>
+        <w:t>Version des outils logiciels utilisés</w:t>
+      </w:r>
       <w:bookmarkEnd w:id="45"/>
-    </w:p>
-    <w:p>
-      <w:pPr>
-        <w:pStyle w:val="Titre3"/>
-      </w:pPr>
-      <w:bookmarkStart w:id="46" w:name="_Toc103347382"/>
-      <w:r>
-        <w:t>Version des outils logiciels utilisés</w:t>
-      </w:r>
-      <w:bookmarkEnd w:id="46"/>
     </w:p>
     <w:tbl>
       <w:tblPr>
@@ -11166,14 +11164,14 @@
       <w:pPr>
         <w:pStyle w:val="Titre3"/>
       </w:pPr>
-      <w:bookmarkStart w:id="47" w:name="_Toc103347383"/>
+      <w:bookmarkStart w:id="46" w:name="_Toc103347383"/>
       <w:r>
         <w:t>Co</w:t>
       </w:r>
       <w:r>
         <w:t>nfigurations spécifiques</w:t>
       </w:r>
-      <w:bookmarkEnd w:id="47"/>
+      <w:bookmarkEnd w:id="46"/>
     </w:p>
     <w:p>
       <w:pPr>
@@ -11271,29 +11269,29 @@
       <w:pPr>
         <w:pStyle w:val="Titre3"/>
       </w:pPr>
-      <w:bookmarkStart w:id="48" w:name="_Toc103347384"/>
+      <w:bookmarkStart w:id="47" w:name="_Toc103347384"/>
       <w:r>
         <w:t>Notre utilisation de Laravel</w:t>
       </w:r>
+      <w:bookmarkEnd w:id="47"/>
+    </w:p>
+    <w:p>
+      <w:pPr>
+        <w:pStyle w:val="Retraitcorpsdetexte3"/>
+      </w:pPr>
+      <w:r>
+        <w:t>Dans cette partie nous allons expliquer les concepts de laravel que nous avons utilisé pour le projet.</w:t>
+      </w:r>
+    </w:p>
+    <w:p>
+      <w:pPr>
+        <w:pStyle w:val="Titre4"/>
+      </w:pPr>
+      <w:bookmarkStart w:id="48" w:name="_Toc103347385"/>
+      <w:r>
+        <w:t>Vues</w:t>
+      </w:r>
       <w:bookmarkEnd w:id="48"/>
-    </w:p>
-    <w:p>
-      <w:pPr>
-        <w:pStyle w:val="Retraitcorpsdetexte3"/>
-      </w:pPr>
-      <w:r>
-        <w:t>Dans cette partie nous allons expliquer les concepts de laravel que nous avons utilisé pour le projet.</w:t>
-      </w:r>
-    </w:p>
-    <w:p>
-      <w:pPr>
-        <w:pStyle w:val="Titre4"/>
-      </w:pPr>
-      <w:bookmarkStart w:id="49" w:name="_Toc103347385"/>
-      <w:r>
-        <w:t>Vues</w:t>
-      </w:r>
-      <w:bookmarkEnd w:id="49"/>
     </w:p>
     <w:p>
       <w:pPr>
@@ -11479,11 +11477,11 @@
       <w:pPr>
         <w:pStyle w:val="Titre4"/>
       </w:pPr>
-      <w:bookmarkStart w:id="50" w:name="_Toc103347386"/>
+      <w:bookmarkStart w:id="49" w:name="_Toc103347386"/>
       <w:r>
         <w:t>Controller</w:t>
       </w:r>
-      <w:bookmarkEnd w:id="50"/>
+      <w:bookmarkEnd w:id="49"/>
     </w:p>
     <w:p>
       <w:pPr>
@@ -11571,11 +11569,11 @@
       <w:pPr>
         <w:pStyle w:val="Titre4"/>
       </w:pPr>
-      <w:bookmarkStart w:id="51" w:name="_Toc103347387"/>
+      <w:bookmarkStart w:id="50" w:name="_Toc103347387"/>
       <w:r>
         <w:t>Model</w:t>
       </w:r>
-      <w:bookmarkEnd w:id="51"/>
+      <w:bookmarkEnd w:id="50"/>
     </w:p>
     <w:p>
       <w:pPr>
@@ -12075,11 +12073,11 @@
       <w:pPr>
         <w:pStyle w:val="Titre4"/>
       </w:pPr>
-      <w:bookmarkStart w:id="52" w:name="_Toc103347388"/>
+      <w:bookmarkStart w:id="51" w:name="_Toc103347388"/>
       <w:r>
         <w:t>Migrations</w:t>
       </w:r>
-      <w:bookmarkEnd w:id="52"/>
+      <w:bookmarkEnd w:id="51"/>
     </w:p>
     <w:p>
       <w:pPr>
@@ -12156,11 +12154,11 @@
       <w:pPr>
         <w:pStyle w:val="Titre4"/>
       </w:pPr>
-      <w:bookmarkStart w:id="53" w:name="_Toc103347389"/>
+      <w:bookmarkStart w:id="52" w:name="_Toc103347389"/>
       <w:r>
         <w:t>Middleware</w:t>
       </w:r>
-      <w:bookmarkEnd w:id="53"/>
+      <w:bookmarkEnd w:id="52"/>
     </w:p>
     <w:p>
       <w:pPr>
@@ -12207,6 +12205,7 @@
       <w:r>
         <w:rPr>
           <w:b/>
+          <w:noProof/>
           <w:color w:val="FF0000"/>
         </w:rPr>
         <w:drawing>
@@ -12268,14 +12267,14 @@
       <w:pPr>
         <w:pStyle w:val="Titre4"/>
       </w:pPr>
-      <w:bookmarkStart w:id="54" w:name="_Toc103347390"/>
+      <w:bookmarkStart w:id="53" w:name="_Toc103347390"/>
       <w:r>
         <w:t>Factories</w:t>
       </w:r>
       <w:r>
         <w:t xml:space="preserve"> / Seeds</w:t>
       </w:r>
-      <w:bookmarkEnd w:id="54"/>
+      <w:bookmarkEnd w:id="53"/>
     </w:p>
     <w:p>
       <w:pPr>
@@ -12322,6 +12321,7 @@
       <w:r>
         <w:rPr>
           <w:b/>
+          <w:noProof/>
           <w:color w:val="FF0000"/>
         </w:rPr>
         <w:drawing>
@@ -12365,41 +12365,41 @@
       <w:pPr>
         <w:pStyle w:val="Titre3"/>
       </w:pPr>
-      <w:bookmarkStart w:id="55" w:name="_Toc103347391"/>
+      <w:bookmarkStart w:id="54" w:name="_Toc103347391"/>
       <w:r>
         <w:t>Notre utilisation</w:t>
       </w:r>
       <w:r>
         <w:t xml:space="preserve"> de Tailwind</w:t>
       </w:r>
+      <w:bookmarkEnd w:id="54"/>
+    </w:p>
+    <w:p>
+      <w:pPr>
+        <w:pStyle w:val="Retraitcorpsdetexte3"/>
+      </w:pPr>
+      <w:r>
+        <w:t>Nous avons utilisé tailwind pour le css. Tailwind a été installé sur un PC pour pouvoir créer des composants.</w:t>
+      </w:r>
+      <w:r>
+        <w:t xml:space="preserve"> Le CDN</w:t>
+      </w:r>
+      <w:r>
+        <w:t xml:space="preserve"> a</w:t>
+      </w:r>
+      <w:r>
+        <w:t xml:space="preserve"> également été utilisé car nous n’avons pas eu le temps pour créer tous les composants.</w:t>
+      </w:r>
+    </w:p>
+    <w:p>
+      <w:pPr>
+        <w:pStyle w:val="Titre4"/>
+      </w:pPr>
+      <w:bookmarkStart w:id="55" w:name="_Toc103347392"/>
+      <w:r>
+        <w:t>Composants</w:t>
+      </w:r>
       <w:bookmarkEnd w:id="55"/>
-    </w:p>
-    <w:p>
-      <w:pPr>
-        <w:pStyle w:val="Retraitcorpsdetexte3"/>
-      </w:pPr>
-      <w:r>
-        <w:t>Nous avons utilisé tailwind pour le css. Tailwind a été installé sur un PC pour pouvoir créer des composants.</w:t>
-      </w:r>
-      <w:r>
-        <w:t xml:space="preserve"> Le CDN</w:t>
-      </w:r>
-      <w:r>
-        <w:t xml:space="preserve"> a</w:t>
-      </w:r>
-      <w:r>
-        <w:t xml:space="preserve"> également été utilisé car nous n’avons pas eu le temps pour créer tous les composants.</w:t>
-      </w:r>
-    </w:p>
-    <w:p>
-      <w:pPr>
-        <w:pStyle w:val="Titre4"/>
-      </w:pPr>
-      <w:bookmarkStart w:id="56" w:name="_Toc103347392"/>
-      <w:r>
-        <w:t>Composants</w:t>
-      </w:r>
-      <w:bookmarkEnd w:id="56"/>
     </w:p>
     <w:p>
       <w:pPr>
@@ -12521,11 +12521,11 @@
       <w:pPr>
         <w:pStyle w:val="Titre4"/>
       </w:pPr>
-      <w:bookmarkStart w:id="57" w:name="_Toc103347393"/>
+      <w:bookmarkStart w:id="56" w:name="_Toc103347393"/>
       <w:r>
         <w:t>CDN</w:t>
       </w:r>
-      <w:bookmarkEnd w:id="57"/>
+      <w:bookmarkEnd w:id="56"/>
     </w:p>
     <w:p>
       <w:pPr>
@@ -12593,12 +12593,12 @@
       <w:pPr>
         <w:pStyle w:val="Titre3"/>
       </w:pPr>
-      <w:bookmarkStart w:id="58" w:name="_Toc103347394"/>
+      <w:bookmarkStart w:id="57" w:name="_Toc103347394"/>
       <w:r>
         <w:lastRenderedPageBreak/>
         <w:t>Organisation – Répartition des tâches</w:t>
       </w:r>
-      <w:bookmarkEnd w:id="58"/>
+      <w:bookmarkEnd w:id="57"/>
     </w:p>
     <w:p>
       <w:pPr>
@@ -12679,75 +12679,75 @@
       <w:pPr>
         <w:pStyle w:val="Titre2"/>
       </w:pPr>
-      <w:bookmarkStart w:id="59" w:name="_Toc532179960"/>
-      <w:bookmarkStart w:id="60" w:name="_Toc165969644"/>
-      <w:bookmarkStart w:id="61" w:name="_Toc103347395"/>
+      <w:bookmarkStart w:id="58" w:name="_Toc532179960"/>
+      <w:bookmarkStart w:id="59" w:name="_Toc165969644"/>
+      <w:bookmarkStart w:id="60" w:name="_Toc103347395"/>
       <w:r>
         <w:t>Modifications</w:t>
       </w:r>
+      <w:bookmarkEnd w:id="58"/>
       <w:bookmarkEnd w:id="59"/>
       <w:bookmarkEnd w:id="60"/>
+    </w:p>
+    <w:p>
+      <w:pPr>
+        <w:pStyle w:val="Retraitcorpsdetexte"/>
+      </w:pPr>
+      <w:r>
+        <w:t xml:space="preserve">Les modifications sont représentées par les commit sur le dépôt GitHub. Chaque personne </w:t>
+      </w:r>
+      <w:r>
+        <w:t>a effectué</w:t>
+      </w:r>
+      <w:r>
+        <w:t xml:space="preserve"> des commits</w:t>
+      </w:r>
+      <w:r>
+        <w:t xml:space="preserve"> pour pousser ses modifications sur le dépôt distant</w:t>
+      </w:r>
+      <w:r>
+        <w:t>.</w:t>
+      </w:r>
+    </w:p>
+    <w:p>
+      <w:pPr>
+        <w:pStyle w:val="Titre1"/>
+      </w:pPr>
+      <w:bookmarkStart w:id="61" w:name="_Toc532179966"/>
+      <w:bookmarkStart w:id="62" w:name="_Toc165969650"/>
+      <w:bookmarkStart w:id="63" w:name="_Toc103347396"/>
+      <w:r>
+        <w:t>Tests</w:t>
+      </w:r>
       <w:bookmarkEnd w:id="61"/>
-    </w:p>
-    <w:p>
-      <w:pPr>
-        <w:pStyle w:val="Retraitcorpsdetexte"/>
-      </w:pPr>
-      <w:r>
-        <w:t xml:space="preserve">Les modifications sont représentées par les commit sur le dépôt GitHub. Chaque personne </w:t>
-      </w:r>
-      <w:r>
-        <w:t>a effectué</w:t>
-      </w:r>
-      <w:r>
-        <w:t xml:space="preserve"> des commits</w:t>
-      </w:r>
-      <w:r>
-        <w:t xml:space="preserve"> pour pousser ses modifications sur le dépôt distant</w:t>
-      </w:r>
-      <w:r>
-        <w:t>.</w:t>
-      </w:r>
-    </w:p>
-    <w:p>
-      <w:pPr>
-        <w:pStyle w:val="Titre1"/>
-      </w:pPr>
-      <w:bookmarkStart w:id="62" w:name="_Toc532179966"/>
-      <w:bookmarkStart w:id="63" w:name="_Toc165969650"/>
-      <w:bookmarkStart w:id="64" w:name="_Toc103347396"/>
-      <w:r>
-        <w:t>Tests</w:t>
-      </w:r>
       <w:bookmarkEnd w:id="62"/>
       <w:bookmarkEnd w:id="63"/>
+    </w:p>
+    <w:p>
+      <w:pPr>
+        <w:pStyle w:val="Titre2"/>
+      </w:pPr>
+      <w:bookmarkStart w:id="64" w:name="_Toc532179968"/>
+      <w:bookmarkStart w:id="65" w:name="_Toc165969652"/>
+      <w:bookmarkStart w:id="66" w:name="_Ref308525868"/>
+      <w:bookmarkStart w:id="67" w:name="_Toc103347397"/>
+      <w:r>
+        <w:t>Dossier des tests</w:t>
+      </w:r>
       <w:bookmarkEnd w:id="64"/>
-    </w:p>
-    <w:p>
-      <w:pPr>
-        <w:pStyle w:val="Titre2"/>
-      </w:pPr>
-      <w:bookmarkStart w:id="65" w:name="_Toc532179968"/>
-      <w:bookmarkStart w:id="66" w:name="_Toc165969652"/>
-      <w:bookmarkStart w:id="67" w:name="_Ref308525868"/>
-      <w:bookmarkStart w:id="68" w:name="_Toc103347397"/>
-      <w:r>
-        <w:t>Dossier des tests</w:t>
-      </w:r>
       <w:bookmarkEnd w:id="65"/>
       <w:bookmarkEnd w:id="66"/>
       <w:bookmarkEnd w:id="67"/>
+    </w:p>
+    <w:p>
+      <w:pPr>
+        <w:pStyle w:val="Titre3"/>
+      </w:pPr>
+      <w:bookmarkStart w:id="68" w:name="_Toc103347398"/>
+      <w:r>
+        <w:t>Tests d’intégrations</w:t>
+      </w:r>
       <w:bookmarkEnd w:id="68"/>
-    </w:p>
-    <w:p>
-      <w:pPr>
-        <w:pStyle w:val="Titre3"/>
-      </w:pPr>
-      <w:bookmarkStart w:id="69" w:name="_Toc103347398"/>
-      <w:r>
-        <w:t>Tests d’intégrations</w:t>
-      </w:r>
-      <w:bookmarkEnd w:id="69"/>
     </w:p>
     <w:tbl>
       <w:tblPr>
@@ -13512,52 +13512,52 @@
       <w:pPr>
         <w:pStyle w:val="Titre1"/>
       </w:pPr>
-      <w:bookmarkStart w:id="70" w:name="_Toc165969653"/>
-      <w:bookmarkStart w:id="71" w:name="_Toc103347399"/>
+      <w:bookmarkStart w:id="69" w:name="_Toc165969653"/>
+      <w:bookmarkStart w:id="70" w:name="_Toc103347399"/>
       <w:r>
         <w:t>Conclusion</w:t>
       </w:r>
+      <w:bookmarkEnd w:id="69"/>
       <w:bookmarkEnd w:id="70"/>
+    </w:p>
+    <w:p>
+      <w:pPr>
+        <w:pStyle w:val="Titre2"/>
+      </w:pPr>
+      <w:bookmarkStart w:id="71" w:name="_Toc165969654"/>
+      <w:bookmarkStart w:id="72" w:name="_Toc103347400"/>
+      <w:r>
+        <w:t xml:space="preserve">Bilan des </w:t>
+      </w:r>
       <w:bookmarkEnd w:id="71"/>
-    </w:p>
-    <w:p>
-      <w:pPr>
-        <w:pStyle w:val="Titre2"/>
-      </w:pPr>
-      <w:bookmarkStart w:id="72" w:name="_Toc165969654"/>
-      <w:bookmarkStart w:id="73" w:name="_Toc103347400"/>
-      <w:r>
-        <w:t xml:space="preserve">Bilan des </w:t>
+      <w:r>
+        <w:t>fonctionnalités demandées</w:t>
       </w:r>
       <w:bookmarkEnd w:id="72"/>
-      <w:r>
-        <w:t>fonctionnalités demandées</w:t>
+    </w:p>
+    <w:p>
+      <w:pPr>
+        <w:pStyle w:val="Retraitcorpsdetexte"/>
+      </w:pPr>
+      <w:r>
+        <w:t>L</w:t>
+      </w:r>
+      <w:r>
+        <w:t>es fonctionnalités qui possèdent un « OK » en vert</w:t>
+      </w:r>
+      <w:r>
+        <w:t xml:space="preserve"> sont les fonctionnalités qui ont été atteintes lors du projet.</w:t>
+      </w:r>
+    </w:p>
+    <w:p>
+      <w:pPr>
+        <w:pStyle w:val="Titre3"/>
+      </w:pPr>
+      <w:bookmarkStart w:id="73" w:name="_Toc103347401"/>
+      <w:r>
+        <w:t>Fonctionnalités requises</w:t>
       </w:r>
       <w:bookmarkEnd w:id="73"/>
-    </w:p>
-    <w:p>
-      <w:pPr>
-        <w:pStyle w:val="Retraitcorpsdetexte"/>
-      </w:pPr>
-      <w:r>
-        <w:t>L</w:t>
-      </w:r>
-      <w:r>
-        <w:t>es fonctionnalités qui possèdent un « OK » en vert</w:t>
-      </w:r>
-      <w:r>
-        <w:t xml:space="preserve"> sont les fonctionnalités qui ont été atteintes lors du projet.</w:t>
-      </w:r>
-    </w:p>
-    <w:p>
-      <w:pPr>
-        <w:pStyle w:val="Titre3"/>
-      </w:pPr>
-      <w:bookmarkStart w:id="74" w:name="_Toc103347401"/>
-      <w:r>
-        <w:t>Fonctionnalités requises</w:t>
-      </w:r>
-      <w:bookmarkEnd w:id="74"/>
     </w:p>
     <w:p>
       <w:pPr>
@@ -13695,64 +13695,94 @@
       <w:pPr>
         <w:pStyle w:val="Titre2"/>
       </w:pPr>
-      <w:bookmarkStart w:id="75" w:name="_Toc165969655"/>
-      <w:bookmarkStart w:id="76" w:name="_Toc103347402"/>
+      <w:bookmarkStart w:id="74" w:name="_Toc165969655"/>
+      <w:bookmarkStart w:id="75" w:name="_Toc103347402"/>
       <w:r>
         <w:t>Bilan de la planification</w:t>
       </w:r>
+      <w:bookmarkEnd w:id="74"/>
       <w:bookmarkEnd w:id="75"/>
+    </w:p>
+    <w:p>
+      <w:pPr>
+        <w:pStyle w:val="Retraitcorpsdetexte"/>
+      </w:pPr>
+      <w:r>
+        <w:t xml:space="preserve">Le projet a pu être fini dans les temps, la planification était correcte dès le début du projet. </w:t>
+      </w:r>
+    </w:p>
+    <w:p>
+      <w:pPr>
+        <w:pStyle w:val="Titre2"/>
+      </w:pPr>
+      <w:bookmarkStart w:id="76" w:name="_Toc165969656"/>
+      <w:bookmarkStart w:id="77" w:name="_Toc103347403"/>
+      <w:r>
+        <w:t>Bilan personnel</w:t>
+      </w:r>
       <w:bookmarkEnd w:id="76"/>
-    </w:p>
-    <w:p>
-      <w:pPr>
-        <w:pStyle w:val="Retraitcorpsdetexte"/>
-      </w:pPr>
-      <w:r>
-        <w:t xml:space="preserve">Le projet a pu être fini dans les temps, la planification était correcte dès le début du projet. </w:t>
-      </w:r>
-    </w:p>
-    <w:p>
-      <w:pPr>
-        <w:pStyle w:val="Titre2"/>
-      </w:pPr>
-      <w:bookmarkStart w:id="77" w:name="_Toc165969656"/>
-      <w:bookmarkStart w:id="78" w:name="_Toc103347403"/>
-      <w:r>
-        <w:t>Bilan personnel</w:t>
-      </w:r>
       <w:bookmarkEnd w:id="77"/>
+    </w:p>
+    <w:p>
+      <w:pPr>
+        <w:pStyle w:val="Titre3"/>
+      </w:pPr>
+      <w:bookmarkStart w:id="78" w:name="_Toc103347404"/>
+      <w:r>
+        <w:t xml:space="preserve">Avis </w:t>
+      </w:r>
+      <w:r>
+        <w:t>David</w:t>
+      </w:r>
       <w:bookmarkEnd w:id="78"/>
     </w:p>
     <w:p>
       <w:pPr>
+        <w:pStyle w:val="Retraitcorpsdetexte3"/>
+      </w:pPr>
+      <w:r>
+        <w:t>Personnellement j’ai beaucoup aimé faire ce projet. Il m’a permis de voir deux framework web (laravel et tailwind). Sachant que je souhaite devenir développeur fullstack cela m’a grandement aidé dans mon choix d’avenir et m’a fait prendre énormément de connaissances.</w:t>
+      </w:r>
+    </w:p>
+    <w:p>
+      <w:pPr>
         <w:pStyle w:val="Titre3"/>
       </w:pPr>
-      <w:bookmarkStart w:id="79" w:name="_Toc103347404"/>
-      <w:r>
-        <w:t xml:space="preserve">Avis </w:t>
-      </w:r>
-      <w:r>
-        <w:t>David</w:t>
-      </w:r>
-      <w:bookmarkEnd w:id="79"/>
-    </w:p>
-    <w:p>
-      <w:pPr>
-        <w:pStyle w:val="Retraitcorpsdetexte3"/>
-      </w:pPr>
-      <w:r>
-        <w:t>Personnellement j’ai beaucoup aimé faire ce projet. Il m’a permis de voir deux framework web (laravel et tailwind). Sachant que je souhaite devenir développeur fullstack cela m’a grandement aidé dans mon choix d’avenir et m’a fait prendre énormément de connaissances.</w:t>
-      </w:r>
-    </w:p>
-    <w:p>
-      <w:pPr>
-        <w:pStyle w:val="Titre3"/>
-      </w:pPr>
-      <w:bookmarkStart w:id="80" w:name="_Toc103347405"/>
+      <w:bookmarkStart w:id="79" w:name="_Toc103347405"/>
       <w:r>
         <w:lastRenderedPageBreak/>
         <w:t>Avis Alexis</w:t>
       </w:r>
+      <w:bookmarkEnd w:id="79"/>
+    </w:p>
+    <w:p>
+      <w:pPr>
+        <w:pStyle w:val="Retraitcorpsdetexte3"/>
+      </w:pPr>
+      <w:r>
+        <w:t>J’ai eu beaucou</w:t>
+      </w:r>
+      <w:r>
+        <w:t xml:space="preserve">p de plaisir à faire ce projet vu qu’on a utilisé deux frameworks différents (Laravel et Tailwind), ce qui m’a apporté beaucoup de connaissances et m’a permis de mettre en pratique plusieurs concepts </w:t>
+      </w:r>
+      <w:r>
+        <w:t xml:space="preserve">et outils </w:t>
+      </w:r>
+      <w:r>
+        <w:t>de Laravel que j’avais étudié au préalable.</w:t>
+      </w:r>
+      <w:r>
+        <w:t xml:space="preserve"> </w:t>
+      </w:r>
+    </w:p>
+    <w:p>
+      <w:pPr>
+        <w:pStyle w:val="Retraitcorpsdetexte3"/>
+      </w:pPr>
+      <w:r>
+        <w:t>Si j’avais à refaire ce projet je le ferais en respectant les conventions de nommage Laravel et en utilisant les composants blade.</w:t>
+      </w:r>
+      <w:bookmarkStart w:id="80" w:name="_GoBack"/>
       <w:bookmarkEnd w:id="80"/>
     </w:p>
     <w:p>
@@ -14216,7 +14246,7 @@
               <w:noProof/>
               <w:szCs w:val="16"/>
             </w:rPr>
-            <w:t>3</w:t>
+            <w:t>20</w:t>
           </w:r>
           <w:r>
             <w:rPr>
@@ -14412,7 +14442,7 @@
               <w:noProof/>
               <w:szCs w:val="16"/>
             </w:rPr>
-            <w:t>13.05.2022 13:09</w:t>
+            <w:t>13.05.2022 15:15</w:t>
           </w:r>
           <w:r>
             <w:rPr>
@@ -14722,7 +14752,7 @@
               <w:noProof/>
               <w:szCs w:val="16"/>
             </w:rPr>
-            <w:t>1</w:t>
+            <w:t>9</w:t>
           </w:r>
           <w:r>
             <w:rPr>
@@ -14918,7 +14948,7 @@
               <w:noProof/>
               <w:szCs w:val="16"/>
             </w:rPr>
-            <w:t>13.05.2022 13:09</w:t>
+            <w:t>13.05.2022 15:15</w:t>
           </w:r>
           <w:r>
             <w:rPr>
@@ -15260,7 +15290,7 @@
         <v:path o:extrusionok="f" gradientshapeok="t" o:connecttype="rect"/>
         <o:lock v:ext="edit" aspectratio="t"/>
       </v:shapetype>
-      <v:shape id="_x0000_i1041" type="#_x0000_t75" style="width:11.25pt;height:11.25pt" o:bullet="t">
+      <v:shape id="_x0000_i1031" type="#_x0000_t75" style="width:11.25pt;height:11.25pt" o:bullet="t">
         <v:imagedata r:id="rId1" o:title="BD10263_"/>
       </v:shape>
     </w:pict>
@@ -21328,7 +21358,7 @@
 </file>
 
 <file path=customXml/itemProps1.xml><?xml version="1.0" encoding="utf-8"?>
-<ds:datastoreItem xmlns:ds="http://schemas.openxmlformats.org/officeDocument/2006/customXml" ds:itemID="{6B679895-D097-4711-AF73-DBF3D4BBBFF7}">
+<ds:datastoreItem xmlns:ds="http://schemas.openxmlformats.org/officeDocument/2006/customXml" ds:itemID="{30C3865A-3111-4C11-B727-4F5E494CB982}">
   <ds:schemaRefs>
     <ds:schemaRef ds:uri="http://schemas.openxmlformats.org/officeDocument/2006/bibliography"/>
   </ds:schemaRefs>

</xml_diff>

<commit_message>
Avis robustiano dans le rapport
</commit_message>
<xml_diff>
--- a/documentation/work-file/R-P_040-AlexisDavidStefanRobustiano-web2.docx
+++ b/documentation/work-file/R-P_040-AlexisDavidStefanRobustiano-web2.docx
@@ -155,6 +155,18 @@
           <w:sz w:val="22"/>
           <w:szCs w:val="22"/>
         </w:rPr>
+        <w:t>s</w:t>
+      </w:r>
+      <w:r>
+        <w:rPr>
+          <w:rFonts w:cs="Arial"/>
+          <w:b w:val="0"/>
+          <w:bCs w:val="0"/>
+          <w:i/>
+          <w:iCs/>
+          <w:sz w:val="22"/>
+          <w:szCs w:val="22"/>
+        </w:rPr>
         <w:fldChar w:fldCharType="begin"/>
       </w:r>
       <w:r>
@@ -181,7 +193,7 @@
         </w:rPr>
         <w:fldChar w:fldCharType="separate"/>
       </w:r>
-      <w:hyperlink w:anchor="_Toc103347352" w:history="1">
+      <w:hyperlink w:anchor="_Toc103756549" w:history="1">
         <w:r>
           <w:rPr>
             <w:rStyle w:val="Lienhypertexte"/>
@@ -227,7 +239,7 @@
             <w:noProof/>
             <w:webHidden/>
           </w:rPr>
-          <w:instrText xml:space="preserve"> PAGEREF _Toc103347352 \h </w:instrText>
+          <w:instrText xml:space="preserve"> PAGEREF _Toc103756549 \h </w:instrText>
         </w:r>
         <w:r>
           <w:rPr>
@@ -273,7 +285,7 @@
           <w:szCs w:val="22"/>
         </w:rPr>
       </w:pPr>
-      <w:hyperlink w:anchor="_Toc103347353" w:history="1">
+      <w:hyperlink w:anchor="_Toc103756550" w:history="1">
         <w:r>
           <w:rPr>
             <w:rStyle w:val="Lienhypertexte"/>
@@ -317,7 +329,7 @@
             <w:noProof/>
             <w:webHidden/>
           </w:rPr>
-          <w:instrText xml:space="preserve"> PAGEREF _Toc103347353 \h </w:instrText>
+          <w:instrText xml:space="preserve"> PAGEREF _Toc103756550 \h </w:instrText>
         </w:r>
         <w:r>
           <w:rPr>
@@ -363,7 +375,7 @@
           <w:szCs w:val="22"/>
         </w:rPr>
       </w:pPr>
-      <w:hyperlink w:anchor="_Toc103347354" w:history="1">
+      <w:hyperlink w:anchor="_Toc103756551" w:history="1">
         <w:r>
           <w:rPr>
             <w:rStyle w:val="Lienhypertexte"/>
@@ -407,7 +419,7 @@
             <w:noProof/>
             <w:webHidden/>
           </w:rPr>
-          <w:instrText xml:space="preserve"> PAGEREF _Toc103347354 \h </w:instrText>
+          <w:instrText xml:space="preserve"> PAGEREF _Toc103756551 \h </w:instrText>
         </w:r>
         <w:r>
           <w:rPr>
@@ -453,7 +465,7 @@
           <w:szCs w:val="22"/>
         </w:rPr>
       </w:pPr>
-      <w:hyperlink w:anchor="_Toc103347355" w:history="1">
+      <w:hyperlink w:anchor="_Toc103756552" w:history="1">
         <w:r>
           <w:rPr>
             <w:rStyle w:val="Lienhypertexte"/>
@@ -497,7 +509,7 @@
             <w:noProof/>
             <w:webHidden/>
           </w:rPr>
-          <w:instrText xml:space="preserve"> PAGEREF _Toc103347355 \h </w:instrText>
+          <w:instrText xml:space="preserve"> PAGEREF _Toc103756552 \h </w:instrText>
         </w:r>
         <w:r>
           <w:rPr>
@@ -543,7 +555,7 @@
           <w:szCs w:val="22"/>
         </w:rPr>
       </w:pPr>
-      <w:hyperlink w:anchor="_Toc103347356" w:history="1">
+      <w:hyperlink w:anchor="_Toc103756553" w:history="1">
         <w:r>
           <w:rPr>
             <w:rStyle w:val="Lienhypertexte"/>
@@ -587,7 +599,7 @@
             <w:noProof/>
             <w:webHidden/>
           </w:rPr>
-          <w:instrText xml:space="preserve"> PAGEREF _Toc103347356 \h </w:instrText>
+          <w:instrText xml:space="preserve"> PAGEREF _Toc103756553 \h </w:instrText>
         </w:r>
         <w:r>
           <w:rPr>
@@ -633,7 +645,7 @@
           <w:szCs w:val="22"/>
         </w:rPr>
       </w:pPr>
-      <w:hyperlink w:anchor="_Toc103347357" w:history="1">
+      <w:hyperlink w:anchor="_Toc103756554" w:history="1">
         <w:r>
           <w:rPr>
             <w:rStyle w:val="Lienhypertexte"/>
@@ -677,7 +689,7 @@
             <w:noProof/>
             <w:webHidden/>
           </w:rPr>
-          <w:instrText xml:space="preserve"> PAGEREF _Toc103347357 \h </w:instrText>
+          <w:instrText xml:space="preserve"> PAGEREF _Toc103756554 \h </w:instrText>
         </w:r>
         <w:r>
           <w:rPr>
@@ -724,7 +736,7 @@
           <w:szCs w:val="22"/>
         </w:rPr>
       </w:pPr>
-      <w:hyperlink w:anchor="_Toc103347358" w:history="1">
+      <w:hyperlink w:anchor="_Toc103756555" w:history="1">
         <w:r>
           <w:rPr>
             <w:rStyle w:val="Lienhypertexte"/>
@@ -769,7 +781,7 @@
             <w:noProof/>
             <w:webHidden/>
           </w:rPr>
-          <w:instrText xml:space="preserve"> PAGEREF _Toc103347358 \h </w:instrText>
+          <w:instrText xml:space="preserve"> PAGEREF _Toc103756555 \h </w:instrText>
         </w:r>
         <w:r>
           <w:rPr>
@@ -816,7 +828,7 @@
           <w:szCs w:val="22"/>
         </w:rPr>
       </w:pPr>
-      <w:hyperlink w:anchor="_Toc103347359" w:history="1">
+      <w:hyperlink w:anchor="_Toc103756556" w:history="1">
         <w:r>
           <w:rPr>
             <w:rStyle w:val="Lienhypertexte"/>
@@ -861,7 +873,7 @@
             <w:noProof/>
             <w:webHidden/>
           </w:rPr>
-          <w:instrText xml:space="preserve"> PAGEREF _Toc103347359 \h </w:instrText>
+          <w:instrText xml:space="preserve"> PAGEREF _Toc103756556 \h </w:instrText>
         </w:r>
         <w:r>
           <w:rPr>
@@ -908,7 +920,7 @@
           <w:szCs w:val="22"/>
         </w:rPr>
       </w:pPr>
-      <w:hyperlink w:anchor="_Toc103347360" w:history="1">
+      <w:hyperlink w:anchor="_Toc103756557" w:history="1">
         <w:r>
           <w:rPr>
             <w:rStyle w:val="Lienhypertexte"/>
@@ -953,7 +965,7 @@
             <w:noProof/>
             <w:webHidden/>
           </w:rPr>
-          <w:instrText xml:space="preserve"> PAGEREF _Toc103347360 \h </w:instrText>
+          <w:instrText xml:space="preserve"> PAGEREF _Toc103756557 \h </w:instrText>
         </w:r>
         <w:r>
           <w:rPr>
@@ -1000,7 +1012,7 @@
           <w:szCs w:val="22"/>
         </w:rPr>
       </w:pPr>
-      <w:hyperlink w:anchor="_Toc103347361" w:history="1">
+      <w:hyperlink w:anchor="_Toc103756558" w:history="1">
         <w:r>
           <w:rPr>
             <w:rStyle w:val="Lienhypertexte"/>
@@ -1045,7 +1057,7 @@
             <w:noProof/>
             <w:webHidden/>
           </w:rPr>
-          <w:instrText xml:space="preserve"> PAGEREF _Toc103347361 \h </w:instrText>
+          <w:instrText xml:space="preserve"> PAGEREF _Toc103756558 \h </w:instrText>
         </w:r>
         <w:r>
           <w:rPr>
@@ -1092,7 +1104,7 @@
           <w:szCs w:val="22"/>
         </w:rPr>
       </w:pPr>
-      <w:hyperlink w:anchor="_Toc103347362" w:history="1">
+      <w:hyperlink w:anchor="_Toc103756559" w:history="1">
         <w:r>
           <w:rPr>
             <w:rStyle w:val="Lienhypertexte"/>
@@ -1137,7 +1149,7 @@
             <w:noProof/>
             <w:webHidden/>
           </w:rPr>
-          <w:instrText xml:space="preserve"> PAGEREF _Toc103347362 \h </w:instrText>
+          <w:instrText xml:space="preserve"> PAGEREF _Toc103756559 \h </w:instrText>
         </w:r>
         <w:r>
           <w:rPr>
@@ -1184,7 +1196,7 @@
           <w:szCs w:val="22"/>
         </w:rPr>
       </w:pPr>
-      <w:hyperlink w:anchor="_Toc103347363" w:history="1">
+      <w:hyperlink w:anchor="_Toc103756560" w:history="1">
         <w:r>
           <w:rPr>
             <w:rStyle w:val="Lienhypertexte"/>
@@ -1229,7 +1241,7 @@
             <w:noProof/>
             <w:webHidden/>
           </w:rPr>
-          <w:instrText xml:space="preserve"> PAGEREF _Toc103347363 \h </w:instrText>
+          <w:instrText xml:space="preserve"> PAGEREF _Toc103756560 \h </w:instrText>
         </w:r>
         <w:r>
           <w:rPr>
@@ -1275,7 +1287,7 @@
           <w:szCs w:val="22"/>
         </w:rPr>
       </w:pPr>
-      <w:hyperlink w:anchor="_Toc103347364" w:history="1">
+      <w:hyperlink w:anchor="_Toc103756561" w:history="1">
         <w:r>
           <w:rPr>
             <w:rStyle w:val="Lienhypertexte"/>
@@ -1319,7 +1331,7 @@
             <w:noProof/>
             <w:webHidden/>
           </w:rPr>
-          <w:instrText xml:space="preserve"> PAGEREF _Toc103347364 \h </w:instrText>
+          <w:instrText xml:space="preserve"> PAGEREF _Toc103756561 \h </w:instrText>
         </w:r>
         <w:r>
           <w:rPr>
@@ -1365,7 +1377,7 @@
           <w:szCs w:val="22"/>
         </w:rPr>
       </w:pPr>
-      <w:hyperlink w:anchor="_Toc103347365" w:history="1">
+      <w:hyperlink w:anchor="_Toc103756562" w:history="1">
         <w:r>
           <w:rPr>
             <w:rStyle w:val="Lienhypertexte"/>
@@ -1409,7 +1421,7 @@
             <w:noProof/>
             <w:webHidden/>
           </w:rPr>
-          <w:instrText xml:space="preserve"> PAGEREF _Toc103347365 \h </w:instrText>
+          <w:instrText xml:space="preserve"> PAGEREF _Toc103756562 \h </w:instrText>
         </w:r>
         <w:r>
           <w:rPr>
@@ -1457,7 +1469,7 @@
           <w:szCs w:val="22"/>
         </w:rPr>
       </w:pPr>
-      <w:hyperlink w:anchor="_Toc103347366" w:history="1">
+      <w:hyperlink w:anchor="_Toc103756563" w:history="1">
         <w:r>
           <w:rPr>
             <w:rStyle w:val="Lienhypertexte"/>
@@ -1503,7 +1515,7 @@
             <w:noProof/>
             <w:webHidden/>
           </w:rPr>
-          <w:instrText xml:space="preserve"> PAGEREF _Toc103347366 \h </w:instrText>
+          <w:instrText xml:space="preserve"> PAGEREF _Toc103756563 \h </w:instrText>
         </w:r>
         <w:r>
           <w:rPr>
@@ -1551,7 +1563,7 @@
           <w:szCs w:val="22"/>
         </w:rPr>
       </w:pPr>
-      <w:hyperlink w:anchor="_Toc103347367" w:history="1">
+      <w:hyperlink w:anchor="_Toc103756564" w:history="1">
         <w:r>
           <w:rPr>
             <w:rStyle w:val="Lienhypertexte"/>
@@ -1597,7 +1609,7 @@
             <w:noProof/>
             <w:webHidden/>
           </w:rPr>
-          <w:instrText xml:space="preserve"> PAGEREF _Toc103347367 \h </w:instrText>
+          <w:instrText xml:space="preserve"> PAGEREF _Toc103756564 \h </w:instrText>
         </w:r>
         <w:r>
           <w:rPr>
@@ -1643,7 +1655,7 @@
           <w:szCs w:val="22"/>
         </w:rPr>
       </w:pPr>
-      <w:hyperlink w:anchor="_Toc103347368" w:history="1">
+      <w:hyperlink w:anchor="_Toc103756565" w:history="1">
         <w:r>
           <w:rPr>
             <w:rStyle w:val="Lienhypertexte"/>
@@ -1687,7 +1699,7 @@
             <w:noProof/>
             <w:webHidden/>
           </w:rPr>
-          <w:instrText xml:space="preserve"> PAGEREF _Toc103347368 \h </w:instrText>
+          <w:instrText xml:space="preserve"> PAGEREF _Toc103756565 \h </w:instrText>
         </w:r>
         <w:r>
           <w:rPr>
@@ -1734,7 +1746,7 @@
           <w:szCs w:val="22"/>
         </w:rPr>
       </w:pPr>
-      <w:hyperlink w:anchor="_Toc103347369" w:history="1">
+      <w:hyperlink w:anchor="_Toc103756566" w:history="1">
         <w:r>
           <w:rPr>
             <w:rStyle w:val="Lienhypertexte"/>
@@ -1779,7 +1791,7 @@
             <w:noProof/>
             <w:webHidden/>
           </w:rPr>
-          <w:instrText xml:space="preserve"> PAGEREF _Toc103347369 \h </w:instrText>
+          <w:instrText xml:space="preserve"> PAGEREF _Toc103756566 \h </w:instrText>
         </w:r>
         <w:r>
           <w:rPr>
@@ -1826,7 +1838,7 @@
           <w:szCs w:val="22"/>
         </w:rPr>
       </w:pPr>
-      <w:hyperlink w:anchor="_Toc103347370" w:history="1">
+      <w:hyperlink w:anchor="_Toc103756567" w:history="1">
         <w:r>
           <w:rPr>
             <w:rStyle w:val="Lienhypertexte"/>
@@ -1871,7 +1883,7 @@
             <w:noProof/>
             <w:webHidden/>
           </w:rPr>
-          <w:instrText xml:space="preserve"> PAGEREF _Toc103347370 \h </w:instrText>
+          <w:instrText xml:space="preserve"> PAGEREF _Toc103756567 \h </w:instrText>
         </w:r>
         <w:r>
           <w:rPr>
@@ -1917,7 +1929,7 @@
           <w:szCs w:val="22"/>
         </w:rPr>
       </w:pPr>
-      <w:hyperlink w:anchor="_Toc103347371" w:history="1">
+      <w:hyperlink w:anchor="_Toc103756568" w:history="1">
         <w:r>
           <w:rPr>
             <w:rStyle w:val="Lienhypertexte"/>
@@ -1961,7 +1973,7 @@
             <w:noProof/>
             <w:webHidden/>
           </w:rPr>
-          <w:instrText xml:space="preserve"> PAGEREF _Toc103347371 \h </w:instrText>
+          <w:instrText xml:space="preserve"> PAGEREF _Toc103756568 \h </w:instrText>
         </w:r>
         <w:r>
           <w:rPr>
@@ -2008,7 +2020,7 @@
           <w:szCs w:val="22"/>
         </w:rPr>
       </w:pPr>
-      <w:hyperlink w:anchor="_Toc103347372" w:history="1">
+      <w:hyperlink w:anchor="_Toc103756569" w:history="1">
         <w:r>
           <w:rPr>
             <w:rStyle w:val="Lienhypertexte"/>
@@ -2053,7 +2065,7 @@
             <w:noProof/>
             <w:webHidden/>
           </w:rPr>
-          <w:instrText xml:space="preserve"> PAGEREF _Toc103347372 \h </w:instrText>
+          <w:instrText xml:space="preserve"> PAGEREF _Toc103756569 \h </w:instrText>
         </w:r>
         <w:r>
           <w:rPr>
@@ -2100,7 +2112,7 @@
           <w:szCs w:val="22"/>
         </w:rPr>
       </w:pPr>
-      <w:hyperlink w:anchor="_Toc103347373" w:history="1">
+      <w:hyperlink w:anchor="_Toc103756570" w:history="1">
         <w:r>
           <w:rPr>
             <w:rStyle w:val="Lienhypertexte"/>
@@ -2145,7 +2157,7 @@
             <w:noProof/>
             <w:webHidden/>
           </w:rPr>
-          <w:instrText xml:space="preserve"> PAGEREF _Toc103347373 \h </w:instrText>
+          <w:instrText xml:space="preserve"> PAGEREF _Toc103756570 \h </w:instrText>
         </w:r>
         <w:r>
           <w:rPr>
@@ -2192,7 +2204,7 @@
           <w:szCs w:val="22"/>
         </w:rPr>
       </w:pPr>
-      <w:hyperlink w:anchor="_Toc103347374" w:history="1">
+      <w:hyperlink w:anchor="_Toc103756571" w:history="1">
         <w:r>
           <w:rPr>
             <w:rStyle w:val="Lienhypertexte"/>
@@ -2237,7 +2249,7 @@
             <w:noProof/>
             <w:webHidden/>
           </w:rPr>
-          <w:instrText xml:space="preserve"> PAGEREF _Toc103347374 \h </w:instrText>
+          <w:instrText xml:space="preserve"> PAGEREF _Toc103756571 \h </w:instrText>
         </w:r>
         <w:r>
           <w:rPr>
@@ -2284,7 +2296,7 @@
           <w:szCs w:val="22"/>
         </w:rPr>
       </w:pPr>
-      <w:hyperlink w:anchor="_Toc103347375" w:history="1">
+      <w:hyperlink w:anchor="_Toc103756572" w:history="1">
         <w:r>
           <w:rPr>
             <w:rStyle w:val="Lienhypertexte"/>
@@ -2329,7 +2341,7 @@
             <w:noProof/>
             <w:webHidden/>
           </w:rPr>
-          <w:instrText xml:space="preserve"> PAGEREF _Toc103347375 \h </w:instrText>
+          <w:instrText xml:space="preserve"> PAGEREF _Toc103756572 \h </w:instrText>
         </w:r>
         <w:r>
           <w:rPr>
@@ -2375,7 +2387,7 @@
           <w:szCs w:val="22"/>
         </w:rPr>
       </w:pPr>
-      <w:hyperlink w:anchor="_Toc103347376" w:history="1">
+      <w:hyperlink w:anchor="_Toc103756573" w:history="1">
         <w:r>
           <w:rPr>
             <w:rStyle w:val="Lienhypertexte"/>
@@ -2419,7 +2431,7 @@
             <w:noProof/>
             <w:webHidden/>
           </w:rPr>
-          <w:instrText xml:space="preserve"> PAGEREF _Toc103347376 \h </w:instrText>
+          <w:instrText xml:space="preserve"> PAGEREF _Toc103756573 \h </w:instrText>
         </w:r>
         <w:r>
           <w:rPr>
@@ -2466,7 +2478,7 @@
           <w:szCs w:val="22"/>
         </w:rPr>
       </w:pPr>
-      <w:hyperlink w:anchor="_Toc103347377" w:history="1">
+      <w:hyperlink w:anchor="_Toc103756574" w:history="1">
         <w:r>
           <w:rPr>
             <w:rStyle w:val="Lienhypertexte"/>
@@ -2511,7 +2523,7 @@
             <w:noProof/>
             <w:webHidden/>
           </w:rPr>
-          <w:instrText xml:space="preserve"> PAGEREF _Toc103347377 \h </w:instrText>
+          <w:instrText xml:space="preserve"> PAGEREF _Toc103756574 \h </w:instrText>
         </w:r>
         <w:r>
           <w:rPr>
@@ -2558,7 +2570,7 @@
           <w:szCs w:val="22"/>
         </w:rPr>
       </w:pPr>
-      <w:hyperlink w:anchor="_Toc103347378" w:history="1">
+      <w:hyperlink w:anchor="_Toc103756575" w:history="1">
         <w:r>
           <w:rPr>
             <w:rStyle w:val="Lienhypertexte"/>
@@ -2603,7 +2615,7 @@
             <w:noProof/>
             <w:webHidden/>
           </w:rPr>
-          <w:instrText xml:space="preserve"> PAGEREF _Toc103347378 \h </w:instrText>
+          <w:instrText xml:space="preserve"> PAGEREF _Toc103756575 \h </w:instrText>
         </w:r>
         <w:r>
           <w:rPr>
@@ -2649,7 +2661,7 @@
           <w:szCs w:val="22"/>
         </w:rPr>
       </w:pPr>
-      <w:hyperlink w:anchor="_Toc103347379" w:history="1">
+      <w:hyperlink w:anchor="_Toc103756576" w:history="1">
         <w:r>
           <w:rPr>
             <w:rStyle w:val="Lienhypertexte"/>
@@ -2693,7 +2705,7 @@
             <w:noProof/>
             <w:webHidden/>
           </w:rPr>
-          <w:instrText xml:space="preserve"> PAGEREF _Toc103347379 \h </w:instrText>
+          <w:instrText xml:space="preserve"> PAGEREF _Toc103756576 \h </w:instrText>
         </w:r>
         <w:r>
           <w:rPr>
@@ -2741,7 +2753,7 @@
           <w:szCs w:val="22"/>
         </w:rPr>
       </w:pPr>
-      <w:hyperlink w:anchor="_Toc103347380" w:history="1">
+      <w:hyperlink w:anchor="_Toc103756577" w:history="1">
         <w:r>
           <w:rPr>
             <w:rStyle w:val="Lienhypertexte"/>
@@ -2787,7 +2799,7 @@
             <w:noProof/>
             <w:webHidden/>
           </w:rPr>
-          <w:instrText xml:space="preserve"> PAGEREF _Toc103347380 \h </w:instrText>
+          <w:instrText xml:space="preserve"> PAGEREF _Toc103756577 \h </w:instrText>
         </w:r>
         <w:r>
           <w:rPr>
@@ -2833,7 +2845,7 @@
           <w:szCs w:val="22"/>
         </w:rPr>
       </w:pPr>
-      <w:hyperlink w:anchor="_Toc103347381" w:history="1">
+      <w:hyperlink w:anchor="_Toc103756578" w:history="1">
         <w:r>
           <w:rPr>
             <w:rStyle w:val="Lienhypertexte"/>
@@ -2877,7 +2889,7 @@
             <w:noProof/>
             <w:webHidden/>
           </w:rPr>
-          <w:instrText xml:space="preserve"> PAGEREF _Toc103347381 \h </w:instrText>
+          <w:instrText xml:space="preserve"> PAGEREF _Toc103756578 \h </w:instrText>
         </w:r>
         <w:r>
           <w:rPr>
@@ -2924,7 +2936,7 @@
           <w:szCs w:val="22"/>
         </w:rPr>
       </w:pPr>
-      <w:hyperlink w:anchor="_Toc103347382" w:history="1">
+      <w:hyperlink w:anchor="_Toc103756579" w:history="1">
         <w:r>
           <w:rPr>
             <w:rStyle w:val="Lienhypertexte"/>
@@ -2969,7 +2981,7 @@
             <w:noProof/>
             <w:webHidden/>
           </w:rPr>
-          <w:instrText xml:space="preserve"> PAGEREF _Toc103347382 \h </w:instrText>
+          <w:instrText xml:space="preserve"> PAGEREF _Toc103756579 \h </w:instrText>
         </w:r>
         <w:r>
           <w:rPr>
@@ -3016,7 +3028,7 @@
           <w:szCs w:val="22"/>
         </w:rPr>
       </w:pPr>
-      <w:hyperlink w:anchor="_Toc103347383" w:history="1">
+      <w:hyperlink w:anchor="_Toc103756580" w:history="1">
         <w:r>
           <w:rPr>
             <w:rStyle w:val="Lienhypertexte"/>
@@ -3061,7 +3073,7 @@
             <w:noProof/>
             <w:webHidden/>
           </w:rPr>
-          <w:instrText xml:space="preserve"> PAGEREF _Toc103347383 \h </w:instrText>
+          <w:instrText xml:space="preserve"> PAGEREF _Toc103756580 \h </w:instrText>
         </w:r>
         <w:r>
           <w:rPr>
@@ -3108,7 +3120,7 @@
           <w:szCs w:val="22"/>
         </w:rPr>
       </w:pPr>
-      <w:hyperlink w:anchor="_Toc103347384" w:history="1">
+      <w:hyperlink w:anchor="_Toc103756581" w:history="1">
         <w:r>
           <w:rPr>
             <w:rStyle w:val="Lienhypertexte"/>
@@ -3153,7 +3165,7 @@
             <w:noProof/>
             <w:webHidden/>
           </w:rPr>
-          <w:instrText xml:space="preserve"> PAGEREF _Toc103347384 \h </w:instrText>
+          <w:instrText xml:space="preserve"> PAGEREF _Toc103756581 \h </w:instrText>
         </w:r>
         <w:r>
           <w:rPr>
@@ -3198,7 +3210,7 @@
           <w:szCs w:val="22"/>
         </w:rPr>
       </w:pPr>
-      <w:hyperlink w:anchor="_Toc103347385" w:history="1">
+      <w:hyperlink w:anchor="_Toc103756582" w:history="1">
         <w:r>
           <w:rPr>
             <w:rStyle w:val="Lienhypertexte"/>
@@ -3247,7 +3259,7 @@
             <w:noProof/>
             <w:webHidden/>
           </w:rPr>
-          <w:instrText xml:space="preserve"> PAGEREF _Toc103347385 \h </w:instrText>
+          <w:instrText xml:space="preserve"> PAGEREF _Toc103756582 \h </w:instrText>
         </w:r>
         <w:r>
           <w:rPr>
@@ -3292,7 +3304,7 @@
           <w:szCs w:val="22"/>
         </w:rPr>
       </w:pPr>
-      <w:hyperlink w:anchor="_Toc103347386" w:history="1">
+      <w:hyperlink w:anchor="_Toc103756583" w:history="1">
         <w:r>
           <w:rPr>
             <w:rStyle w:val="Lienhypertexte"/>
@@ -3341,7 +3353,7 @@
             <w:noProof/>
             <w:webHidden/>
           </w:rPr>
-          <w:instrText xml:space="preserve"> PAGEREF _Toc103347386 \h </w:instrText>
+          <w:instrText xml:space="preserve"> PAGEREF _Toc103756583 \h </w:instrText>
         </w:r>
         <w:r>
           <w:rPr>
@@ -3386,7 +3398,7 @@
           <w:szCs w:val="22"/>
         </w:rPr>
       </w:pPr>
-      <w:hyperlink w:anchor="_Toc103347387" w:history="1">
+      <w:hyperlink w:anchor="_Toc103756584" w:history="1">
         <w:r>
           <w:rPr>
             <w:rStyle w:val="Lienhypertexte"/>
@@ -3435,7 +3447,7 @@
             <w:noProof/>
             <w:webHidden/>
           </w:rPr>
-          <w:instrText xml:space="preserve"> PAGEREF _Toc103347387 \h </w:instrText>
+          <w:instrText xml:space="preserve"> PAGEREF _Toc103756584 \h </w:instrText>
         </w:r>
         <w:r>
           <w:rPr>
@@ -3480,7 +3492,7 @@
           <w:szCs w:val="22"/>
         </w:rPr>
       </w:pPr>
-      <w:hyperlink w:anchor="_Toc103347388" w:history="1">
+      <w:hyperlink w:anchor="_Toc103756585" w:history="1">
         <w:r>
           <w:rPr>
             <w:rStyle w:val="Lienhypertexte"/>
@@ -3529,7 +3541,7 @@
             <w:noProof/>
             <w:webHidden/>
           </w:rPr>
-          <w:instrText xml:space="preserve"> PAGEREF _Toc103347388 \h </w:instrText>
+          <w:instrText xml:space="preserve"> PAGEREF _Toc103756585 \h </w:instrText>
         </w:r>
         <w:r>
           <w:rPr>
@@ -3574,7 +3586,7 @@
           <w:szCs w:val="22"/>
         </w:rPr>
       </w:pPr>
-      <w:hyperlink w:anchor="_Toc103347389" w:history="1">
+      <w:hyperlink w:anchor="_Toc103756586" w:history="1">
         <w:r>
           <w:rPr>
             <w:rStyle w:val="Lienhypertexte"/>
@@ -3623,7 +3635,7 @@
             <w:noProof/>
             <w:webHidden/>
           </w:rPr>
-          <w:instrText xml:space="preserve"> PAGEREF _Toc103347389 \h </w:instrText>
+          <w:instrText xml:space="preserve"> PAGEREF _Toc103756586 \h </w:instrText>
         </w:r>
         <w:r>
           <w:rPr>
@@ -3668,7 +3680,7 @@
           <w:szCs w:val="22"/>
         </w:rPr>
       </w:pPr>
-      <w:hyperlink w:anchor="_Toc103347390" w:history="1">
+      <w:hyperlink w:anchor="_Toc103756587" w:history="1">
         <w:r>
           <w:rPr>
             <w:rStyle w:val="Lienhypertexte"/>
@@ -3717,7 +3729,7 @@
             <w:noProof/>
             <w:webHidden/>
           </w:rPr>
-          <w:instrText xml:space="preserve"> PAGEREF _Toc103347390 \h </w:instrText>
+          <w:instrText xml:space="preserve"> PAGEREF _Toc103756587 \h </w:instrText>
         </w:r>
         <w:r>
           <w:rPr>
@@ -3764,7 +3776,7 @@
           <w:szCs w:val="22"/>
         </w:rPr>
       </w:pPr>
-      <w:hyperlink w:anchor="_Toc103347391" w:history="1">
+      <w:hyperlink w:anchor="_Toc103756588" w:history="1">
         <w:r>
           <w:rPr>
             <w:rStyle w:val="Lienhypertexte"/>
@@ -3809,7 +3821,7 @@
             <w:noProof/>
             <w:webHidden/>
           </w:rPr>
-          <w:instrText xml:space="preserve"> PAGEREF _Toc103347391 \h </w:instrText>
+          <w:instrText xml:space="preserve"> PAGEREF _Toc103756588 \h </w:instrText>
         </w:r>
         <w:r>
           <w:rPr>
@@ -3854,7 +3866,7 @@
           <w:szCs w:val="22"/>
         </w:rPr>
       </w:pPr>
-      <w:hyperlink w:anchor="_Toc103347392" w:history="1">
+      <w:hyperlink w:anchor="_Toc103756589" w:history="1">
         <w:r>
           <w:rPr>
             <w:rStyle w:val="Lienhypertexte"/>
@@ -3903,7 +3915,7 @@
             <w:noProof/>
             <w:webHidden/>
           </w:rPr>
-          <w:instrText xml:space="preserve"> PAGEREF _Toc103347392 \h </w:instrText>
+          <w:instrText xml:space="preserve"> PAGEREF _Toc103756589 \h </w:instrText>
         </w:r>
         <w:r>
           <w:rPr>
@@ -3948,7 +3960,7 @@
           <w:szCs w:val="22"/>
         </w:rPr>
       </w:pPr>
-      <w:hyperlink w:anchor="_Toc103347393" w:history="1">
+      <w:hyperlink w:anchor="_Toc103756590" w:history="1">
         <w:r>
           <w:rPr>
             <w:rStyle w:val="Lienhypertexte"/>
@@ -3997,7 +4009,7 @@
             <w:noProof/>
             <w:webHidden/>
           </w:rPr>
-          <w:instrText xml:space="preserve"> PAGEREF _Toc103347393 \h </w:instrText>
+          <w:instrText xml:space="preserve"> PAGEREF _Toc103756590 \h </w:instrText>
         </w:r>
         <w:r>
           <w:rPr>
@@ -4044,7 +4056,7 @@
           <w:szCs w:val="22"/>
         </w:rPr>
       </w:pPr>
-      <w:hyperlink w:anchor="_Toc103347394" w:history="1">
+      <w:hyperlink w:anchor="_Toc103756591" w:history="1">
         <w:r>
           <w:rPr>
             <w:rStyle w:val="Lienhypertexte"/>
@@ -4089,7 +4101,7 @@
             <w:noProof/>
             <w:webHidden/>
           </w:rPr>
-          <w:instrText xml:space="preserve"> PAGEREF _Toc103347394 \h </w:instrText>
+          <w:instrText xml:space="preserve"> PAGEREF _Toc103756591 \h </w:instrText>
         </w:r>
         <w:r>
           <w:rPr>
@@ -4135,7 +4147,7 @@
           <w:szCs w:val="22"/>
         </w:rPr>
       </w:pPr>
-      <w:hyperlink w:anchor="_Toc103347395" w:history="1">
+      <w:hyperlink w:anchor="_Toc103756592" w:history="1">
         <w:r>
           <w:rPr>
             <w:rStyle w:val="Lienhypertexte"/>
@@ -4179,7 +4191,7 @@
             <w:noProof/>
             <w:webHidden/>
           </w:rPr>
-          <w:instrText xml:space="preserve"> PAGEREF _Toc103347395 \h </w:instrText>
+          <w:instrText xml:space="preserve"> PAGEREF _Toc103756592 \h </w:instrText>
         </w:r>
         <w:r>
           <w:rPr>
@@ -4227,7 +4239,7 @@
           <w:szCs w:val="22"/>
         </w:rPr>
       </w:pPr>
-      <w:hyperlink w:anchor="_Toc103347396" w:history="1">
+      <w:hyperlink w:anchor="_Toc103756593" w:history="1">
         <w:r>
           <w:rPr>
             <w:rStyle w:val="Lienhypertexte"/>
@@ -4273,7 +4285,7 @@
             <w:noProof/>
             <w:webHidden/>
           </w:rPr>
-          <w:instrText xml:space="preserve"> PAGEREF _Toc103347396 \h </w:instrText>
+          <w:instrText xml:space="preserve"> PAGEREF _Toc103756593 \h </w:instrText>
         </w:r>
         <w:r>
           <w:rPr>
@@ -4319,7 +4331,7 @@
           <w:szCs w:val="22"/>
         </w:rPr>
       </w:pPr>
-      <w:hyperlink w:anchor="_Toc103347397" w:history="1">
+      <w:hyperlink w:anchor="_Toc103756594" w:history="1">
         <w:r>
           <w:rPr>
             <w:rStyle w:val="Lienhypertexte"/>
@@ -4363,7 +4375,7 @@
             <w:noProof/>
             <w:webHidden/>
           </w:rPr>
-          <w:instrText xml:space="preserve"> PAGEREF _Toc103347397 \h </w:instrText>
+          <w:instrText xml:space="preserve"> PAGEREF _Toc103756594 \h </w:instrText>
         </w:r>
         <w:r>
           <w:rPr>
@@ -4410,7 +4422,7 @@
           <w:szCs w:val="22"/>
         </w:rPr>
       </w:pPr>
-      <w:hyperlink w:anchor="_Toc103347398" w:history="1">
+      <w:hyperlink w:anchor="_Toc103756595" w:history="1">
         <w:r>
           <w:rPr>
             <w:rStyle w:val="Lienhypertexte"/>
@@ -4455,7 +4467,7 @@
             <w:noProof/>
             <w:webHidden/>
           </w:rPr>
-          <w:instrText xml:space="preserve"> PAGEREF _Toc103347398 \h </w:instrText>
+          <w:instrText xml:space="preserve"> PAGEREF _Toc103756595 \h </w:instrText>
         </w:r>
         <w:r>
           <w:rPr>
@@ -4503,7 +4515,7 @@
           <w:szCs w:val="22"/>
         </w:rPr>
       </w:pPr>
-      <w:hyperlink w:anchor="_Toc103347399" w:history="1">
+      <w:hyperlink w:anchor="_Toc103756596" w:history="1">
         <w:r>
           <w:rPr>
             <w:rStyle w:val="Lienhypertexte"/>
@@ -4549,7 +4561,7 @@
             <w:noProof/>
             <w:webHidden/>
           </w:rPr>
-          <w:instrText xml:space="preserve"> PAGEREF _Toc103347399 \h </w:instrText>
+          <w:instrText xml:space="preserve"> PAGEREF _Toc103756596 \h </w:instrText>
         </w:r>
         <w:r>
           <w:rPr>
@@ -4595,7 +4607,7 @@
           <w:szCs w:val="22"/>
         </w:rPr>
       </w:pPr>
-      <w:hyperlink w:anchor="_Toc103347400" w:history="1">
+      <w:hyperlink w:anchor="_Toc103756597" w:history="1">
         <w:r>
           <w:rPr>
             <w:rStyle w:val="Lienhypertexte"/>
@@ -4639,7 +4651,7 @@
             <w:noProof/>
             <w:webHidden/>
           </w:rPr>
-          <w:instrText xml:space="preserve"> PAGEREF _Toc103347400 \h </w:instrText>
+          <w:instrText xml:space="preserve"> PAGEREF _Toc103756597 \h </w:instrText>
         </w:r>
         <w:r>
           <w:rPr>
@@ -4686,7 +4698,7 @@
           <w:szCs w:val="22"/>
         </w:rPr>
       </w:pPr>
-      <w:hyperlink w:anchor="_Toc103347401" w:history="1">
+      <w:hyperlink w:anchor="_Toc103756598" w:history="1">
         <w:r>
           <w:rPr>
             <w:rStyle w:val="Lienhypertexte"/>
@@ -4731,7 +4743,7 @@
             <w:noProof/>
             <w:webHidden/>
           </w:rPr>
-          <w:instrText xml:space="preserve"> PAGEREF _Toc103347401 \h </w:instrText>
+          <w:instrText xml:space="preserve"> PAGEREF _Toc103756598 \h </w:instrText>
         </w:r>
         <w:r>
           <w:rPr>
@@ -4777,7 +4789,7 @@
           <w:szCs w:val="22"/>
         </w:rPr>
       </w:pPr>
-      <w:hyperlink w:anchor="_Toc103347402" w:history="1">
+      <w:hyperlink w:anchor="_Toc103756599" w:history="1">
         <w:r>
           <w:rPr>
             <w:rStyle w:val="Lienhypertexte"/>
@@ -4821,7 +4833,7 @@
             <w:noProof/>
             <w:webHidden/>
           </w:rPr>
-          <w:instrText xml:space="preserve"> PAGEREF _Toc103347402 \h </w:instrText>
+          <w:instrText xml:space="preserve"> PAGEREF _Toc103756599 \h </w:instrText>
         </w:r>
         <w:r>
           <w:rPr>
@@ -4867,7 +4879,7 @@
           <w:szCs w:val="22"/>
         </w:rPr>
       </w:pPr>
-      <w:hyperlink w:anchor="_Toc103347403" w:history="1">
+      <w:hyperlink w:anchor="_Toc103756600" w:history="1">
         <w:r>
           <w:rPr>
             <w:rStyle w:val="Lienhypertexte"/>
@@ -4911,7 +4923,7 @@
             <w:noProof/>
             <w:webHidden/>
           </w:rPr>
-          <w:instrText xml:space="preserve"> PAGEREF _Toc103347403 \h </w:instrText>
+          <w:instrText xml:space="preserve"> PAGEREF _Toc103756600 \h </w:instrText>
         </w:r>
         <w:r>
           <w:rPr>
@@ -4958,7 +4970,7 @@
           <w:szCs w:val="22"/>
         </w:rPr>
       </w:pPr>
-      <w:hyperlink w:anchor="_Toc103347404" w:history="1">
+      <w:hyperlink w:anchor="_Toc103756601" w:history="1">
         <w:r>
           <w:rPr>
             <w:rStyle w:val="Lienhypertexte"/>
@@ -5003,7 +5015,7 @@
             <w:noProof/>
             <w:webHidden/>
           </w:rPr>
-          <w:instrText xml:space="preserve"> PAGEREF _Toc103347404 \h </w:instrText>
+          <w:instrText xml:space="preserve"> PAGEREF _Toc103756601 \h </w:instrText>
         </w:r>
         <w:r>
           <w:rPr>
@@ -5050,7 +5062,7 @@
           <w:szCs w:val="22"/>
         </w:rPr>
       </w:pPr>
-      <w:hyperlink w:anchor="_Toc103347405" w:history="1">
+      <w:hyperlink w:anchor="_Toc103756602" w:history="1">
         <w:r>
           <w:rPr>
             <w:rStyle w:val="Lienhypertexte"/>
@@ -5095,7 +5107,7 @@
             <w:noProof/>
             <w:webHidden/>
           </w:rPr>
-          <w:instrText xml:space="preserve"> PAGEREF _Toc103347405 \h </w:instrText>
+          <w:instrText xml:space="preserve"> PAGEREF _Toc103756602 \h </w:instrText>
         </w:r>
         <w:r>
           <w:rPr>
@@ -5142,7 +5154,7 @@
           <w:szCs w:val="22"/>
         </w:rPr>
       </w:pPr>
-      <w:hyperlink w:anchor="_Toc103347406" w:history="1">
+      <w:hyperlink w:anchor="_Toc103756603" w:history="1">
         <w:r>
           <w:rPr>
             <w:rStyle w:val="Lienhypertexte"/>
@@ -5187,7 +5199,7 @@
             <w:noProof/>
             <w:webHidden/>
           </w:rPr>
-          <w:instrText xml:space="preserve"> PAGEREF _Toc103347406 \h </w:instrText>
+          <w:instrText xml:space="preserve"> PAGEREF _Toc103756603 \h </w:instrText>
         </w:r>
         <w:r>
           <w:rPr>
@@ -5234,7 +5246,7 @@
           <w:szCs w:val="22"/>
         </w:rPr>
       </w:pPr>
-      <w:hyperlink w:anchor="_Toc103347407" w:history="1">
+      <w:hyperlink w:anchor="_Toc103756604" w:history="1">
         <w:r>
           <w:rPr>
             <w:rStyle w:val="Lienhypertexte"/>
@@ -5279,7 +5291,7 @@
             <w:noProof/>
             <w:webHidden/>
           </w:rPr>
-          <w:instrText xml:space="preserve"> PAGEREF _Toc103347407 \h </w:instrText>
+          <w:instrText xml:space="preserve"> PAGEREF _Toc103756604 \h </w:instrText>
         </w:r>
         <w:r>
           <w:rPr>
@@ -5327,7 +5339,7 @@
           <w:szCs w:val="22"/>
         </w:rPr>
       </w:pPr>
-      <w:hyperlink w:anchor="_Toc103347408" w:history="1">
+      <w:hyperlink w:anchor="_Toc103756605" w:history="1">
         <w:r>
           <w:rPr>
             <w:rStyle w:val="Lienhypertexte"/>
@@ -5373,7 +5385,7 @@
             <w:noProof/>
             <w:webHidden/>
           </w:rPr>
-          <w:instrText xml:space="preserve"> PAGEREF _Toc103347408 \h </w:instrText>
+          <w:instrText xml:space="preserve"> PAGEREF _Toc103756605 \h </w:instrText>
         </w:r>
         <w:r>
           <w:rPr>
@@ -5419,7 +5431,7 @@
           <w:szCs w:val="22"/>
         </w:rPr>
       </w:pPr>
-      <w:hyperlink w:anchor="_Toc103347409" w:history="1">
+      <w:hyperlink w:anchor="_Toc103756606" w:history="1">
         <w:r>
           <w:rPr>
             <w:rStyle w:val="Lienhypertexte"/>
@@ -5463,7 +5475,7 @@
             <w:noProof/>
             <w:webHidden/>
           </w:rPr>
-          <w:instrText xml:space="preserve"> PAGEREF _Toc103347409 \h </w:instrText>
+          <w:instrText xml:space="preserve"> PAGEREF _Toc103756606 \h </w:instrText>
         </w:r>
         <w:r>
           <w:rPr>
@@ -5509,7 +5521,7 @@
           <w:szCs w:val="22"/>
         </w:rPr>
       </w:pPr>
-      <w:hyperlink w:anchor="_Toc103347410" w:history="1">
+      <w:hyperlink w:anchor="_Toc103756607" w:history="1">
         <w:r>
           <w:rPr>
             <w:rStyle w:val="Lienhypertexte"/>
@@ -5553,7 +5565,7 @@
             <w:noProof/>
             <w:webHidden/>
           </w:rPr>
-          <w:instrText xml:space="preserve"> PAGEREF _Toc103347410 \h </w:instrText>
+          <w:instrText xml:space="preserve"> PAGEREF _Toc103756607 \h </w:instrText>
         </w:r>
         <w:r>
           <w:rPr>
@@ -5601,7 +5613,7 @@
           <w:szCs w:val="22"/>
         </w:rPr>
       </w:pPr>
-      <w:hyperlink w:anchor="_Toc103347411" w:history="1">
+      <w:hyperlink w:anchor="_Toc103756608" w:history="1">
         <w:r>
           <w:rPr>
             <w:rStyle w:val="Lienhypertexte"/>
@@ -5647,7 +5659,7 @@
             <w:noProof/>
             <w:webHidden/>
           </w:rPr>
-          <w:instrText xml:space="preserve"> PAGEREF _Toc103347411 \h </w:instrText>
+          <w:instrText xml:space="preserve"> PAGEREF _Toc103756608 \h </w:instrText>
         </w:r>
         <w:r>
           <w:rPr>
@@ -5701,7 +5713,7 @@
       </w:pPr>
       <w:bookmarkStart w:id="0" w:name="_Toc532179955"/>
       <w:bookmarkStart w:id="1" w:name="_Toc165969637"/>
-      <w:bookmarkStart w:id="2" w:name="_Toc103347352"/>
+      <w:bookmarkStart w:id="2" w:name="_Toc103756549"/>
       <w:r>
         <w:lastRenderedPageBreak/>
         <w:t>Spécifications</w:t>
@@ -5719,9 +5731,9 @@
       <w:pPr>
         <w:pStyle w:val="Titre2"/>
       </w:pPr>
-      <w:bookmarkStart w:id="3" w:name="_Toc103347353"/>
-      <w:bookmarkStart w:id="4" w:name="_Toc532179969"/>
-      <w:bookmarkStart w:id="5" w:name="_Toc165969639"/>
+      <w:bookmarkStart w:id="3" w:name="_Toc532179969"/>
+      <w:bookmarkStart w:id="4" w:name="_Toc165969639"/>
+      <w:bookmarkStart w:id="5" w:name="_Toc103756550"/>
       <w:r>
         <w:t>T</w:t>
       </w:r>
@@ -5731,7 +5743,7 @@
       <w:r>
         <w:t>e</w:t>
       </w:r>
-      <w:bookmarkEnd w:id="3"/>
+      <w:bookmarkEnd w:id="5"/>
     </w:p>
     <w:p>
       <w:pPr>
@@ -5751,7 +5763,7 @@
       <w:pPr>
         <w:pStyle w:val="Titre2"/>
       </w:pPr>
-      <w:bookmarkStart w:id="6" w:name="_Toc103347354"/>
+      <w:bookmarkStart w:id="6" w:name="_Toc103756551"/>
       <w:r>
         <w:t>Description</w:t>
       </w:r>
@@ -5783,7 +5795,7 @@
       <w:pPr>
         <w:pStyle w:val="Titre2"/>
       </w:pPr>
-      <w:bookmarkStart w:id="7" w:name="_Toc103347355"/>
+      <w:bookmarkStart w:id="7" w:name="_Toc103756552"/>
       <w:r>
         <w:t>Matériel et logiciels à disposition</w:t>
       </w:r>
@@ -5858,7 +5870,7 @@
       <w:pPr>
         <w:pStyle w:val="Titre2"/>
       </w:pPr>
-      <w:bookmarkStart w:id="8" w:name="_Toc103347356"/>
+      <w:bookmarkStart w:id="8" w:name="_Toc103756553"/>
       <w:r>
         <w:t>P</w:t>
       </w:r>
@@ -5885,7 +5897,7 @@
       <w:pPr>
         <w:pStyle w:val="Titre2"/>
       </w:pPr>
-      <w:bookmarkStart w:id="9" w:name="_Toc103347357"/>
+      <w:bookmarkStart w:id="9" w:name="_Toc103756554"/>
       <w:r>
         <w:t>Cahier des charges</w:t>
       </w:r>
@@ -5895,7 +5907,7 @@
       <w:pPr>
         <w:pStyle w:val="Titre3"/>
       </w:pPr>
-      <w:bookmarkStart w:id="10" w:name="_Toc103347358"/>
+      <w:bookmarkStart w:id="10" w:name="_Toc103756555"/>
       <w:r>
         <w:t>Objectifs et portée du projet (objectifs SMART</w:t>
       </w:r>
@@ -5916,7 +5928,7 @@
       <w:pPr>
         <w:pStyle w:val="Titre3"/>
       </w:pPr>
-      <w:bookmarkStart w:id="11" w:name="_Toc103347359"/>
+      <w:bookmarkStart w:id="11" w:name="_Toc103756556"/>
       <w:r>
         <w:t>Fonctionnalités requises (du point de vue de l’utilisateur)</w:t>
       </w:r>
@@ -6000,7 +6012,7 @@
       <w:pPr>
         <w:pStyle w:val="Titre3"/>
       </w:pPr>
-      <w:bookmarkStart w:id="12" w:name="_Toc103347360"/>
+      <w:bookmarkStart w:id="12" w:name="_Toc103756557"/>
       <w:r>
         <w:lastRenderedPageBreak/>
         <w:t>Travail à réaliser par l'apprenti</w:t>
@@ -6314,7 +6326,7 @@
       <w:pPr>
         <w:pStyle w:val="Titre3"/>
       </w:pPr>
-      <w:bookmarkStart w:id="13" w:name="_Toc103347361"/>
+      <w:bookmarkStart w:id="13" w:name="_Toc103756558"/>
       <w:r>
         <w:lastRenderedPageBreak/>
         <w:t>Points supplémentaires</w:t>
@@ -6403,7 +6415,7 @@
       <w:pPr>
         <w:pStyle w:val="Titre3"/>
       </w:pPr>
-      <w:bookmarkStart w:id="14" w:name="_Toc103347362"/>
+      <w:bookmarkStart w:id="14" w:name="_Toc103756559"/>
       <w:r>
         <w:t>Si le temps le permet …</w:t>
       </w:r>
@@ -6478,7 +6490,7 @@
       <w:pPr>
         <w:pStyle w:val="Titre3"/>
       </w:pPr>
-      <w:bookmarkStart w:id="15" w:name="_Toc103347363"/>
+      <w:bookmarkStart w:id="15" w:name="_Toc103756560"/>
       <w:r>
         <w:t>Méthodes de validation des solutions</w:t>
       </w:r>
@@ -6508,7 +6520,7 @@
       <w:pPr>
         <w:pStyle w:val="Titre2"/>
       </w:pPr>
-      <w:bookmarkStart w:id="16" w:name="_Toc103347364"/>
+      <w:bookmarkStart w:id="16" w:name="_Toc103756561"/>
       <w:r>
         <w:t>Les points suivants seront évalués</w:t>
       </w:r>
@@ -6598,7 +6610,7 @@
       <w:pPr>
         <w:pStyle w:val="Titre2"/>
       </w:pPr>
-      <w:bookmarkStart w:id="17" w:name="_Toc103347365"/>
+      <w:bookmarkStart w:id="17" w:name="_Toc103756562"/>
       <w:r>
         <w:t>Validation et conditions de réussite</w:t>
       </w:r>
@@ -6652,13 +6664,13 @@
       <w:pPr>
         <w:pStyle w:val="Titre1"/>
       </w:pPr>
-      <w:bookmarkStart w:id="18" w:name="_Toc103347366"/>
+      <w:bookmarkStart w:id="18" w:name="_Toc103756563"/>
       <w:r>
         <w:lastRenderedPageBreak/>
         <w:t>Planification</w:t>
       </w:r>
+      <w:bookmarkEnd w:id="3"/>
       <w:bookmarkEnd w:id="4"/>
-      <w:bookmarkEnd w:id="5"/>
       <w:r>
         <w:t xml:space="preserve"> Initiale</w:t>
       </w:r>
@@ -6715,7 +6727,7 @@
       </w:pPr>
       <w:bookmarkStart w:id="19" w:name="_Toc532179957"/>
       <w:bookmarkStart w:id="20" w:name="_Toc165969641"/>
-      <w:bookmarkStart w:id="21" w:name="_Toc103347367"/>
+      <w:bookmarkStart w:id="21" w:name="_Toc103756564"/>
       <w:r>
         <w:t>Analyse</w:t>
       </w:r>
@@ -6727,7 +6739,7 @@
       <w:pPr>
         <w:pStyle w:val="Titre2"/>
       </w:pPr>
-      <w:bookmarkStart w:id="22" w:name="_Toc103347368"/>
+      <w:bookmarkStart w:id="22" w:name="_Toc103756565"/>
       <w:r>
         <w:t>Opportunités</w:t>
       </w:r>
@@ -6737,7 +6749,7 @@
       <w:pPr>
         <w:pStyle w:val="Titre3"/>
       </w:pPr>
-      <w:bookmarkStart w:id="23" w:name="_Toc103347369"/>
+      <w:bookmarkStart w:id="23" w:name="_Toc103756566"/>
       <w:r>
         <w:t>Difficultés potentielles</w:t>
       </w:r>
@@ -6789,7 +6801,7 @@
       <w:pPr>
         <w:pStyle w:val="Titre3"/>
       </w:pPr>
-      <w:bookmarkStart w:id="24" w:name="_Toc103347370"/>
+      <w:bookmarkStart w:id="24" w:name="_Toc103756567"/>
       <w:r>
         <w:t>Solutions éventuelles</w:t>
       </w:r>
@@ -6843,7 +6855,7 @@
       </w:pPr>
       <w:bookmarkStart w:id="25" w:name="_Toc532179959"/>
       <w:bookmarkStart w:id="26" w:name="_Toc165969643"/>
-      <w:bookmarkStart w:id="27" w:name="_Toc103347371"/>
+      <w:bookmarkStart w:id="27" w:name="_Toc103756568"/>
       <w:r>
         <w:t>Document d’analyse</w:t>
       </w:r>
@@ -6858,7 +6870,7 @@
       <w:pPr>
         <w:pStyle w:val="Titre3"/>
       </w:pPr>
-      <w:bookmarkStart w:id="28" w:name="_Toc103347372"/>
+      <w:bookmarkStart w:id="28" w:name="_Toc103756569"/>
       <w:r>
         <w:t>Base de données</w:t>
       </w:r>
@@ -6950,14 +6962,27 @@
                             <w:r>
                               <w:t xml:space="preserve">Figure </w:t>
                             </w:r>
-                            <w:fldSimple w:instr=" SEQ Figure \* ARABIC ">
-                              <w:r>
-                                <w:rPr>
-                                  <w:noProof/>
-                                </w:rPr>
-                                <w:t>1</w:t>
-                              </w:r>
-                            </w:fldSimple>
+                            <w:r>
+                              <w:fldChar w:fldCharType="begin"/>
+                            </w:r>
+                            <w:r>
+                              <w:instrText xml:space="preserve"> SEQ Figure \* ARABIC </w:instrText>
+                            </w:r>
+                            <w:r>
+                              <w:fldChar w:fldCharType="separate"/>
+                            </w:r>
+                            <w:r>
+                              <w:rPr>
+                                <w:noProof/>
+                              </w:rPr>
+                              <w:t>1</w:t>
+                            </w:r>
+                            <w:r>
+                              <w:rPr>
+                                <w:noProof/>
+                              </w:rPr>
+                              <w:fldChar w:fldCharType="end"/>
+                            </w:r>
                             <w:r>
                               <w:t xml:space="preserve"> : MLD - Version 1</w:t>
                             </w:r>
@@ -6997,14 +7022,27 @@
                       <w:r>
                         <w:t xml:space="preserve">Figure </w:t>
                       </w:r>
-                      <w:fldSimple w:instr=" SEQ Figure \* ARABIC ">
-                        <w:r>
-                          <w:rPr>
-                            <w:noProof/>
-                          </w:rPr>
-                          <w:t>1</w:t>
-                        </w:r>
-                      </w:fldSimple>
+                      <w:r>
+                        <w:fldChar w:fldCharType="begin"/>
+                      </w:r>
+                      <w:r>
+                        <w:instrText xml:space="preserve"> SEQ Figure \* ARABIC </w:instrText>
+                      </w:r>
+                      <w:r>
+                        <w:fldChar w:fldCharType="separate"/>
+                      </w:r>
+                      <w:r>
+                        <w:rPr>
+                          <w:noProof/>
+                        </w:rPr>
+                        <w:t>1</w:t>
+                      </w:r>
+                      <w:r>
+                        <w:rPr>
+                          <w:noProof/>
+                        </w:rPr>
+                        <w:fldChar w:fldCharType="end"/>
+                      </w:r>
                       <w:r>
                         <w:t xml:space="preserve"> : MLD - Version 1</w:t>
                       </w:r>
@@ -7130,14 +7168,27 @@
                             <w:r>
                               <w:t xml:space="preserve">Figure </w:t>
                             </w:r>
-                            <w:fldSimple w:instr=" SEQ Figure \* ARABIC ">
-                              <w:r>
-                                <w:rPr>
-                                  <w:noProof/>
-                                </w:rPr>
-                                <w:t>2</w:t>
-                              </w:r>
-                            </w:fldSimple>
+                            <w:r>
+                              <w:fldChar w:fldCharType="begin"/>
+                            </w:r>
+                            <w:r>
+                              <w:instrText xml:space="preserve"> SEQ Figure \* ARABIC </w:instrText>
+                            </w:r>
+                            <w:r>
+                              <w:fldChar w:fldCharType="separate"/>
+                            </w:r>
+                            <w:r>
+                              <w:rPr>
+                                <w:noProof/>
+                              </w:rPr>
+                              <w:t>2</w:t>
+                            </w:r>
+                            <w:r>
+                              <w:rPr>
+                                <w:noProof/>
+                              </w:rPr>
+                              <w:fldChar w:fldCharType="end"/>
+                            </w:r>
                             <w:r>
                               <w:t xml:space="preserve"> : MCD - Version 1</w:t>
                             </w:r>
@@ -7173,14 +7224,27 @@
                       <w:r>
                         <w:t xml:space="preserve">Figure </w:t>
                       </w:r>
-                      <w:fldSimple w:instr=" SEQ Figure \* ARABIC ">
-                        <w:r>
-                          <w:rPr>
-                            <w:noProof/>
-                          </w:rPr>
-                          <w:t>2</w:t>
-                        </w:r>
-                      </w:fldSimple>
+                      <w:r>
+                        <w:fldChar w:fldCharType="begin"/>
+                      </w:r>
+                      <w:r>
+                        <w:instrText xml:space="preserve"> SEQ Figure \* ARABIC </w:instrText>
+                      </w:r>
+                      <w:r>
+                        <w:fldChar w:fldCharType="separate"/>
+                      </w:r>
+                      <w:r>
+                        <w:rPr>
+                          <w:noProof/>
+                        </w:rPr>
+                        <w:t>2</w:t>
+                      </w:r>
+                      <w:r>
+                        <w:rPr>
+                          <w:noProof/>
+                        </w:rPr>
+                        <w:fldChar w:fldCharType="end"/>
+                      </w:r>
                       <w:r>
                         <w:t xml:space="preserve"> : MCD - Version 1</w:t>
                       </w:r>
@@ -7277,7 +7341,7 @@
       <w:pPr>
         <w:pStyle w:val="Titre3"/>
       </w:pPr>
-      <w:bookmarkStart w:id="29" w:name="_Toc103347373"/>
+      <w:bookmarkStart w:id="29" w:name="_Toc103756570"/>
       <w:r>
         <w:lastRenderedPageBreak/>
         <w:t>Mind Ma</w:t>
@@ -7351,7 +7415,7 @@
       <w:pPr>
         <w:pStyle w:val="Titre3"/>
       </w:pPr>
-      <w:bookmarkStart w:id="30" w:name="_Toc103347374"/>
+      <w:bookmarkStart w:id="30" w:name="_Toc103756571"/>
       <w:r>
         <w:t>Maquette site web</w:t>
       </w:r>
@@ -7409,7 +7473,7 @@
       <w:pPr>
         <w:pStyle w:val="Titre3"/>
       </w:pPr>
-      <w:bookmarkStart w:id="31" w:name="_Toc103347375"/>
+      <w:bookmarkStart w:id="31" w:name="_Toc103756572"/>
       <w:r>
         <w:lastRenderedPageBreak/>
         <w:t>Différences maquette et site web</w:t>
@@ -8493,7 +8557,7 @@
       </w:pPr>
       <w:bookmarkStart w:id="32" w:name="_Toc532179967"/>
       <w:bookmarkStart w:id="33" w:name="_Toc165969651"/>
-      <w:bookmarkStart w:id="34" w:name="_Toc103347376"/>
+      <w:bookmarkStart w:id="34" w:name="_Toc103756573"/>
       <w:r>
         <w:lastRenderedPageBreak/>
         <w:t>Conception des tests</w:t>
@@ -8506,7 +8570,7 @@
       <w:pPr>
         <w:pStyle w:val="Titre3"/>
       </w:pPr>
-      <w:bookmarkStart w:id="35" w:name="_Toc103347377"/>
+      <w:bookmarkStart w:id="35" w:name="_Toc103756574"/>
       <w:r>
         <w:t>Test</w:t>
       </w:r>
@@ -9670,7 +9734,7 @@
       <w:pPr>
         <w:pStyle w:val="Titre3"/>
       </w:pPr>
-      <w:bookmarkStart w:id="36" w:name="_Toc103347378"/>
+      <w:bookmarkStart w:id="36" w:name="_Toc103756575"/>
       <w:r>
         <w:lastRenderedPageBreak/>
         <w:t xml:space="preserve">Tests </w:t>
@@ -10764,8 +10828,8 @@
       <w:pPr>
         <w:pStyle w:val="Titre2"/>
       </w:pPr>
-      <w:bookmarkStart w:id="37" w:name="_Toc103347379"/>
-      <w:bookmarkStart w:id="38" w:name="_Toc532179961"/>
+      <w:bookmarkStart w:id="37" w:name="_Toc532179961"/>
+      <w:bookmarkStart w:id="38" w:name="_Toc103756576"/>
       <w:r>
         <w:lastRenderedPageBreak/>
         <w:t>Planification</w:t>
@@ -10776,7 +10840,7 @@
       <w:r>
         <w:t>e</w:t>
       </w:r>
-      <w:bookmarkEnd w:id="37"/>
+      <w:bookmarkEnd w:id="38"/>
     </w:p>
     <w:p>
       <w:pPr>
@@ -10792,8 +10856,8 @@
       </w:pPr>
       <w:bookmarkStart w:id="39" w:name="_Toc532179964"/>
       <w:bookmarkStart w:id="40" w:name="_Toc165969648"/>
-      <w:bookmarkStart w:id="41" w:name="_Toc103347380"/>
-      <w:bookmarkEnd w:id="38"/>
+      <w:bookmarkStart w:id="41" w:name="_Toc103756577"/>
+      <w:bookmarkEnd w:id="37"/>
       <w:r>
         <w:t>Réalisation</w:t>
       </w:r>
@@ -10807,7 +10871,7 @@
       </w:pPr>
       <w:bookmarkStart w:id="42" w:name="_Toc532179965"/>
       <w:bookmarkStart w:id="43" w:name="_Toc165969649"/>
-      <w:bookmarkStart w:id="44" w:name="_Toc103347381"/>
+      <w:bookmarkStart w:id="44" w:name="_Toc103756578"/>
       <w:r>
         <w:t>Dossier de Réalisation</w:t>
       </w:r>
@@ -10819,7 +10883,7 @@
       <w:pPr>
         <w:pStyle w:val="Titre3"/>
       </w:pPr>
-      <w:bookmarkStart w:id="45" w:name="_Toc103347382"/>
+      <w:bookmarkStart w:id="45" w:name="_Toc103756579"/>
       <w:r>
         <w:t>Version des outils logiciels utilisés</w:t>
       </w:r>
@@ -11164,7 +11228,7 @@
       <w:pPr>
         <w:pStyle w:val="Titre3"/>
       </w:pPr>
-      <w:bookmarkStart w:id="46" w:name="_Toc103347383"/>
+      <w:bookmarkStart w:id="46" w:name="_Toc103756580"/>
       <w:r>
         <w:t>Co</w:t>
       </w:r>
@@ -11269,7 +11333,7 @@
       <w:pPr>
         <w:pStyle w:val="Titre3"/>
       </w:pPr>
-      <w:bookmarkStart w:id="47" w:name="_Toc103347384"/>
+      <w:bookmarkStart w:id="47" w:name="_Toc103756581"/>
       <w:r>
         <w:t>Notre utilisation de Laravel</w:t>
       </w:r>
@@ -11287,7 +11351,7 @@
       <w:pPr>
         <w:pStyle w:val="Titre4"/>
       </w:pPr>
-      <w:bookmarkStart w:id="48" w:name="_Toc103347385"/>
+      <w:bookmarkStart w:id="48" w:name="_Toc103756582"/>
       <w:r>
         <w:t>Vues</w:t>
       </w:r>
@@ -11477,7 +11541,7 @@
       <w:pPr>
         <w:pStyle w:val="Titre4"/>
       </w:pPr>
-      <w:bookmarkStart w:id="49" w:name="_Toc103347386"/>
+      <w:bookmarkStart w:id="49" w:name="_Toc103756583"/>
       <w:r>
         <w:t>Controller</w:t>
       </w:r>
@@ -11569,7 +11633,7 @@
       <w:pPr>
         <w:pStyle w:val="Titre4"/>
       </w:pPr>
-      <w:bookmarkStart w:id="50" w:name="_Toc103347387"/>
+      <w:bookmarkStart w:id="50" w:name="_Toc103756584"/>
       <w:r>
         <w:t>Model</w:t>
       </w:r>
@@ -11849,7 +11913,15 @@
         <w:pStyle w:val="ParagrapheTitre4"/>
       </w:pPr>
       <w:r>
-        <w:t>La fonction user() permet de faire la relation entre la table t_appreciate et la table t_user.</w:t>
+        <w:t xml:space="preserve">La fonction </w:t>
+      </w:r>
+      <w:proofErr w:type="gramStart"/>
+      <w:r>
+        <w:t>user(</w:t>
+      </w:r>
+      <w:proofErr w:type="gramEnd"/>
+      <w:r>
+        <w:t>) permet de faire la relation entre la table t_appreciate et la table t_user.</w:t>
       </w:r>
       <w:r>
         <w:t xml:space="preserve"> </w:t>
@@ -11916,7 +11988,15 @@
         <w:pStyle w:val="ParagrapheTitre4"/>
       </w:pPr>
       <w:r>
-        <w:t>La fonction book() permet de faire la relation entre la table t_appreciate et la table t_book</w:t>
+        <w:t xml:space="preserve">La fonction </w:t>
+      </w:r>
+      <w:proofErr w:type="gramStart"/>
+      <w:r>
+        <w:t>book(</w:t>
+      </w:r>
+      <w:proofErr w:type="gramEnd"/>
+      <w:r>
+        <w:t>) permet de faire la relation entre la table t_appreciate et la table t_book</w:t>
       </w:r>
       <w:r>
         <w:t xml:space="preserve">. </w:t>
@@ -12073,7 +12153,7 @@
       <w:pPr>
         <w:pStyle w:val="Titre4"/>
       </w:pPr>
-      <w:bookmarkStart w:id="51" w:name="_Toc103347388"/>
+      <w:bookmarkStart w:id="51" w:name="_Toc103756585"/>
       <w:r>
         <w:t>Migrations</w:t>
       </w:r>
@@ -12154,7 +12234,7 @@
       <w:pPr>
         <w:pStyle w:val="Titre4"/>
       </w:pPr>
-      <w:bookmarkStart w:id="52" w:name="_Toc103347389"/>
+      <w:bookmarkStart w:id="52" w:name="_Toc103756586"/>
       <w:r>
         <w:t>Middleware</w:t>
       </w:r>
@@ -12267,7 +12347,7 @@
       <w:pPr>
         <w:pStyle w:val="Titre4"/>
       </w:pPr>
-      <w:bookmarkStart w:id="53" w:name="_Toc103347390"/>
+      <w:bookmarkStart w:id="53" w:name="_Toc103756587"/>
       <w:r>
         <w:t>Factories</w:t>
       </w:r>
@@ -12307,7 +12387,21 @@
         <w:rPr>
           <w:sz w:val="20"/>
         </w:rPr>
-        <w:t>Php artisan migrate:refresh --seed</w:t>
+        <w:t xml:space="preserve">Php artisan </w:t>
+      </w:r>
+      <w:proofErr w:type="gramStart"/>
+      <w:r>
+        <w:rPr>
+          <w:sz w:val="20"/>
+        </w:rPr>
+        <w:t>migrate:refresh</w:t>
+      </w:r>
+      <w:proofErr w:type="gramEnd"/>
+      <w:r>
+        <w:rPr>
+          <w:sz w:val="20"/>
+        </w:rPr>
+        <w:t xml:space="preserve"> --seed</w:t>
       </w:r>
     </w:p>
     <w:p>
@@ -12365,7 +12459,7 @@
       <w:pPr>
         <w:pStyle w:val="Titre3"/>
       </w:pPr>
-      <w:bookmarkStart w:id="54" w:name="_Toc103347391"/>
+      <w:bookmarkStart w:id="54" w:name="_Toc103756588"/>
       <w:r>
         <w:t>Notre utilisation</w:t>
       </w:r>
@@ -12395,7 +12489,7 @@
       <w:pPr>
         <w:pStyle w:val="Titre4"/>
       </w:pPr>
-      <w:bookmarkStart w:id="55" w:name="_Toc103347392"/>
+      <w:bookmarkStart w:id="55" w:name="_Toc103756589"/>
       <w:r>
         <w:t>Composants</w:t>
       </w:r>
@@ -12460,7 +12554,15 @@
         <w:pStyle w:val="ParagrapheTitre4"/>
       </w:pPr>
       <w:r>
-        <w:t>Le « .btnConnection » est le style pour les boutons qui concerne la connexion. Pour les inclure dans le php il faut faire cela.</w:t>
+        <w:t xml:space="preserve">Le </w:t>
+      </w:r>
+      <w:proofErr w:type="gramStart"/>
+      <w:r>
+        <w:t>« .btnConnection</w:t>
+      </w:r>
+      <w:proofErr w:type="gramEnd"/>
+      <w:r>
+        <w:t> » est le style pour les boutons qui concerne la connexion. Pour les inclure dans le php il faut faire cela.</w:t>
       </w:r>
     </w:p>
     <w:p>
@@ -12521,7 +12623,7 @@
       <w:pPr>
         <w:pStyle w:val="Titre4"/>
       </w:pPr>
-      <w:bookmarkStart w:id="56" w:name="_Toc103347393"/>
+      <w:bookmarkStart w:id="56" w:name="_Toc103756590"/>
       <w:r>
         <w:t>CDN</w:t>
       </w:r>
@@ -12593,7 +12695,7 @@
       <w:pPr>
         <w:pStyle w:val="Titre3"/>
       </w:pPr>
-      <w:bookmarkStart w:id="57" w:name="_Toc103347394"/>
+      <w:bookmarkStart w:id="57" w:name="_Toc103756591"/>
       <w:r>
         <w:lastRenderedPageBreak/>
         <w:t>Organisation – Répartition des tâches</w:t>
@@ -12681,7 +12783,7 @@
       </w:pPr>
       <w:bookmarkStart w:id="58" w:name="_Toc532179960"/>
       <w:bookmarkStart w:id="59" w:name="_Toc165969644"/>
-      <w:bookmarkStart w:id="60" w:name="_Toc103347395"/>
+      <w:bookmarkStart w:id="60" w:name="_Toc103756592"/>
       <w:r>
         <w:t>Modifications</w:t>
       </w:r>
@@ -12715,7 +12817,7 @@
       </w:pPr>
       <w:bookmarkStart w:id="61" w:name="_Toc532179966"/>
       <w:bookmarkStart w:id="62" w:name="_Toc165969650"/>
-      <w:bookmarkStart w:id="63" w:name="_Toc103347396"/>
+      <w:bookmarkStart w:id="63" w:name="_Toc103756593"/>
       <w:r>
         <w:t>Tests</w:t>
       </w:r>
@@ -12730,7 +12832,7 @@
       <w:bookmarkStart w:id="64" w:name="_Toc532179968"/>
       <w:bookmarkStart w:id="65" w:name="_Toc165969652"/>
       <w:bookmarkStart w:id="66" w:name="_Ref308525868"/>
-      <w:bookmarkStart w:id="67" w:name="_Toc103347397"/>
+      <w:bookmarkStart w:id="67" w:name="_Toc103756594"/>
       <w:r>
         <w:t>Dossier des tests</w:t>
       </w:r>
@@ -12743,7 +12845,7 @@
       <w:pPr>
         <w:pStyle w:val="Titre3"/>
       </w:pPr>
-      <w:bookmarkStart w:id="68" w:name="_Toc103347398"/>
+      <w:bookmarkStart w:id="68" w:name="_Toc103756595"/>
       <w:r>
         <w:t>Tests d’intégrations</w:t>
       </w:r>
@@ -13513,7 +13615,7 @@
         <w:pStyle w:val="Titre1"/>
       </w:pPr>
       <w:bookmarkStart w:id="69" w:name="_Toc165969653"/>
-      <w:bookmarkStart w:id="70" w:name="_Toc103347399"/>
+      <w:bookmarkStart w:id="70" w:name="_Toc103756596"/>
       <w:r>
         <w:t>Conclusion</w:t>
       </w:r>
@@ -13525,7 +13627,7 @@
         <w:pStyle w:val="Titre2"/>
       </w:pPr>
       <w:bookmarkStart w:id="71" w:name="_Toc165969654"/>
-      <w:bookmarkStart w:id="72" w:name="_Toc103347400"/>
+      <w:bookmarkStart w:id="72" w:name="_Toc103756597"/>
       <w:r>
         <w:t xml:space="preserve">Bilan des </w:t>
       </w:r>
@@ -13553,7 +13655,7 @@
       <w:pPr>
         <w:pStyle w:val="Titre3"/>
       </w:pPr>
-      <w:bookmarkStart w:id="73" w:name="_Toc103347401"/>
+      <w:bookmarkStart w:id="73" w:name="_Toc103756598"/>
       <w:r>
         <w:t>Fonctionnalités requises</w:t>
       </w:r>
@@ -13696,7 +13798,7 @@
         <w:pStyle w:val="Titre2"/>
       </w:pPr>
       <w:bookmarkStart w:id="74" w:name="_Toc165969655"/>
-      <w:bookmarkStart w:id="75" w:name="_Toc103347402"/>
+      <w:bookmarkStart w:id="75" w:name="_Toc103756599"/>
       <w:r>
         <w:t>Bilan de la planification</w:t>
       </w:r>
@@ -13716,7 +13818,7 @@
         <w:pStyle w:val="Titre2"/>
       </w:pPr>
       <w:bookmarkStart w:id="76" w:name="_Toc165969656"/>
-      <w:bookmarkStart w:id="77" w:name="_Toc103347403"/>
+      <w:bookmarkStart w:id="77" w:name="_Toc103756600"/>
       <w:r>
         <w:t>Bilan personnel</w:t>
       </w:r>
@@ -13727,7 +13829,7 @@
       <w:pPr>
         <w:pStyle w:val="Titre3"/>
       </w:pPr>
-      <w:bookmarkStart w:id="78" w:name="_Toc103347404"/>
+      <w:bookmarkStart w:id="78" w:name="_Toc103756601"/>
       <w:r>
         <w:t xml:space="preserve">Avis </w:t>
       </w:r>
@@ -13748,7 +13850,7 @@
       <w:pPr>
         <w:pStyle w:val="Titre3"/>
       </w:pPr>
-      <w:bookmarkStart w:id="79" w:name="_Toc103347405"/>
+      <w:bookmarkStart w:id="79" w:name="_Toc103756602"/>
       <w:r>
         <w:lastRenderedPageBreak/>
         <w:t>Avis Alexis</w:t>
@@ -13782,33 +13884,107 @@
       <w:r>
         <w:t>Si j’avais à refaire ce projet je le ferais en respectant les conventions de nommage Laravel et en utilisant les composants blade.</w:t>
       </w:r>
-      <w:bookmarkStart w:id="80" w:name="_GoBack"/>
+    </w:p>
+    <w:p>
+      <w:pPr>
+        <w:pStyle w:val="Titre3"/>
+      </w:pPr>
+      <w:bookmarkStart w:id="80" w:name="_Toc103756603"/>
+      <w:r>
+        <w:t>Avis Stefan</w:t>
+      </w:r>
       <w:bookmarkEnd w:id="80"/>
     </w:p>
     <w:p>
       <w:pPr>
         <w:pStyle w:val="Titre3"/>
       </w:pPr>
-      <w:bookmarkStart w:id="81" w:name="_Toc103347406"/>
-      <w:r>
-        <w:t>Avis Stefan</w:t>
+      <w:bookmarkStart w:id="81" w:name="_Toc103756604"/>
+      <w:r>
+        <w:t>Avis Robustiano</w:t>
       </w:r>
       <w:bookmarkEnd w:id="81"/>
     </w:p>
     <w:p>
       <w:pPr>
-        <w:pStyle w:val="Titre3"/>
-      </w:pPr>
-      <w:bookmarkStart w:id="82" w:name="_Toc103347407"/>
-      <w:r>
-        <w:t>Avis Robustiano</w:t>
-      </w:r>
+        <w:pStyle w:val="Retraitcorpsdetexte3"/>
+      </w:pPr>
+      <w:r>
+        <w:t xml:space="preserve">J’ai trouvé ce projet très intéressant il nous en </w:t>
+      </w:r>
+      <w:r>
+        <w:t>a</w:t>
+      </w:r>
+      <w:r>
+        <w:t xml:space="preserve"> plus appris sur le php et surtout pour apprendre quelque</w:t>
+      </w:r>
+      <w:r>
+        <w:t>s</w:t>
+      </w:r>
+      <w:r>
+        <w:t xml:space="preserve"> base</w:t>
+      </w:r>
+      <w:r>
+        <w:t>s</w:t>
+      </w:r>
+      <w:r>
+        <w:t xml:space="preserve"> sur Laravel. J’ai </w:t>
+      </w:r>
+      <w:r>
+        <w:t>également</w:t>
+      </w:r>
+      <w:r>
+        <w:t xml:space="preserve"> appris Tailwind</w:t>
+      </w:r>
+      <w:r>
+        <w:t xml:space="preserve"> mais </w:t>
+      </w:r>
+      <w:r>
+        <w:t>a</w:t>
+      </w:r>
+      <w:r>
+        <w:t>ussi</w:t>
+      </w:r>
+      <w:r>
+        <w:t xml:space="preserve"> les tests unitaire</w:t>
+      </w:r>
+      <w:r>
+        <w:t>s</w:t>
+      </w:r>
+      <w:r>
+        <w:t xml:space="preserve"> en php. En bref, un projet très intéressant </w:t>
+      </w:r>
+      <w:r>
+        <w:t xml:space="preserve">pour travailler en groupe et </w:t>
+      </w:r>
+      <w:r>
+        <w:t>qui nou</w:t>
+      </w:r>
+      <w:r>
+        <w:t>s pousse</w:t>
+      </w:r>
+      <w:r>
+        <w:t xml:space="preserve"> à</w:t>
+      </w:r>
+      <w:r>
+        <w:t xml:space="preserve"> sort</w:t>
+      </w:r>
+      <w:r>
+        <w:t>ir de notre zone de confort</w:t>
+      </w:r>
+      <w:r>
+        <w:t>.</w:t>
+      </w:r>
+      <w:bookmarkStart w:id="82" w:name="_GoBack"/>
       <w:bookmarkEnd w:id="82"/>
     </w:p>
     <w:p>
       <w:pPr>
         <w:pStyle w:val="Retraitcorpsdetexte"/>
       </w:pPr>
+      <w:r>
+        <w:t xml:space="preserve"> </w:t>
+      </w:r>
     </w:p>
     <w:p>
       <w:pPr>
@@ -13816,7 +13992,7 @@
       </w:pPr>
       <w:bookmarkStart w:id="83" w:name="_Toc532179971"/>
       <w:bookmarkStart w:id="84" w:name="_Toc165969657"/>
-      <w:bookmarkStart w:id="85" w:name="_Toc103347408"/>
+      <w:bookmarkStart w:id="85" w:name="_Toc103756605"/>
       <w:r>
         <w:t>Divers</w:t>
       </w:r>
@@ -13830,7 +14006,7 @@
       </w:pPr>
       <w:bookmarkStart w:id="86" w:name="_Toc532179972"/>
       <w:bookmarkStart w:id="87" w:name="_Toc165969658"/>
-      <w:bookmarkStart w:id="88" w:name="_Toc103347409"/>
+      <w:bookmarkStart w:id="88" w:name="_Toc103756606"/>
       <w:r>
         <w:t>Journal de travail</w:t>
       </w:r>
@@ -13861,7 +14037,7 @@
       <w:pPr>
         <w:pStyle w:val="Titre2"/>
       </w:pPr>
-      <w:bookmarkStart w:id="89" w:name="_Toc103347410"/>
+      <w:bookmarkStart w:id="89" w:name="_Toc103756607"/>
       <w:r>
         <w:t>Webographie</w:t>
       </w:r>
@@ -13939,7 +14115,7 @@
       <w:pPr>
         <w:pStyle w:val="Titre1"/>
       </w:pPr>
-      <w:bookmarkStart w:id="90" w:name="_Toc103347411"/>
+      <w:bookmarkStart w:id="90" w:name="_Toc103756608"/>
       <w:r>
         <w:t>Annexes</w:t>
       </w:r>
@@ -14246,7 +14422,7 @@
               <w:noProof/>
               <w:szCs w:val="16"/>
             </w:rPr>
-            <w:t>20</w:t>
+            <w:t>18</w:t>
           </w:r>
           <w:r>
             <w:rPr>
@@ -14398,16 +14574,31 @@
             </w:rPr>
             <w:t xml:space="preserve">Version: </w:t>
           </w:r>
-          <w:fldSimple w:instr=" REVNUM   \* MERGEFORMAT ">
-            <w:r>
-              <w:rPr>
-                <w:rFonts w:cs="Arial"/>
-                <w:noProof/>
-                <w:szCs w:val="16"/>
-              </w:rPr>
-              <w:t>1</w:t>
-            </w:r>
-          </w:fldSimple>
+          <w:r>
+            <w:fldChar w:fldCharType="begin"/>
+          </w:r>
+          <w:r>
+            <w:instrText xml:space="preserve"> REVNUM   \* MERGEFORMAT </w:instrText>
+          </w:r>
+          <w:r>
+            <w:fldChar w:fldCharType="separate"/>
+          </w:r>
+          <w:r>
+            <w:rPr>
+              <w:rFonts w:cs="Arial"/>
+              <w:noProof/>
+              <w:szCs w:val="16"/>
+            </w:rPr>
+            <w:t>1</w:t>
+          </w:r>
+          <w:r>
+            <w:rPr>
+              <w:rFonts w:cs="Arial"/>
+              <w:noProof/>
+              <w:szCs w:val="16"/>
+            </w:rPr>
+            <w:fldChar w:fldCharType="end"/>
+          </w:r>
           <w:r>
             <w:rPr>
               <w:rFonts w:cs="Arial"/>
@@ -14442,7 +14633,7 @@
               <w:noProof/>
               <w:szCs w:val="16"/>
             </w:rPr>
-            <w:t>13.05.2022 15:15</w:t>
+            <w:t>13.05.2022 15:48</w:t>
           </w:r>
           <w:r>
             <w:rPr>
@@ -14468,22 +14659,35 @@
               <w:szCs w:val="16"/>
             </w:rPr>
           </w:pPr>
-          <w:fldSimple w:instr=" FILENAME  \* FirstCap  \* MERGEFORMAT ">
-            <w:r>
-              <w:rPr>
-                <w:rFonts w:cs="Arial"/>
-                <w:noProof/>
-                <w:szCs w:val="16"/>
-              </w:rPr>
-              <w:t>R-P</w:t>
-            </w:r>
-            <w:r>
-              <w:rPr>
-                <w:noProof/>
-              </w:rPr>
-              <w:t>_040-AlexisDavidStefanRobustiano-web2.docx</w:t>
-            </w:r>
-          </w:fldSimple>
+          <w:r>
+            <w:fldChar w:fldCharType="begin"/>
+          </w:r>
+          <w:r>
+            <w:instrText xml:space="preserve"> FILENAME  \* FirstCap  \* MERGEFORMAT </w:instrText>
+          </w:r>
+          <w:r>
+            <w:fldChar w:fldCharType="separate"/>
+          </w:r>
+          <w:r>
+            <w:rPr>
+              <w:rFonts w:cs="Arial"/>
+              <w:noProof/>
+              <w:szCs w:val="16"/>
+            </w:rPr>
+            <w:t>R-P</w:t>
+          </w:r>
+          <w:r>
+            <w:rPr>
+              <w:noProof/>
+            </w:rPr>
+            <w:t>_040-AlexisDavidStefanRobustiano-web2.docx</w:t>
+          </w:r>
+          <w:r>
+            <w:rPr>
+              <w:noProof/>
+            </w:rPr>
+            <w:fldChar w:fldCharType="end"/>
+          </w:r>
         </w:p>
       </w:tc>
     </w:tr>
@@ -14904,16 +15108,31 @@
             </w:rPr>
             <w:t xml:space="preserve">Version: </w:t>
           </w:r>
-          <w:fldSimple w:instr=" REVNUM   \* MERGEFORMAT ">
-            <w:r>
-              <w:rPr>
-                <w:rFonts w:cs="Arial"/>
-                <w:noProof/>
-                <w:szCs w:val="16"/>
-              </w:rPr>
-              <w:t>1</w:t>
-            </w:r>
-          </w:fldSimple>
+          <w:r>
+            <w:fldChar w:fldCharType="begin"/>
+          </w:r>
+          <w:r>
+            <w:instrText xml:space="preserve"> REVNUM   \* MERGEFORMAT </w:instrText>
+          </w:r>
+          <w:r>
+            <w:fldChar w:fldCharType="separate"/>
+          </w:r>
+          <w:r>
+            <w:rPr>
+              <w:rFonts w:cs="Arial"/>
+              <w:noProof/>
+              <w:szCs w:val="16"/>
+            </w:rPr>
+            <w:t>1</w:t>
+          </w:r>
+          <w:r>
+            <w:rPr>
+              <w:rFonts w:cs="Arial"/>
+              <w:noProof/>
+              <w:szCs w:val="16"/>
+            </w:rPr>
+            <w:fldChar w:fldCharType="end"/>
+          </w:r>
           <w:r>
             <w:rPr>
               <w:rFonts w:cs="Arial"/>
@@ -14948,7 +15167,7 @@
               <w:noProof/>
               <w:szCs w:val="16"/>
             </w:rPr>
-            <w:t>13.05.2022 15:15</w:t>
+            <w:t>13.05.2022 15:48</w:t>
           </w:r>
           <w:r>
             <w:rPr>
@@ -14974,22 +15193,35 @@
               <w:szCs w:val="16"/>
             </w:rPr>
           </w:pPr>
-          <w:fldSimple w:instr=" FILENAME  \* FirstCap  \* MERGEFORMAT ">
-            <w:r>
-              <w:rPr>
-                <w:rFonts w:cs="Arial"/>
-                <w:noProof/>
-                <w:szCs w:val="16"/>
-              </w:rPr>
-              <w:t>R-P</w:t>
-            </w:r>
-            <w:r>
-              <w:rPr>
-                <w:noProof/>
-              </w:rPr>
-              <w:t>_040-AlexisDavidStefanRobustiano-web2.docx</w:t>
-            </w:r>
-          </w:fldSimple>
+          <w:r>
+            <w:fldChar w:fldCharType="begin"/>
+          </w:r>
+          <w:r>
+            <w:instrText xml:space="preserve"> FILENAME  \* FirstCap  \* MERGEFORMAT </w:instrText>
+          </w:r>
+          <w:r>
+            <w:fldChar w:fldCharType="separate"/>
+          </w:r>
+          <w:r>
+            <w:rPr>
+              <w:rFonts w:cs="Arial"/>
+              <w:noProof/>
+              <w:szCs w:val="16"/>
+            </w:rPr>
+            <w:t>R-P</w:t>
+          </w:r>
+          <w:r>
+            <w:rPr>
+              <w:noProof/>
+            </w:rPr>
+            <w:t>_040-AlexisDavidStefanRobustiano-web2.docx</w:t>
+          </w:r>
+          <w:r>
+            <w:rPr>
+              <w:noProof/>
+            </w:rPr>
+            <w:fldChar w:fldCharType="end"/>
+          </w:r>
         </w:p>
       </w:tc>
     </w:tr>
@@ -15047,9 +15279,9 @@
       <w:tblLook w:val="01E0" w:firstRow="1" w:lastRow="1" w:firstColumn="1" w:lastColumn="1" w:noHBand="0" w:noVBand="0"/>
     </w:tblPr>
     <w:tblGrid>
-      <w:gridCol w:w="2402"/>
-      <w:gridCol w:w="4400"/>
-      <w:gridCol w:w="2268"/>
+      <w:gridCol w:w="2390"/>
+      <w:gridCol w:w="4411"/>
+      <w:gridCol w:w="2269"/>
     </w:tblGrid>
     <w:tr>
       <w:trPr>
@@ -15165,9 +15397,9 @@
       <w:tblLook w:val="01E0" w:firstRow="1" w:lastRow="1" w:firstColumn="1" w:lastColumn="1" w:noHBand="0" w:noVBand="0"/>
     </w:tblPr>
     <w:tblGrid>
-      <w:gridCol w:w="2402"/>
-      <w:gridCol w:w="4400"/>
-      <w:gridCol w:w="2268"/>
+      <w:gridCol w:w="2390"/>
+      <w:gridCol w:w="4411"/>
+      <w:gridCol w:w="2269"/>
     </w:tblGrid>
     <w:tr>
       <w:trPr>
@@ -15290,7 +15522,7 @@
         <v:path o:extrusionok="f" gradientshapeok="t" o:connecttype="rect"/>
         <o:lock v:ext="edit" aspectratio="t"/>
       </v:shapetype>
-      <v:shape id="_x0000_i1031" type="#_x0000_t75" style="width:11.25pt;height:11.25pt" o:bullet="t">
+      <v:shape id="_x0000_i1038" type="#_x0000_t75" style="width:11.25pt;height:11.25pt" o:bullet="t">
         <v:imagedata r:id="rId1" o:title="BD10263_"/>
       </v:shape>
     </w:pict>
@@ -21358,7 +21590,7 @@
 </file>
 
 <file path=customXml/itemProps1.xml><?xml version="1.0" encoding="utf-8"?>
-<ds:datastoreItem xmlns:ds="http://schemas.openxmlformats.org/officeDocument/2006/customXml" ds:itemID="{30C3865A-3111-4C11-B727-4F5E494CB982}">
+<ds:datastoreItem xmlns:ds="http://schemas.openxmlformats.org/officeDocument/2006/customXml" ds:itemID="{6DFA353D-6961-4A4D-922D-88BD74B46386}">
   <ds:schemaRefs>
     <ds:schemaRef ds:uri="http://schemas.openxmlformats.org/officeDocument/2006/bibliography"/>
   </ds:schemaRefs>

</xml_diff>